<commit_message>
revisión formulas mat 9 tema 1
</commit_message>
<xml_diff>
--- a/fuentes/contenidos/grado09/guion01/MA_09_01_CO REVISIÓN 1.docx
+++ b/fuentes/contenidos/grado09/guion01/MA_09_01_CO REVISIÓN 1.docx
@@ -234,7 +234,7 @@
                     <pic:cNvPicPr/>
                   </pic:nvPicPr>
                   <pic:blipFill>
-                    <a:blip r:embed="rId5"/>
+                    <a:blip r:embed="rId6"/>
                     <a:stretch>
                       <a:fillRect/>
                     </a:stretch>
@@ -324,7 +324,7 @@
                     <pic:cNvPicPr/>
                   </pic:nvPicPr>
                   <pic:blipFill rotWithShape="1">
-                    <a:blip r:embed="rId6"/>
+                    <a:blip r:embed="rId7"/>
                     <a:srcRect l="31228" t="15999" r="5296" b="13061"/>
                     <a:stretch/>
                   </pic:blipFill>
@@ -399,7 +399,7 @@
                     <pic:cNvPicPr/>
                   </pic:nvPicPr>
                   <pic:blipFill>
-                    <a:blip r:embed="rId7"/>
+                    <a:blip r:embed="rId8"/>
                     <a:stretch>
                       <a:fillRect/>
                     </a:stretch>
@@ -532,7 +532,7 @@
                     <pic:cNvPicPr/>
                   </pic:nvPicPr>
                   <pic:blipFill>
-                    <a:blip r:embed="rId8"/>
+                    <a:blip r:embed="rId9"/>
                     <a:stretch>
                       <a:fillRect/>
                     </a:stretch>
@@ -600,7 +600,7 @@
                     <pic:cNvPicPr/>
                   </pic:nvPicPr>
                   <pic:blipFill>
-                    <a:blip r:embed="rId9"/>
+                    <a:blip r:embed="rId10"/>
                     <a:stretch>
                       <a:fillRect/>
                     </a:stretch>
@@ -1700,7 +1700,7 @@
                     <pic:cNvPicPr/>
                   </pic:nvPicPr>
                   <pic:blipFill>
-                    <a:blip r:embed="rId10"/>
+                    <a:blip r:embed="rId11"/>
                     <a:stretch>
                       <a:fillRect/>
                     </a:stretch>
@@ -2035,7 +2035,7 @@
                     <pic:cNvPicPr/>
                   </pic:nvPicPr>
                   <pic:blipFill>
-                    <a:blip r:embed="rId11"/>
+                    <a:blip r:embed="rId12"/>
                     <a:stretch>
                       <a:fillRect/>
                     </a:stretch>
@@ -2122,7 +2122,7 @@
                     <pic:cNvPicPr/>
                   </pic:nvPicPr>
                   <pic:blipFill>
-                    <a:blip r:embed="rId12"/>
+                    <a:blip r:embed="rId13"/>
                     <a:stretch>
                       <a:fillRect/>
                     </a:stretch>
@@ -2329,10 +2329,10 @@
                 <w:lang w:val="es-ES" w:eastAsia="es-ES"/>
               </w:rPr>
               <w:object w:dxaOrig="520" w:dyaOrig="380">
-                <v:shape id="_x0000_i1025" type="#_x0000_t75" style="width:26.5pt;height:19pt" o:ole="">
-                  <v:imagedata r:id="rId13" o:title=""/>
+                <v:shape id="_x0000_i1025" type="#_x0000_t75" style="width:26.35pt;height:18.8pt" o:ole="">
+                  <v:imagedata r:id="rId14" o:title=""/>
                 </v:shape>
-                <o:OLEObject Type="Embed" ProgID="Equation.DSMT4" ShapeID="_x0000_i1025" DrawAspect="Content" ObjectID="_1500799574" r:id="rId14"/>
+                <o:OLEObject Type="Embed" ProgID="Equation.DSMT4" ShapeID="_x0000_i1025" DrawAspect="Content" ObjectID="_1500992374" r:id="rId15"/>
               </w:object>
             </w:r>
           </w:p>
@@ -2361,10 +2361,10 @@
                 <w:lang w:val="es-ES_tradnl"/>
               </w:rPr>
               <w:object w:dxaOrig="920" w:dyaOrig="380">
-                <v:shape id="_x0000_i1026" type="#_x0000_t75" style="width:45.5pt;height:19pt" o:ole="">
-                  <v:imagedata r:id="rId15" o:title=""/>
+                <v:shape id="_x0000_i1026" type="#_x0000_t75" style="width:45.65pt;height:18.8pt" o:ole="">
+                  <v:imagedata r:id="rId16" o:title=""/>
                 </v:shape>
-                <o:OLEObject Type="Embed" ProgID="Equation.DSMT4" ShapeID="_x0000_i1026" DrawAspect="Content" ObjectID="_1500799575" r:id="rId16"/>
+                <o:OLEObject Type="Embed" ProgID="Equation.DSMT4" ShapeID="_x0000_i1026" DrawAspect="Content" ObjectID="_1500992375" r:id="rId17"/>
               </w:object>
             </w:r>
           </w:p>
@@ -2405,155 +2405,6 @@
             <wp:extent cx="5612130" cy="5024120"/>
             <wp:effectExtent l="0" t="0" r="7620" b="5080"/>
             <wp:docPr id="14" name="Imagen 14"/>
-            <wp:cNvGraphicFramePr>
-              <a:graphicFrameLocks xmlns:a="http://schemas.openxmlformats.org/drawingml/2006/main" noChangeAspect="1"/>
-            </wp:cNvGraphicFramePr>
-            <a:graphic xmlns:a="http://schemas.openxmlformats.org/drawingml/2006/main">
-              <a:graphicData uri="http://schemas.openxmlformats.org/drawingml/2006/picture">
-                <pic:pic xmlns:pic="http://schemas.openxmlformats.org/drawingml/2006/picture">
-                  <pic:nvPicPr>
-                    <pic:cNvPr id="1" name=""/>
-                    <pic:cNvPicPr/>
-                  </pic:nvPicPr>
-                  <pic:blipFill>
-                    <a:blip r:embed="rId17"/>
-                    <a:stretch>
-                      <a:fillRect/>
-                    </a:stretch>
-                  </pic:blipFill>
-                  <pic:spPr>
-                    <a:xfrm>
-                      <a:off x="0" y="0"/>
-                      <a:ext cx="5612130" cy="5024120"/>
-                    </a:xfrm>
-                    <a:prstGeom prst="rect">
-                      <a:avLst/>
-                    </a:prstGeom>
-                  </pic:spPr>
-                </pic:pic>
-              </a:graphicData>
-            </a:graphic>
-          </wp:inline>
-        </w:drawing>
-      </w:r>
-    </w:p>
-    <w:p>
-      <w:pPr>
-        <w:shd w:val="clear" w:color="auto" w:fill="FFFFFF"/>
-        <w:spacing w:after="0" w:line="345" w:lineRule="atLeast"/>
-        <w:ind w:left="300"/>
-        <w:rPr>
-          <w:rFonts w:ascii="Arial" w:eastAsia="Times New Roman" w:hAnsi="Arial" w:cs="Arial"/>
-          <w:color w:val="FF0000"/>
-          <w:sz w:val="21"/>
-          <w:szCs w:val="21"/>
-          <w:lang w:eastAsia="es-CO"/>
-        </w:rPr>
-      </w:pPr>
-    </w:p>
-    <w:p>
-      <w:pPr>
-        <w:shd w:val="clear" w:color="auto" w:fill="FFFFFF"/>
-        <w:spacing w:after="0" w:line="345" w:lineRule="atLeast"/>
-        <w:ind w:left="300"/>
-        <w:rPr>
-          <w:rFonts w:ascii="Arial" w:eastAsia="Times New Roman" w:hAnsi="Arial" w:cs="Arial"/>
-          <w:color w:val="FF0000"/>
-          <w:sz w:val="21"/>
-          <w:szCs w:val="21"/>
-          <w:lang w:eastAsia="es-CO"/>
-        </w:rPr>
-      </w:pPr>
-    </w:p>
-    <w:p>
-      <w:pPr>
-        <w:shd w:val="clear" w:color="auto" w:fill="FFFFFF"/>
-        <w:spacing w:after="0" w:line="345" w:lineRule="atLeast"/>
-        <w:rPr>
-          <w:rFonts w:ascii="Arial" w:eastAsia="Times New Roman" w:hAnsi="Arial" w:cs="Arial"/>
-          <w:color w:val="FF0000"/>
-          <w:sz w:val="32"/>
-          <w:szCs w:val="32"/>
-          <w:lang w:eastAsia="es-CO"/>
-        </w:rPr>
-      </w:pPr>
-      <w:r>
-        <w:rPr>
-          <w:rFonts w:ascii="Arial" w:eastAsia="Times New Roman" w:hAnsi="Arial" w:cs="Arial"/>
-          <w:color w:val="FF0000"/>
-          <w:sz w:val="32"/>
-          <w:szCs w:val="32"/>
-          <w:highlight w:val="yellow"/>
-          <w:lang w:eastAsia="es-CO"/>
-        </w:rPr>
-        <w:t>PROFUNDIZA</w:t>
-      </w:r>
-    </w:p>
-    <w:p>
-      <w:pPr>
-        <w:shd w:val="clear" w:color="auto" w:fill="FFFFFF"/>
-        <w:spacing w:after="0" w:line="345" w:lineRule="atLeast"/>
-        <w:rPr>
-          <w:rFonts w:ascii="Arial" w:eastAsia="Times New Roman" w:hAnsi="Arial" w:cs="Arial"/>
-          <w:color w:val="FF0000"/>
-          <w:sz w:val="32"/>
-          <w:szCs w:val="32"/>
-          <w:lang w:eastAsia="es-CO"/>
-        </w:rPr>
-      </w:pPr>
-      <w:r>
-        <w:rPr>
-          <w:rFonts w:ascii="Arial" w:eastAsia="Times New Roman" w:hAnsi="Arial" w:cs="Arial"/>
-          <w:color w:val="FF0000"/>
-          <w:sz w:val="32"/>
-          <w:szCs w:val="32"/>
-          <w:lang w:eastAsia="es-CO"/>
-        </w:rPr>
-        <w:t>Los números racionales como fracciones y como decimales</w:t>
-      </w:r>
-    </w:p>
-    <w:p>
-      <w:pPr>
-        <w:shd w:val="clear" w:color="auto" w:fill="FFFFFF"/>
-        <w:spacing w:after="0" w:line="345" w:lineRule="atLeast"/>
-        <w:rPr>
-          <w:rFonts w:ascii="Arial" w:eastAsia="Times New Roman" w:hAnsi="Arial" w:cs="Arial"/>
-          <w:color w:val="FF0000"/>
-          <w:sz w:val="32"/>
-          <w:szCs w:val="32"/>
-          <w:lang w:eastAsia="es-CO"/>
-        </w:rPr>
-      </w:pPr>
-      <w:r>
-        <w:rPr>
-          <w:rFonts w:ascii="Arial" w:eastAsia="Times New Roman" w:hAnsi="Arial" w:cs="Arial"/>
-          <w:color w:val="FF0000"/>
-          <w:sz w:val="32"/>
-          <w:szCs w:val="32"/>
-          <w:lang w:eastAsia="es-CO"/>
-        </w:rPr>
-        <w:t>Interactivo que permite recordar los procesos para convertir racionales en fracción y viceversa.</w:t>
-      </w:r>
-    </w:p>
-    <w:p>
-      <w:pPr>
-        <w:rPr>
-          <w:color w:val="FF0000"/>
-          <w:sz w:val="32"/>
-          <w:szCs w:val="32"/>
-        </w:rPr>
-      </w:pPr>
-      <w:r>
-        <w:rPr>
-          <w:noProof/>
-          <w:lang w:eastAsia="es-CO"/>
-        </w:rPr>
-        <w:lastRenderedPageBreak/>
-        <w:drawing>
-          <wp:inline distT="0" distB="0" distL="0" distR="0" wp14:anchorId="361371D9" wp14:editId="213AC87B">
-            <wp:extent cx="5447619" cy="5866667"/>
-            <wp:effectExtent l="0" t="0" r="1270" b="1270"/>
-            <wp:docPr id="27" name="Imagen 27"/>
             <wp:cNvGraphicFramePr>
               <a:graphicFrameLocks xmlns:a="http://schemas.openxmlformats.org/drawingml/2006/main" noChangeAspect="1"/>
             </wp:cNvGraphicFramePr>
@@ -2573,7 +2424,7 @@
                   <pic:spPr>
                     <a:xfrm>
                       <a:off x="0" y="0"/>
-                      <a:ext cx="5447619" cy="5866667"/>
+                      <a:ext cx="5612130" cy="5024120"/>
                     </a:xfrm>
                     <a:prstGeom prst="rect">
                       <a:avLst/>
@@ -2588,19 +2439,108 @@
     </w:p>
     <w:p>
       <w:pPr>
-        <w:rPr>
+        <w:shd w:val="clear" w:color="auto" w:fill="FFFFFF"/>
+        <w:spacing w:after="0" w:line="345" w:lineRule="atLeast"/>
+        <w:ind w:left="300"/>
+        <w:rPr>
+          <w:rFonts w:ascii="Arial" w:eastAsia="Times New Roman" w:hAnsi="Arial" w:cs="Arial"/>
+          <w:color w:val="FF0000"/>
+          <w:sz w:val="21"/>
+          <w:szCs w:val="21"/>
+          <w:lang w:eastAsia="es-CO"/>
+        </w:rPr>
+      </w:pPr>
+    </w:p>
+    <w:p>
+      <w:pPr>
+        <w:shd w:val="clear" w:color="auto" w:fill="FFFFFF"/>
+        <w:spacing w:after="0" w:line="345" w:lineRule="atLeast"/>
+        <w:ind w:left="300"/>
+        <w:rPr>
+          <w:rFonts w:ascii="Arial" w:eastAsia="Times New Roman" w:hAnsi="Arial" w:cs="Arial"/>
+          <w:color w:val="FF0000"/>
+          <w:sz w:val="21"/>
+          <w:szCs w:val="21"/>
+          <w:lang w:eastAsia="es-CO"/>
+        </w:rPr>
+      </w:pPr>
+    </w:p>
+    <w:p>
+      <w:pPr>
+        <w:shd w:val="clear" w:color="auto" w:fill="FFFFFF"/>
+        <w:spacing w:after="0" w:line="345" w:lineRule="atLeast"/>
+        <w:rPr>
+          <w:rFonts w:ascii="Arial" w:eastAsia="Times New Roman" w:hAnsi="Arial" w:cs="Arial"/>
           <w:color w:val="FF0000"/>
           <w:sz w:val="32"/>
           <w:szCs w:val="32"/>
-        </w:rPr>
-      </w:pPr>
-    </w:p>
-    <w:p>
-      <w:pPr>
-        <w:rPr>
+          <w:lang w:eastAsia="es-CO"/>
+        </w:rPr>
+      </w:pPr>
+      <w:r>
+        <w:rPr>
+          <w:rFonts w:ascii="Arial" w:eastAsia="Times New Roman" w:hAnsi="Arial" w:cs="Arial"/>
           <w:color w:val="FF0000"/>
           <w:sz w:val="32"/>
           <w:szCs w:val="32"/>
+          <w:highlight w:val="yellow"/>
+          <w:lang w:eastAsia="es-CO"/>
+        </w:rPr>
+        <w:t>PROFUNDIZA</w:t>
+      </w:r>
+    </w:p>
+    <w:p>
+      <w:pPr>
+        <w:shd w:val="clear" w:color="auto" w:fill="FFFFFF"/>
+        <w:spacing w:after="0" w:line="345" w:lineRule="atLeast"/>
+        <w:rPr>
+          <w:rFonts w:ascii="Arial" w:eastAsia="Times New Roman" w:hAnsi="Arial" w:cs="Arial"/>
+          <w:color w:val="FF0000"/>
+          <w:sz w:val="32"/>
+          <w:szCs w:val="32"/>
+          <w:lang w:eastAsia="es-CO"/>
+        </w:rPr>
+      </w:pPr>
+      <w:r>
+        <w:rPr>
+          <w:rFonts w:ascii="Arial" w:eastAsia="Times New Roman" w:hAnsi="Arial" w:cs="Arial"/>
+          <w:color w:val="FF0000"/>
+          <w:sz w:val="32"/>
+          <w:szCs w:val="32"/>
+          <w:lang w:eastAsia="es-CO"/>
+        </w:rPr>
+        <w:t>Los números racionales como fracciones y como decimales</w:t>
+      </w:r>
+    </w:p>
+    <w:p>
+      <w:pPr>
+        <w:shd w:val="clear" w:color="auto" w:fill="FFFFFF"/>
+        <w:spacing w:after="0" w:line="345" w:lineRule="atLeast"/>
+        <w:rPr>
+          <w:rFonts w:ascii="Arial" w:eastAsia="Times New Roman" w:hAnsi="Arial" w:cs="Arial"/>
+          <w:color w:val="FF0000"/>
+          <w:sz w:val="32"/>
+          <w:szCs w:val="32"/>
+          <w:lang w:eastAsia="es-CO"/>
+        </w:rPr>
+      </w:pPr>
+      <w:r>
+        <w:rPr>
+          <w:rFonts w:ascii="Arial" w:eastAsia="Times New Roman" w:hAnsi="Arial" w:cs="Arial"/>
+          <w:color w:val="FF0000"/>
+          <w:sz w:val="32"/>
+          <w:szCs w:val="32"/>
+          <w:lang w:eastAsia="es-CO"/>
+        </w:rPr>
+        <w:t>Interactivo que permite recordar los procesos para convertir racionales en fracción y viceversa.</w:t>
+      </w:r>
+    </w:p>
+    <w:p>
+      <w:pPr>
+        <w:rPr>
+          <w:color w:val="FF0000"/>
+          <w:sz w:val="32"/>
+          <w:szCs w:val="32"/>
         </w:rPr>
       </w:pPr>
       <w:r>
@@ -2610,10 +2550,10 @@
         </w:rPr>
         <w:lastRenderedPageBreak/>
         <w:drawing>
-          <wp:inline distT="0" distB="0" distL="0" distR="0" wp14:anchorId="31FDEA65" wp14:editId="034AAE65">
-            <wp:extent cx="5457143" cy="2419048"/>
-            <wp:effectExtent l="0" t="0" r="0" b="635"/>
-            <wp:docPr id="22" name="Imagen 22"/>
+          <wp:inline distT="0" distB="0" distL="0" distR="0" wp14:anchorId="361371D9" wp14:editId="213AC87B">
+            <wp:extent cx="5447619" cy="5866667"/>
+            <wp:effectExtent l="0" t="0" r="1270" b="1270"/>
+            <wp:docPr id="27" name="Imagen 27"/>
             <wp:cNvGraphicFramePr>
               <a:graphicFrameLocks xmlns:a="http://schemas.openxmlformats.org/drawingml/2006/main" noChangeAspect="1"/>
             </wp:cNvGraphicFramePr>
@@ -2633,7 +2573,7 @@
                   <pic:spPr>
                     <a:xfrm>
                       <a:off x="0" y="0"/>
-                      <a:ext cx="5457143" cy="2419048"/>
+                      <a:ext cx="5447619" cy="5866667"/>
                     </a:xfrm>
                     <a:prstGeom prst="rect">
                       <a:avLst/>
@@ -2648,395 +2588,19 @@
     </w:p>
     <w:p>
       <w:pPr>
-        <w:shd w:val="clear" w:color="auto" w:fill="FFFFFF"/>
-        <w:spacing w:after="0" w:line="345" w:lineRule="atLeast"/>
-        <w:rPr>
-          <w:rFonts w:ascii="Arial" w:eastAsia="Times New Roman" w:hAnsi="Arial" w:cs="Arial"/>
-          <w:color w:val="FF0000"/>
-          <w:sz w:val="28"/>
-          <w:szCs w:val="28"/>
-          <w:lang w:eastAsia="es-CO"/>
-        </w:rPr>
-      </w:pPr>
-    </w:p>
-    <w:p>
-      <w:pPr>
-        <w:pStyle w:val="Prrafodelista"/>
-        <w:numPr>
-          <w:ilvl w:val="1"/>
-          <w:numId w:val="11"/>
-        </w:numPr>
-        <w:shd w:val="clear" w:color="auto" w:fill="FFFFFF"/>
-        <w:spacing w:after="0" w:line="345" w:lineRule="atLeast"/>
-        <w:rPr>
-          <w:rFonts w:ascii="Arial" w:eastAsia="Times New Roman" w:hAnsi="Arial" w:cs="Arial"/>
-          <w:color w:val="FF0000"/>
-          <w:sz w:val="28"/>
-          <w:szCs w:val="28"/>
-          <w:lang w:eastAsia="es-CO"/>
-        </w:rPr>
-      </w:pPr>
-      <w:r>
-        <w:rPr>
-          <w:rFonts w:ascii="Arial" w:eastAsia="Times New Roman" w:hAnsi="Arial" w:cs="Arial"/>
-          <w:color w:val="FF0000"/>
-          <w:sz w:val="28"/>
-          <w:szCs w:val="28"/>
-          <w:lang w:eastAsia="es-CO"/>
-        </w:rPr>
-        <w:t>Los números irracionales</w:t>
-      </w:r>
-    </w:p>
-    <w:p>
-      <w:pPr>
-        <w:shd w:val="clear" w:color="auto" w:fill="FFFFFF"/>
-        <w:spacing w:after="0" w:line="345" w:lineRule="atLeast"/>
-        <w:rPr>
-          <w:rFonts w:ascii="Arial" w:eastAsia="Times New Roman" w:hAnsi="Arial" w:cs="Arial"/>
-          <w:color w:val="FF0000"/>
-          <w:sz w:val="28"/>
-          <w:szCs w:val="28"/>
-          <w:lang w:eastAsia="es-CO"/>
-        </w:rPr>
-      </w:pPr>
-      <w:r>
-        <w:rPr>
-          <w:rFonts w:ascii="Arial" w:eastAsia="Times New Roman" w:hAnsi="Arial" w:cs="Arial"/>
-          <w:color w:val="FF0000"/>
-          <w:sz w:val="28"/>
-          <w:szCs w:val="28"/>
-          <w:lang w:eastAsia="es-CO"/>
-        </w:rPr>
-        <w:t>Los números </w:t>
-      </w:r>
-      <w:r>
-        <w:rPr>
-          <w:rFonts w:ascii="Arial" w:eastAsia="Times New Roman" w:hAnsi="Arial" w:cs="Arial"/>
-          <w:b/>
-          <w:bCs/>
-          <w:color w:val="FF0000"/>
-          <w:sz w:val="28"/>
-          <w:szCs w:val="28"/>
-          <w:lang w:eastAsia="es-CO"/>
-        </w:rPr>
-        <w:t>irracionales</w:t>
-      </w:r>
-      <w:r>
-        <w:rPr>
-          <w:rFonts w:ascii="Arial" w:eastAsia="Times New Roman" w:hAnsi="Arial" w:cs="Arial"/>
-          <w:color w:val="FF0000"/>
-          <w:sz w:val="28"/>
-          <w:szCs w:val="28"/>
-          <w:lang w:eastAsia="es-CO"/>
-        </w:rPr>
-        <w:t> son todos los números que cumplen lo siguiente:</w:t>
-      </w:r>
-    </w:p>
-    <w:p>
-      <w:pPr>
-        <w:shd w:val="clear" w:color="auto" w:fill="FFFFFF"/>
-        <w:spacing w:after="0" w:line="345" w:lineRule="atLeast"/>
-        <w:rPr>
-          <w:rFonts w:ascii="Arial" w:eastAsia="Times New Roman" w:hAnsi="Arial" w:cs="Arial"/>
-          <w:color w:val="FF0000"/>
-          <w:sz w:val="28"/>
-          <w:szCs w:val="28"/>
-          <w:lang w:eastAsia="es-CO"/>
-        </w:rPr>
-      </w:pPr>
-    </w:p>
-    <w:p>
-      <w:pPr>
-        <w:numPr>
-          <w:ilvl w:val="0"/>
-          <w:numId w:val="8"/>
-        </w:numPr>
-        <w:shd w:val="clear" w:color="auto" w:fill="FFFFFF"/>
-        <w:spacing w:after="0" w:line="345" w:lineRule="atLeast"/>
-        <w:ind w:left="300"/>
-        <w:rPr>
-          <w:rFonts w:ascii="Arial" w:eastAsia="Times New Roman" w:hAnsi="Arial" w:cs="Arial"/>
-          <w:color w:val="FF0000"/>
-          <w:sz w:val="28"/>
-          <w:szCs w:val="28"/>
-          <w:lang w:eastAsia="es-CO"/>
-        </w:rPr>
-      </w:pPr>
-      <w:r>
-        <w:rPr>
-          <w:rFonts w:ascii="Arial" w:eastAsia="Times New Roman" w:hAnsi="Arial" w:cs="Arial"/>
-          <w:bCs/>
-          <w:color w:val="FF0000"/>
-          <w:sz w:val="28"/>
-          <w:szCs w:val="28"/>
-          <w:lang w:eastAsia="es-CO"/>
-        </w:rPr>
-        <w:t>No se pueden representar</w:t>
-      </w:r>
-      <w:r>
-        <w:rPr>
-          <w:rFonts w:ascii="Arial" w:eastAsia="Times New Roman" w:hAnsi="Arial" w:cs="Arial"/>
-          <w:color w:val="FF0000"/>
-          <w:sz w:val="28"/>
-          <w:szCs w:val="28"/>
-          <w:lang w:eastAsia="es-CO"/>
-        </w:rPr>
-        <w:t> como </w:t>
-      </w:r>
-      <w:r>
-        <w:rPr>
-          <w:rFonts w:ascii="Arial" w:eastAsia="Times New Roman" w:hAnsi="Arial" w:cs="Arial"/>
-          <w:bCs/>
-          <w:color w:val="FF0000"/>
-          <w:sz w:val="28"/>
-          <w:szCs w:val="28"/>
-          <w:lang w:eastAsia="es-CO"/>
-        </w:rPr>
-        <w:t>fracciones</w:t>
-      </w:r>
-      <w:r>
-        <w:rPr>
-          <w:rFonts w:ascii="Arial" w:eastAsia="Times New Roman" w:hAnsi="Arial" w:cs="Arial"/>
-          <w:color w:val="FF0000"/>
-          <w:sz w:val="28"/>
-          <w:szCs w:val="28"/>
-          <w:lang w:eastAsia="es-CO"/>
-        </w:rPr>
-        <w:t> de números enteros.</w:t>
-      </w:r>
-    </w:p>
-    <w:p>
-      <w:pPr>
-        <w:numPr>
-          <w:ilvl w:val="0"/>
-          <w:numId w:val="8"/>
-        </w:numPr>
-        <w:shd w:val="clear" w:color="auto" w:fill="FFFFFF"/>
-        <w:spacing w:after="0" w:line="345" w:lineRule="atLeast"/>
-        <w:ind w:left="300"/>
-        <w:rPr>
-          <w:rFonts w:ascii="Arial" w:eastAsia="Times New Roman" w:hAnsi="Arial" w:cs="Arial"/>
-          <w:color w:val="FF0000"/>
-          <w:sz w:val="28"/>
-          <w:szCs w:val="28"/>
-          <w:lang w:eastAsia="es-CO"/>
-        </w:rPr>
-      </w:pPr>
-      <w:r>
-        <w:rPr>
-          <w:rFonts w:ascii="Arial" w:eastAsia="Times New Roman" w:hAnsi="Arial" w:cs="Arial"/>
-          <w:bCs/>
-          <w:color w:val="FF0000"/>
-          <w:sz w:val="28"/>
-          <w:szCs w:val="28"/>
-          <w:lang w:eastAsia="es-CO"/>
-        </w:rPr>
-        <w:t>Se pueden representar</w:t>
-      </w:r>
-      <w:r>
-        <w:rPr>
-          <w:rFonts w:ascii="Arial" w:eastAsia="Times New Roman" w:hAnsi="Arial" w:cs="Arial"/>
-          <w:color w:val="FF0000"/>
-          <w:sz w:val="28"/>
-          <w:szCs w:val="28"/>
-          <w:lang w:eastAsia="es-CO"/>
-        </w:rPr>
-        <w:t> como números </w:t>
-      </w:r>
-      <w:r>
-        <w:rPr>
-          <w:rFonts w:ascii="Arial" w:eastAsia="Times New Roman" w:hAnsi="Arial" w:cs="Arial"/>
-          <w:bCs/>
-          <w:color w:val="FF0000"/>
-          <w:sz w:val="28"/>
-          <w:szCs w:val="28"/>
-          <w:lang w:eastAsia="es-CO"/>
-        </w:rPr>
-        <w:t>decimales infinitos no periódicos</w:t>
-      </w:r>
-      <w:r>
-        <w:rPr>
-          <w:rFonts w:ascii="Arial" w:eastAsia="Times New Roman" w:hAnsi="Arial" w:cs="Arial"/>
-          <w:color w:val="FF0000"/>
-          <w:sz w:val="28"/>
-          <w:szCs w:val="28"/>
-          <w:lang w:eastAsia="es-CO"/>
-        </w:rPr>
-        <w:t>.</w:t>
-      </w:r>
-    </w:p>
-    <w:p>
-      <w:pPr>
-        <w:shd w:val="clear" w:color="auto" w:fill="FFFFFF"/>
-        <w:spacing w:after="0" w:line="345" w:lineRule="atLeast"/>
-        <w:ind w:left="300"/>
-        <w:rPr>
-          <w:rFonts w:ascii="Arial" w:eastAsia="Times New Roman" w:hAnsi="Arial" w:cs="Arial"/>
-          <w:color w:val="FF0000"/>
-          <w:sz w:val="28"/>
-          <w:szCs w:val="28"/>
-          <w:lang w:eastAsia="es-CO"/>
-        </w:rPr>
-      </w:pPr>
-    </w:p>
-    <w:p>
-      <w:pPr>
-        <w:spacing w:after="0"/>
-        <w:jc w:val="both"/>
-        <w:rPr>
-          <w:rFonts w:ascii="Arial" w:eastAsia="MS Mincho" w:hAnsi="Arial" w:cs="Arial"/>
-          <w:color w:val="FF0000"/>
-          <w:sz w:val="28"/>
-          <w:szCs w:val="28"/>
-        </w:rPr>
-      </w:pPr>
-      <w:r>
-        <w:rPr>
-          <w:rFonts w:ascii="Arial" w:eastAsia="MS Mincho" w:hAnsi="Arial" w:cs="Arial"/>
-          <w:color w:val="FF0000"/>
-          <w:sz w:val="28"/>
-          <w:szCs w:val="28"/>
-        </w:rPr>
-        <w:t>Algunos ejemplos de números irracionales son:</w:t>
-      </w:r>
-    </w:p>
-    <w:p>
-      <w:pPr>
-        <w:spacing w:after="0"/>
-        <w:jc w:val="both"/>
-        <w:rPr>
-          <w:rFonts w:ascii="Arial" w:eastAsia="MS Mincho" w:hAnsi="Arial" w:cs="Arial"/>
-          <w:color w:val="FF0000"/>
-          <w:sz w:val="28"/>
-          <w:szCs w:val="28"/>
-        </w:rPr>
-      </w:pPr>
-    </w:p>
-    <w:p>
-      <w:pPr>
-        <w:spacing w:after="0"/>
-        <w:jc w:val="center"/>
-        <w:rPr>
-          <w:color w:val="FF0000"/>
-          <w:sz w:val="28"/>
-          <w:szCs w:val="28"/>
-        </w:rPr>
-      </w:pPr>
-      <w:r>
-        <w:rPr>
-          <w:color w:val="FF0000"/>
-          <w:sz w:val="28"/>
-          <w:szCs w:val="28"/>
-          <w:highlight w:val="yellow"/>
-        </w:rPr>
-        <w:t>√</w:t>
-      </w:r>
-      <w:proofErr w:type="gramStart"/>
-      <w:r>
-        <w:rPr>
-          <w:color w:val="FF0000"/>
-          <w:sz w:val="28"/>
-          <w:szCs w:val="28"/>
-          <w:highlight w:val="yellow"/>
-        </w:rPr>
-        <w:t>2 ,</w:t>
-      </w:r>
-      <w:proofErr w:type="gramEnd"/>
-      <w:r>
-        <w:rPr>
-          <w:rFonts w:ascii="Arial" w:eastAsia="MS Mincho" w:hAnsi="Arial" w:cs="Arial"/>
-          <w:color w:val="FF0000"/>
-          <w:sz w:val="28"/>
-          <w:szCs w:val="28"/>
-          <w:highlight w:val="yellow"/>
-        </w:rPr>
-        <w:t xml:space="preserve">  </w:t>
-      </w:r>
-      <w:r>
-        <w:rPr>
-          <w:color w:val="FF0000"/>
-          <w:sz w:val="28"/>
-          <w:szCs w:val="28"/>
-          <w:highlight w:val="yellow"/>
-        </w:rPr>
-        <w:t>π</w:t>
-      </w:r>
-      <w:r>
-        <w:rPr>
-          <w:rFonts w:ascii="Arial" w:eastAsia="MS Mincho" w:hAnsi="Arial" w:cs="Arial"/>
-          <w:color w:val="FF0000"/>
-          <w:sz w:val="28"/>
-          <w:szCs w:val="28"/>
-          <w:highlight w:val="yellow"/>
-        </w:rPr>
-        <w:t xml:space="preserve">,  </w:t>
-      </w:r>
-      <w:r>
-        <w:rPr>
-          <w:color w:val="FF0000"/>
-          <w:sz w:val="28"/>
-          <w:szCs w:val="28"/>
-          <w:highlight w:val="yellow"/>
-        </w:rPr>
-        <w:t>√3</w:t>
-      </w:r>
-      <w:r>
-        <w:rPr>
-          <w:rFonts w:ascii="Arial" w:hAnsi="Arial" w:cs="Arial"/>
-          <w:color w:val="FF0000"/>
-          <w:sz w:val="28"/>
-          <w:szCs w:val="28"/>
-          <w:highlight w:val="yellow"/>
-        </w:rPr>
-        <w:t>, -</w:t>
-      </w:r>
-      <w:r>
-        <w:rPr>
-          <w:color w:val="FF0000"/>
-          <w:sz w:val="28"/>
-          <w:szCs w:val="28"/>
-          <w:highlight w:val="yellow"/>
-        </w:rPr>
-        <w:t>√11</w:t>
-      </w:r>
-      <w:r>
-        <w:rPr>
-          <w:rFonts w:ascii="Arial" w:hAnsi="Arial" w:cs="Arial"/>
-          <w:color w:val="FF0000"/>
-          <w:sz w:val="28"/>
-          <w:szCs w:val="28"/>
-          <w:highlight w:val="yellow"/>
-        </w:rPr>
-        <w:t>, -3</w:t>
-      </w:r>
-      <w:r>
-        <w:rPr>
-          <w:color w:val="FF0000"/>
-          <w:sz w:val="28"/>
-          <w:szCs w:val="28"/>
-          <w:highlight w:val="yellow"/>
-        </w:rPr>
-        <w:t>π</w:t>
-      </w:r>
-    </w:p>
-    <w:p>
-      <w:pPr>
-        <w:spacing w:after="0"/>
-        <w:jc w:val="center"/>
-        <w:rPr>
-          <w:color w:val="FF0000"/>
-          <w:sz w:val="28"/>
-          <w:szCs w:val="28"/>
-        </w:rPr>
-      </w:pPr>
-    </w:p>
-    <w:p>
-      <w:pPr>
-        <w:spacing w:after="0"/>
-        <w:rPr>
-          <w:color w:val="FF0000"/>
-          <w:sz w:val="28"/>
-          <w:szCs w:val="28"/>
+        <w:rPr>
+          <w:color w:val="FF0000"/>
+          <w:sz w:val="32"/>
+          <w:szCs w:val="32"/>
+        </w:rPr>
+      </w:pPr>
+    </w:p>
+    <w:p>
+      <w:pPr>
+        <w:rPr>
+          <w:color w:val="FF0000"/>
+          <w:sz w:val="32"/>
+          <w:szCs w:val="32"/>
         </w:rPr>
       </w:pPr>
       <w:r>
@@ -3044,11 +2608,12 @@
           <w:noProof/>
           <w:lang w:eastAsia="es-CO"/>
         </w:rPr>
+        <w:lastRenderedPageBreak/>
         <w:drawing>
-          <wp:inline distT="0" distB="0" distL="0" distR="0" wp14:anchorId="20019D06" wp14:editId="6DD0C0F6">
-            <wp:extent cx="5419048" cy="2047619"/>
-            <wp:effectExtent l="0" t="0" r="0" b="0"/>
-            <wp:docPr id="28" name="Imagen 28"/>
+          <wp:inline distT="0" distB="0" distL="0" distR="0" wp14:anchorId="31FDEA65" wp14:editId="034AAE65">
+            <wp:extent cx="5457143" cy="2419048"/>
+            <wp:effectExtent l="0" t="0" r="0" b="635"/>
+            <wp:docPr id="22" name="Imagen 22"/>
             <wp:cNvGraphicFramePr>
               <a:graphicFrameLocks xmlns:a="http://schemas.openxmlformats.org/drawingml/2006/main" noChangeAspect="1"/>
             </wp:cNvGraphicFramePr>
@@ -3068,6 +2633,441 @@
                   <pic:spPr>
                     <a:xfrm>
                       <a:off x="0" y="0"/>
+                      <a:ext cx="5457143" cy="2419048"/>
+                    </a:xfrm>
+                    <a:prstGeom prst="rect">
+                      <a:avLst/>
+                    </a:prstGeom>
+                  </pic:spPr>
+                </pic:pic>
+              </a:graphicData>
+            </a:graphic>
+          </wp:inline>
+        </w:drawing>
+      </w:r>
+    </w:p>
+    <w:p>
+      <w:pPr>
+        <w:shd w:val="clear" w:color="auto" w:fill="FFFFFF"/>
+        <w:spacing w:after="0" w:line="345" w:lineRule="atLeast"/>
+        <w:rPr>
+          <w:rFonts w:ascii="Arial" w:eastAsia="Times New Roman" w:hAnsi="Arial" w:cs="Arial"/>
+          <w:color w:val="FF0000"/>
+          <w:sz w:val="28"/>
+          <w:szCs w:val="28"/>
+          <w:lang w:eastAsia="es-CO"/>
+        </w:rPr>
+      </w:pPr>
+    </w:p>
+    <w:p>
+      <w:pPr>
+        <w:pStyle w:val="Prrafodelista"/>
+        <w:numPr>
+          <w:ilvl w:val="1"/>
+          <w:numId w:val="11"/>
+        </w:numPr>
+        <w:shd w:val="clear" w:color="auto" w:fill="FFFFFF"/>
+        <w:spacing w:after="0" w:line="345" w:lineRule="atLeast"/>
+        <w:rPr>
+          <w:rFonts w:ascii="Arial" w:eastAsia="Times New Roman" w:hAnsi="Arial" w:cs="Arial"/>
+          <w:color w:val="FF0000"/>
+          <w:sz w:val="28"/>
+          <w:szCs w:val="28"/>
+          <w:lang w:eastAsia="es-CO"/>
+        </w:rPr>
+      </w:pPr>
+      <w:r>
+        <w:rPr>
+          <w:rFonts w:ascii="Arial" w:eastAsia="Times New Roman" w:hAnsi="Arial" w:cs="Arial"/>
+          <w:color w:val="FF0000"/>
+          <w:sz w:val="28"/>
+          <w:szCs w:val="28"/>
+          <w:lang w:eastAsia="es-CO"/>
+        </w:rPr>
+        <w:t>Los números irracionales</w:t>
+      </w:r>
+    </w:p>
+    <w:p>
+      <w:pPr>
+        <w:shd w:val="clear" w:color="auto" w:fill="FFFFFF"/>
+        <w:spacing w:after="0" w:line="345" w:lineRule="atLeast"/>
+        <w:rPr>
+          <w:rFonts w:ascii="Arial" w:eastAsia="Times New Roman" w:hAnsi="Arial" w:cs="Arial"/>
+          <w:color w:val="FF0000"/>
+          <w:sz w:val="28"/>
+          <w:szCs w:val="28"/>
+          <w:lang w:eastAsia="es-CO"/>
+        </w:rPr>
+      </w:pPr>
+      <w:r>
+        <w:rPr>
+          <w:rFonts w:ascii="Arial" w:eastAsia="Times New Roman" w:hAnsi="Arial" w:cs="Arial"/>
+          <w:color w:val="FF0000"/>
+          <w:sz w:val="28"/>
+          <w:szCs w:val="28"/>
+          <w:lang w:eastAsia="es-CO"/>
+        </w:rPr>
+        <w:t>Los números </w:t>
+      </w:r>
+      <w:r>
+        <w:rPr>
+          <w:rFonts w:ascii="Arial" w:eastAsia="Times New Roman" w:hAnsi="Arial" w:cs="Arial"/>
+          <w:b/>
+          <w:bCs/>
+          <w:color w:val="FF0000"/>
+          <w:sz w:val="28"/>
+          <w:szCs w:val="28"/>
+          <w:lang w:eastAsia="es-CO"/>
+        </w:rPr>
+        <w:t>irracionales</w:t>
+      </w:r>
+      <w:r>
+        <w:rPr>
+          <w:rFonts w:ascii="Arial" w:eastAsia="Times New Roman" w:hAnsi="Arial" w:cs="Arial"/>
+          <w:color w:val="FF0000"/>
+          <w:sz w:val="28"/>
+          <w:szCs w:val="28"/>
+          <w:lang w:eastAsia="es-CO"/>
+        </w:rPr>
+        <w:t> son todos los números que cumplen lo siguiente:</w:t>
+      </w:r>
+    </w:p>
+    <w:p>
+      <w:pPr>
+        <w:shd w:val="clear" w:color="auto" w:fill="FFFFFF"/>
+        <w:spacing w:after="0" w:line="345" w:lineRule="atLeast"/>
+        <w:rPr>
+          <w:rFonts w:ascii="Arial" w:eastAsia="Times New Roman" w:hAnsi="Arial" w:cs="Arial"/>
+          <w:color w:val="FF0000"/>
+          <w:sz w:val="28"/>
+          <w:szCs w:val="28"/>
+          <w:lang w:eastAsia="es-CO"/>
+        </w:rPr>
+      </w:pPr>
+    </w:p>
+    <w:p>
+      <w:pPr>
+        <w:numPr>
+          <w:ilvl w:val="0"/>
+          <w:numId w:val="8"/>
+        </w:numPr>
+        <w:shd w:val="clear" w:color="auto" w:fill="FFFFFF"/>
+        <w:spacing w:after="0" w:line="345" w:lineRule="atLeast"/>
+        <w:ind w:left="300"/>
+        <w:rPr>
+          <w:rFonts w:ascii="Arial" w:eastAsia="Times New Roman" w:hAnsi="Arial" w:cs="Arial"/>
+          <w:color w:val="FF0000"/>
+          <w:sz w:val="28"/>
+          <w:szCs w:val="28"/>
+          <w:lang w:eastAsia="es-CO"/>
+        </w:rPr>
+      </w:pPr>
+      <w:r>
+        <w:rPr>
+          <w:rFonts w:ascii="Arial" w:eastAsia="Times New Roman" w:hAnsi="Arial" w:cs="Arial"/>
+          <w:bCs/>
+          <w:color w:val="FF0000"/>
+          <w:sz w:val="28"/>
+          <w:szCs w:val="28"/>
+          <w:lang w:eastAsia="es-CO"/>
+        </w:rPr>
+        <w:t>No se pueden representar</w:t>
+      </w:r>
+      <w:r>
+        <w:rPr>
+          <w:rFonts w:ascii="Arial" w:eastAsia="Times New Roman" w:hAnsi="Arial" w:cs="Arial"/>
+          <w:color w:val="FF0000"/>
+          <w:sz w:val="28"/>
+          <w:szCs w:val="28"/>
+          <w:lang w:eastAsia="es-CO"/>
+        </w:rPr>
+        <w:t> como </w:t>
+      </w:r>
+      <w:r>
+        <w:rPr>
+          <w:rFonts w:ascii="Arial" w:eastAsia="Times New Roman" w:hAnsi="Arial" w:cs="Arial"/>
+          <w:bCs/>
+          <w:color w:val="FF0000"/>
+          <w:sz w:val="28"/>
+          <w:szCs w:val="28"/>
+          <w:lang w:eastAsia="es-CO"/>
+        </w:rPr>
+        <w:t>fracciones</w:t>
+      </w:r>
+      <w:r>
+        <w:rPr>
+          <w:rFonts w:ascii="Arial" w:eastAsia="Times New Roman" w:hAnsi="Arial" w:cs="Arial"/>
+          <w:color w:val="FF0000"/>
+          <w:sz w:val="28"/>
+          <w:szCs w:val="28"/>
+          <w:lang w:eastAsia="es-CO"/>
+        </w:rPr>
+        <w:t> de números enteros.</w:t>
+      </w:r>
+    </w:p>
+    <w:p>
+      <w:pPr>
+        <w:numPr>
+          <w:ilvl w:val="0"/>
+          <w:numId w:val="8"/>
+        </w:numPr>
+        <w:shd w:val="clear" w:color="auto" w:fill="FFFFFF"/>
+        <w:spacing w:after="0" w:line="345" w:lineRule="atLeast"/>
+        <w:ind w:left="300"/>
+        <w:rPr>
+          <w:rFonts w:ascii="Arial" w:eastAsia="Times New Roman" w:hAnsi="Arial" w:cs="Arial"/>
+          <w:color w:val="FF0000"/>
+          <w:sz w:val="28"/>
+          <w:szCs w:val="28"/>
+          <w:lang w:eastAsia="es-CO"/>
+        </w:rPr>
+      </w:pPr>
+      <w:r>
+        <w:rPr>
+          <w:rFonts w:ascii="Arial" w:eastAsia="Times New Roman" w:hAnsi="Arial" w:cs="Arial"/>
+          <w:bCs/>
+          <w:color w:val="FF0000"/>
+          <w:sz w:val="28"/>
+          <w:szCs w:val="28"/>
+          <w:lang w:eastAsia="es-CO"/>
+        </w:rPr>
+        <w:t>Se pueden representar</w:t>
+      </w:r>
+      <w:r>
+        <w:rPr>
+          <w:rFonts w:ascii="Arial" w:eastAsia="Times New Roman" w:hAnsi="Arial" w:cs="Arial"/>
+          <w:color w:val="FF0000"/>
+          <w:sz w:val="28"/>
+          <w:szCs w:val="28"/>
+          <w:lang w:eastAsia="es-CO"/>
+        </w:rPr>
+        <w:t> como números </w:t>
+      </w:r>
+      <w:r>
+        <w:rPr>
+          <w:rFonts w:ascii="Arial" w:eastAsia="Times New Roman" w:hAnsi="Arial" w:cs="Arial"/>
+          <w:bCs/>
+          <w:color w:val="FF0000"/>
+          <w:sz w:val="28"/>
+          <w:szCs w:val="28"/>
+          <w:lang w:eastAsia="es-CO"/>
+        </w:rPr>
+        <w:t>decimales infinitos no periódicos</w:t>
+      </w:r>
+      <w:r>
+        <w:rPr>
+          <w:rFonts w:ascii="Arial" w:eastAsia="Times New Roman" w:hAnsi="Arial" w:cs="Arial"/>
+          <w:color w:val="FF0000"/>
+          <w:sz w:val="28"/>
+          <w:szCs w:val="28"/>
+          <w:lang w:eastAsia="es-CO"/>
+        </w:rPr>
+        <w:t>.</w:t>
+      </w:r>
+    </w:p>
+    <w:p>
+      <w:pPr>
+        <w:shd w:val="clear" w:color="auto" w:fill="FFFFFF"/>
+        <w:spacing w:after="0" w:line="345" w:lineRule="atLeast"/>
+        <w:ind w:left="300"/>
+        <w:rPr>
+          <w:rFonts w:ascii="Arial" w:eastAsia="Times New Roman" w:hAnsi="Arial" w:cs="Arial"/>
+          <w:color w:val="FF0000"/>
+          <w:sz w:val="28"/>
+          <w:szCs w:val="28"/>
+          <w:lang w:eastAsia="es-CO"/>
+        </w:rPr>
+      </w:pPr>
+    </w:p>
+    <w:p>
+      <w:pPr>
+        <w:spacing w:after="0"/>
+        <w:jc w:val="both"/>
+        <w:rPr>
+          <w:rFonts w:ascii="Arial" w:eastAsia="MS Mincho" w:hAnsi="Arial" w:cs="Arial"/>
+          <w:color w:val="FF0000"/>
+          <w:sz w:val="28"/>
+          <w:szCs w:val="28"/>
+        </w:rPr>
+      </w:pPr>
+      <w:r>
+        <w:rPr>
+          <w:rFonts w:ascii="Arial" w:eastAsia="MS Mincho" w:hAnsi="Arial" w:cs="Arial"/>
+          <w:color w:val="FF0000"/>
+          <w:sz w:val="28"/>
+          <w:szCs w:val="28"/>
+        </w:rPr>
+        <w:t>Algunos ejemplos de números irracionales son:</w:t>
+      </w:r>
+    </w:p>
+    <w:p>
+      <w:pPr>
+        <w:spacing w:after="0"/>
+        <w:jc w:val="both"/>
+        <w:rPr>
+          <w:rFonts w:ascii="Arial" w:eastAsia="MS Mincho" w:hAnsi="Arial" w:cs="Arial"/>
+          <w:color w:val="FF0000"/>
+          <w:sz w:val="28"/>
+          <w:szCs w:val="28"/>
+        </w:rPr>
+      </w:pPr>
+    </w:p>
+    <w:p>
+      <w:pPr>
+        <w:spacing w:after="0"/>
+        <w:jc w:val="center"/>
+        <w:rPr>
+          <w:color w:val="FF0000"/>
+          <w:sz w:val="28"/>
+          <w:szCs w:val="28"/>
+        </w:rPr>
+      </w:pPr>
+      <w:r>
+        <w:rPr>
+          <w:color w:val="FF0000"/>
+          <w:sz w:val="28"/>
+          <w:szCs w:val="28"/>
+          <w:highlight w:val="yellow"/>
+        </w:rPr>
+        <w:t>√</w:t>
+      </w:r>
+      <w:proofErr w:type="gramStart"/>
+      <w:r>
+        <w:rPr>
+          <w:color w:val="FF0000"/>
+          <w:sz w:val="28"/>
+          <w:szCs w:val="28"/>
+          <w:highlight w:val="yellow"/>
+        </w:rPr>
+        <w:t>2 ,</w:t>
+      </w:r>
+      <w:proofErr w:type="gramEnd"/>
+      <w:r>
+        <w:rPr>
+          <w:rFonts w:ascii="Arial" w:eastAsia="MS Mincho" w:hAnsi="Arial" w:cs="Arial"/>
+          <w:color w:val="FF0000"/>
+          <w:sz w:val="28"/>
+          <w:szCs w:val="28"/>
+          <w:highlight w:val="yellow"/>
+        </w:rPr>
+        <w:t xml:space="preserve">  </w:t>
+      </w:r>
+      <w:r>
+        <w:rPr>
+          <w:color w:val="FF0000"/>
+          <w:sz w:val="28"/>
+          <w:szCs w:val="28"/>
+          <w:highlight w:val="yellow"/>
+        </w:rPr>
+        <w:t>π</w:t>
+      </w:r>
+      <w:r>
+        <w:rPr>
+          <w:rFonts w:ascii="Arial" w:eastAsia="MS Mincho" w:hAnsi="Arial" w:cs="Arial"/>
+          <w:color w:val="FF0000"/>
+          <w:sz w:val="28"/>
+          <w:szCs w:val="28"/>
+          <w:highlight w:val="yellow"/>
+        </w:rPr>
+        <w:t xml:space="preserve">,  </w:t>
+      </w:r>
+      <w:r>
+        <w:rPr>
+          <w:color w:val="FF0000"/>
+          <w:sz w:val="28"/>
+          <w:szCs w:val="28"/>
+          <w:highlight w:val="yellow"/>
+        </w:rPr>
+        <w:t>√3</w:t>
+      </w:r>
+      <w:r>
+        <w:rPr>
+          <w:rFonts w:ascii="Arial" w:hAnsi="Arial" w:cs="Arial"/>
+          <w:color w:val="FF0000"/>
+          <w:sz w:val="28"/>
+          <w:szCs w:val="28"/>
+          <w:highlight w:val="yellow"/>
+        </w:rPr>
+        <w:t>, -</w:t>
+      </w:r>
+      <w:r>
+        <w:rPr>
+          <w:color w:val="FF0000"/>
+          <w:sz w:val="28"/>
+          <w:szCs w:val="28"/>
+          <w:highlight w:val="yellow"/>
+        </w:rPr>
+        <w:t>√11</w:t>
+      </w:r>
+      <w:r>
+        <w:rPr>
+          <w:rFonts w:ascii="Arial" w:hAnsi="Arial" w:cs="Arial"/>
+          <w:color w:val="FF0000"/>
+          <w:sz w:val="28"/>
+          <w:szCs w:val="28"/>
+          <w:highlight w:val="yellow"/>
+        </w:rPr>
+        <w:t>, -3</w:t>
+      </w:r>
+      <w:r>
+        <w:rPr>
+          <w:color w:val="FF0000"/>
+          <w:sz w:val="28"/>
+          <w:szCs w:val="28"/>
+          <w:highlight w:val="yellow"/>
+        </w:rPr>
+        <w:t>π</w:t>
+      </w:r>
+    </w:p>
+    <w:p>
+      <w:pPr>
+        <w:spacing w:after="0"/>
+        <w:jc w:val="center"/>
+        <w:rPr>
+          <w:color w:val="FF0000"/>
+          <w:sz w:val="28"/>
+          <w:szCs w:val="28"/>
+        </w:rPr>
+      </w:pPr>
+    </w:p>
+    <w:p>
+      <w:pPr>
+        <w:spacing w:after="0"/>
+        <w:rPr>
+          <w:color w:val="FF0000"/>
+          <w:sz w:val="28"/>
+          <w:szCs w:val="28"/>
+        </w:rPr>
+      </w:pPr>
+      <w:r>
+        <w:rPr>
+          <w:noProof/>
+          <w:lang w:eastAsia="es-CO"/>
+        </w:rPr>
+        <w:drawing>
+          <wp:inline distT="0" distB="0" distL="0" distR="0" wp14:anchorId="20019D06" wp14:editId="6DD0C0F6">
+            <wp:extent cx="5419048" cy="2047619"/>
+            <wp:effectExtent l="0" t="0" r="0" b="0"/>
+            <wp:docPr id="28" name="Imagen 28"/>
+            <wp:cNvGraphicFramePr>
+              <a:graphicFrameLocks xmlns:a="http://schemas.openxmlformats.org/drawingml/2006/main" noChangeAspect="1"/>
+            </wp:cNvGraphicFramePr>
+            <a:graphic xmlns:a="http://schemas.openxmlformats.org/drawingml/2006/main">
+              <a:graphicData uri="http://schemas.openxmlformats.org/drawingml/2006/picture">
+                <pic:pic xmlns:pic="http://schemas.openxmlformats.org/drawingml/2006/picture">
+                  <pic:nvPicPr>
+                    <pic:cNvPr id="1" name=""/>
+                    <pic:cNvPicPr/>
+                  </pic:nvPicPr>
+                  <pic:blipFill>
+                    <a:blip r:embed="rId21"/>
+                    <a:stretch>
+                      <a:fillRect/>
+                    </a:stretch>
+                  </pic:blipFill>
+                  <pic:spPr>
+                    <a:xfrm>
+                      <a:off x="0" y="0"/>
                       <a:ext cx="5419048" cy="2047619"/>
                     </a:xfrm>
                     <a:prstGeom prst="rect">
@@ -3340,7 +3340,7 @@
                     </pic:cNvPicPr>
                   </pic:nvPicPr>
                   <pic:blipFill>
-                    <a:blip r:embed="rId21">
+                    <a:blip r:embed="rId22">
                       <a:extLst>
                         <a:ext uri="{28A0092B-C50C-407E-A947-70E740481C1C}">
                           <a14:useLocalDpi xmlns:a14="http://schemas.microsoft.com/office/drawing/2010/main" val="0"/>
@@ -3650,8 +3650,8 @@
       </w:pPr>
       <w:r>
         <w:pict>
-          <v:shape id="Imagen 33" o:spid="_x0000_i1027" type="#_x0000_t75" alt="http://profesores.aulaplaneta.com/DNNPlayerPackages/Package14646/InfoGuion/cuadernoestudio/images_xml/MT_10_13_formula11_resized.gif" style="width:17pt;height:12.25pt;visibility:visible;mso-wrap-style:square">
-            <v:imagedata r:id="rId22" o:title="MT_10_13_formula11_resized"/>
+          <v:shape id="Imagen 33" o:spid="_x0000_i1027" type="#_x0000_t75" alt="http://profesores.aulaplaneta.com/DNNPlayerPackages/Package14646/InfoGuion/cuadernoestudio/images_xml/MT_10_13_formula11_resized.gif" style="width:17.2pt;height:12.35pt;visibility:visible;mso-wrap-style:square">
+            <v:imagedata r:id="rId23" o:title="MT_10_13_formula11_resized"/>
           </v:shape>
         </w:pict>
       </w:r>
@@ -3720,7 +3720,7 @@
                     </pic:cNvPicPr>
                   </pic:nvPicPr>
                   <pic:blipFill>
-                    <a:blip r:embed="rId23">
+                    <a:blip r:embed="rId24">
                       <a:extLst>
                         <a:ext uri="{28A0092B-C50C-407E-A947-70E740481C1C}">
                           <a14:useLocalDpi xmlns:a14="http://schemas.microsoft.com/office/drawing/2010/main" val="0"/>
@@ -3792,7 +3792,7 @@
                     </pic:cNvPicPr>
                   </pic:nvPicPr>
                   <pic:blipFill>
-                    <a:blip r:embed="rId24">
+                    <a:blip r:embed="rId25">
                       <a:extLst>
                         <a:ext uri="{28A0092B-C50C-407E-A947-70E740481C1C}">
                           <a14:useLocalDpi xmlns:a14="http://schemas.microsoft.com/office/drawing/2010/main" val="0"/>
@@ -3939,7 +3939,7 @@
             <wp:extent cx="4933315" cy="2169160"/>
             <wp:effectExtent l="0" t="0" r="635" b="2540"/>
             <wp:docPr id="30" name="Imagen 30" descr="http://profesores.aulaplaneta.com/DNNPlayerPackages/Package14646/InfoGuion/cuadernoestudio/images_xml/MT_10_13_img2_small.jpg">
-              <a:hlinkClick xmlns:a="http://schemas.openxmlformats.org/drawingml/2006/main" r:id="rId25"/>
+              <a:hlinkClick xmlns:a="http://schemas.openxmlformats.org/drawingml/2006/main" r:id="rId26"/>
             </wp:docPr>
             <wp:cNvGraphicFramePr>
               <a:graphicFrameLocks xmlns:a="http://schemas.openxmlformats.org/drawingml/2006/main" noChangeAspect="1"/>
@@ -3949,14 +3949,14 @@
                 <pic:pic xmlns:pic="http://schemas.openxmlformats.org/drawingml/2006/picture">
                   <pic:nvPicPr>
                     <pic:cNvPr id="0" name="Picture 9" descr="http://profesores.aulaplaneta.com/DNNPlayerPackages/Package14646/InfoGuion/cuadernoestudio/images_xml/MT_10_13_img2_small.jpg">
-                      <a:hlinkClick r:id="rId25"/>
+                      <a:hlinkClick r:id="rId26"/>
                     </pic:cNvPr>
                     <pic:cNvPicPr>
                       <a:picLocks noChangeAspect="1" noChangeArrowheads="1"/>
                     </pic:cNvPicPr>
                   </pic:nvPicPr>
                   <pic:blipFill>
-                    <a:blip r:embed="rId26">
+                    <a:blip r:embed="rId27">
                       <a:extLst>
                         <a:ext uri="{28A0092B-C50C-407E-A947-70E740481C1C}">
                           <a14:useLocalDpi xmlns:a14="http://schemas.microsoft.com/office/drawing/2010/main" val="0"/>
@@ -4160,10 +4160,6 @@
           </mc:Choice>
           <mc:Fallback>
             <w:pict>
-              <v:shapetype id="_x0000_t202" coordsize="21600,21600" o:spt="202" path="m,l,21600r21600,l21600,xe">
-                <v:stroke joinstyle="miter"/>
-                <v:path gradientshapeok="t" o:connecttype="rect"/>
-              </v:shapetype>
               <v:shape id="Cuadro de texto 65" o:spid="_x0000_s1028" type="#_x0000_t202" style="position:absolute;margin-left:155.4pt;margin-top:163.5pt;width:263.55pt;height:25.8pt;z-index:251673600;visibility:visible;mso-wrap-style:square;mso-height-percent:0;mso-wrap-distance-left:9pt;mso-wrap-distance-top:0;mso-wrap-distance-right:9pt;mso-wrap-distance-bottom:0;mso-position-horizontal:absolute;mso-position-horizontal-relative:text;mso-position-vertical:absolute;mso-position-vertical-relative:text;mso-height-percent:0;mso-height-relative:margin;v-text-anchor:top" o:gfxdata="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" fillcolor="#ed7d31 [3205]" strokeweight=".5pt">
                 <v:textbox>
                   <w:txbxContent>
@@ -4208,7 +4204,7 @@
                     <pic:cNvPicPr/>
                   </pic:nvPicPr>
                   <pic:blipFill>
-                    <a:blip r:embed="rId27"/>
+                    <a:blip r:embed="rId28"/>
                     <a:stretch>
                       <a:fillRect/>
                     </a:stretch>
@@ -4317,7 +4313,7 @@
           </mc:Choice>
           <mc:Fallback>
             <w:pict>
-              <v:shape id="Cuadro de texto 37" o:spid="_x0000_s1028" type="#_x0000_t202" style="position:absolute;margin-left:-5.5pt;margin-top:19.9pt;width:473pt;height:135.65pt;z-index:251665408;visibility:visible;mso-wrap-style:square;mso-height-percent:0;mso-wrap-distance-left:9pt;mso-wrap-distance-top:0;mso-wrap-distance-right:9pt;mso-wrap-distance-bottom:0;mso-position-horizontal:absolute;mso-position-horizontal-relative:text;mso-position-vertical:absolute;mso-position-vertical-relative:text;mso-height-percent:0;mso-height-relative:margin;v-text-anchor:top" o:gfxdata="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" filled="f" strokeweight=".5pt">
+              <v:shape id="Cuadro de texto 37" o:spid="_x0000_s1029" type="#_x0000_t202" style="position:absolute;margin-left:-5.5pt;margin-top:19.9pt;width:473pt;height:135.65pt;z-index:251665408;visibility:visible;mso-wrap-style:square;mso-height-percent:0;mso-wrap-distance-left:9pt;mso-wrap-distance-top:0;mso-wrap-distance-right:9pt;mso-wrap-distance-bottom:0;mso-position-horizontal:absolute;mso-position-horizontal-relative:text;mso-position-vertical:absolute;mso-position-vertical-relative:text;mso-height-percent:0;mso-height-relative:margin;v-text-anchor:top" o:gfxdata="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" filled="f" strokeweight=".5pt">
                 <v:textbox>
                   <w:txbxContent>
                     <w:p/>
@@ -4570,56 +4566,6 @@
             <wp:extent cx="5612130" cy="4251960"/>
             <wp:effectExtent l="0" t="0" r="7620" b="0"/>
             <wp:docPr id="36" name="Imagen 36"/>
-            <wp:cNvGraphicFramePr>
-              <a:graphicFrameLocks xmlns:a="http://schemas.openxmlformats.org/drawingml/2006/main" noChangeAspect="1"/>
-            </wp:cNvGraphicFramePr>
-            <a:graphic xmlns:a="http://schemas.openxmlformats.org/drawingml/2006/main">
-              <a:graphicData uri="http://schemas.openxmlformats.org/drawingml/2006/picture">
-                <pic:pic xmlns:pic="http://schemas.openxmlformats.org/drawingml/2006/picture">
-                  <pic:nvPicPr>
-                    <pic:cNvPr id="1" name=""/>
-                    <pic:cNvPicPr/>
-                  </pic:nvPicPr>
-                  <pic:blipFill>
-                    <a:blip r:embed="rId28"/>
-                    <a:stretch>
-                      <a:fillRect/>
-                    </a:stretch>
-                  </pic:blipFill>
-                  <pic:spPr>
-                    <a:xfrm>
-                      <a:off x="0" y="0"/>
-                      <a:ext cx="5612130" cy="4251960"/>
-                    </a:xfrm>
-                    <a:prstGeom prst="rect">
-                      <a:avLst/>
-                    </a:prstGeom>
-                  </pic:spPr>
-                </pic:pic>
-              </a:graphicData>
-            </a:graphic>
-          </wp:inline>
-        </w:drawing>
-      </w:r>
-    </w:p>
-    <w:p>
-      <w:pPr>
-        <w:rPr>
-          <w:color w:val="FF0000"/>
-          <w:sz w:val="28"/>
-          <w:szCs w:val="28"/>
-        </w:rPr>
-      </w:pPr>
-      <w:r>
-        <w:rPr>
-          <w:noProof/>
-          <w:lang w:eastAsia="es-CO"/>
-        </w:rPr>
-        <w:drawing>
-          <wp:inline distT="0" distB="0" distL="0" distR="0" wp14:anchorId="20469C2D" wp14:editId="2C51A73C">
-            <wp:extent cx="5333333" cy="3342857"/>
-            <wp:effectExtent l="0" t="0" r="1270" b="0"/>
-            <wp:docPr id="35" name="Imagen 35"/>
             <wp:cNvGraphicFramePr>
               <a:graphicFrameLocks xmlns:a="http://schemas.openxmlformats.org/drawingml/2006/main" noChangeAspect="1"/>
             </wp:cNvGraphicFramePr>
@@ -4639,7 +4585,7 @@
                   <pic:spPr>
                     <a:xfrm>
                       <a:off x="0" y="0"/>
-                      <a:ext cx="5333333" cy="3342857"/>
+                      <a:ext cx="5612130" cy="4251960"/>
                     </a:xfrm>
                     <a:prstGeom prst="rect">
                       <a:avLst/>
@@ -4656,23 +4602,20 @@
       <w:pPr>
         <w:rPr>
           <w:color w:val="FF0000"/>
-          <w:sz w:val="32"/>
-          <w:szCs w:val="32"/>
-        </w:rPr>
-      </w:pPr>
-      <w:bookmarkStart w:id="0" w:name="_GoBack"/>
-      <w:bookmarkEnd w:id="0"/>
+          <w:sz w:val="28"/>
+          <w:szCs w:val="28"/>
+        </w:rPr>
+      </w:pPr>
       <w:r>
         <w:rPr>
           <w:noProof/>
           <w:lang w:eastAsia="es-CO"/>
         </w:rPr>
-        <w:lastRenderedPageBreak/>
         <w:drawing>
-          <wp:inline distT="0" distB="0" distL="0" distR="0" wp14:anchorId="09923C75" wp14:editId="53932A6E">
-            <wp:extent cx="5333333" cy="3485714"/>
-            <wp:effectExtent l="0" t="0" r="1270" b="635"/>
-            <wp:docPr id="39" name="Imagen 39"/>
+          <wp:inline distT="0" distB="0" distL="0" distR="0" wp14:anchorId="20469C2D" wp14:editId="2C51A73C">
+            <wp:extent cx="5333333" cy="3342857"/>
+            <wp:effectExtent l="0" t="0" r="1270" b="0"/>
+            <wp:docPr id="35" name="Imagen 35"/>
             <wp:cNvGraphicFramePr>
               <a:graphicFrameLocks xmlns:a="http://schemas.openxmlformats.org/drawingml/2006/main" noChangeAspect="1"/>
             </wp:cNvGraphicFramePr>
@@ -4692,7 +4635,7 @@
                   <pic:spPr>
                     <a:xfrm>
                       <a:off x="0" y="0"/>
-                      <a:ext cx="5333333" cy="3485714"/>
+                      <a:ext cx="5333333" cy="3342857"/>
                     </a:xfrm>
                     <a:prstGeom prst="rect">
                       <a:avLst/>
@@ -4718,11 +4661,12 @@
           <w:noProof/>
           <w:lang w:eastAsia="es-CO"/>
         </w:rPr>
+        <w:lastRenderedPageBreak/>
         <w:drawing>
-          <wp:inline distT="0" distB="0" distL="0" distR="0" wp14:anchorId="4C8BB81B" wp14:editId="5F396AEE">
-            <wp:extent cx="5333333" cy="2142857"/>
-            <wp:effectExtent l="0" t="0" r="1270" b="0"/>
-            <wp:docPr id="40" name="Imagen 40"/>
+          <wp:inline distT="0" distB="0" distL="0" distR="0" wp14:anchorId="09923C75" wp14:editId="53932A6E">
+            <wp:extent cx="5333333" cy="3485714"/>
+            <wp:effectExtent l="0" t="0" r="1270" b="635"/>
+            <wp:docPr id="39" name="Imagen 39"/>
             <wp:cNvGraphicFramePr>
               <a:graphicFrameLocks xmlns:a="http://schemas.openxmlformats.org/drawingml/2006/main" noChangeAspect="1"/>
             </wp:cNvGraphicFramePr>
@@ -4742,6 +4686,56 @@
                   <pic:spPr>
                     <a:xfrm>
                       <a:off x="0" y="0"/>
+                      <a:ext cx="5333333" cy="3485714"/>
+                    </a:xfrm>
+                    <a:prstGeom prst="rect">
+                      <a:avLst/>
+                    </a:prstGeom>
+                  </pic:spPr>
+                </pic:pic>
+              </a:graphicData>
+            </a:graphic>
+          </wp:inline>
+        </w:drawing>
+      </w:r>
+    </w:p>
+    <w:p>
+      <w:pPr>
+        <w:rPr>
+          <w:color w:val="FF0000"/>
+          <w:sz w:val="32"/>
+          <w:szCs w:val="32"/>
+        </w:rPr>
+      </w:pPr>
+      <w:r>
+        <w:rPr>
+          <w:noProof/>
+          <w:lang w:eastAsia="es-CO"/>
+        </w:rPr>
+        <w:drawing>
+          <wp:inline distT="0" distB="0" distL="0" distR="0" wp14:anchorId="4C8BB81B" wp14:editId="5F396AEE">
+            <wp:extent cx="5333333" cy="2142857"/>
+            <wp:effectExtent l="0" t="0" r="1270" b="0"/>
+            <wp:docPr id="40" name="Imagen 40"/>
+            <wp:cNvGraphicFramePr>
+              <a:graphicFrameLocks xmlns:a="http://schemas.openxmlformats.org/drawingml/2006/main" noChangeAspect="1"/>
+            </wp:cNvGraphicFramePr>
+            <a:graphic xmlns:a="http://schemas.openxmlformats.org/drawingml/2006/main">
+              <a:graphicData uri="http://schemas.openxmlformats.org/drawingml/2006/picture">
+                <pic:pic xmlns:pic="http://schemas.openxmlformats.org/drawingml/2006/picture">
+                  <pic:nvPicPr>
+                    <pic:cNvPr id="1" name=""/>
+                    <pic:cNvPicPr/>
+                  </pic:nvPicPr>
+                  <pic:blipFill>
+                    <a:blip r:embed="rId32"/>
+                    <a:stretch>
+                      <a:fillRect/>
+                    </a:stretch>
+                  </pic:blipFill>
+                  <pic:spPr>
+                    <a:xfrm>
+                      <a:off x="0" y="0"/>
                       <a:ext cx="5333333" cy="2142857"/>
                     </a:xfrm>
                     <a:prstGeom prst="rect">
@@ -4794,7 +4788,7 @@
                     <pic:cNvPicPr/>
                   </pic:nvPicPr>
                   <pic:blipFill>
-                    <a:blip r:embed="rId32"/>
+                    <a:blip r:embed="rId33"/>
                     <a:stretch>
                       <a:fillRect/>
                     </a:stretch>
@@ -4914,7 +4908,7 @@
                     <pic:cNvPicPr/>
                   </pic:nvPicPr>
                   <pic:blipFill>
-                    <a:blip r:embed="rId33"/>
+                    <a:blip r:embed="rId34"/>
                     <a:stretch>
                       <a:fillRect/>
                     </a:stretch>
@@ -5123,7 +5117,7 @@
                     <pic:cNvPicPr/>
                   </pic:nvPicPr>
                   <pic:blipFill>
-                    <a:blip r:embed="rId34"/>
+                    <a:blip r:embed="rId35"/>
                     <a:stretch>
                       <a:fillRect/>
                     </a:stretch>
@@ -6425,7 +6419,7 @@
                     <pic:cNvPicPr/>
                   </pic:nvPicPr>
                   <pic:blipFill>
-                    <a:blip r:embed="rId35"/>
+                    <a:blip r:embed="rId36"/>
                     <a:stretch>
                       <a:fillRect/>
                     </a:stretch>
@@ -6464,6 +6458,15 @@
           <w:highlight w:val="yellow"/>
         </w:rPr>
       </w:pPr>
+      <w:r>
+        <w:rPr>
+          <w:color w:val="FF0000"/>
+          <w:sz w:val="32"/>
+          <w:szCs w:val="32"/>
+          <w:highlight w:val="yellow"/>
+        </w:rPr>
+        <w:t xml:space="preserve">1. 4 </w:t>
+      </w:r>
       <w:r>
         <w:rPr>
           <w:color w:val="FF0000"/>
@@ -6693,7 +6696,7 @@
                     <pic:cNvPicPr/>
                   </pic:nvPicPr>
                   <pic:blipFill>
-                    <a:blip r:embed="rId36"/>
+                    <a:blip r:embed="rId37"/>
                     <a:stretch>
                       <a:fillRect/>
                     </a:stretch>
@@ -6803,7 +6806,7 @@
           </mc:Choice>
           <mc:Fallback>
             <w:pict>
-              <v:shape id="Cuadro de texto 4" o:spid="_x0000_s1029" type="#_x0000_t202" style="position:absolute;left:0;text-align:left;margin-left:-15.55pt;margin-top:11.15pt;width:479.7pt;height:71.15pt;z-index:251670528;visibility:visible;mso-wrap-style:square;mso-wrap-distance-left:9pt;mso-wrap-distance-top:0;mso-wrap-distance-right:9pt;mso-wrap-distance-bottom:0;mso-position-horizontal:absolute;mso-position-horizontal-relative:text;mso-position-vertical:absolute;mso-position-vertical-relative:text;v-text-anchor:top" o:gfxdata="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" filled="f" strokeweight=".5pt">
+              <v:shape id="Cuadro de texto 4" o:spid="_x0000_s1030" type="#_x0000_t202" style="position:absolute;left:0;text-align:left;margin-left:-15.55pt;margin-top:11.15pt;width:479.7pt;height:71.15pt;z-index:251670528;visibility:visible;mso-wrap-style:square;mso-wrap-distance-left:9pt;mso-wrap-distance-top:0;mso-wrap-distance-right:9pt;mso-wrap-distance-bottom:0;mso-position-horizontal:absolute;mso-position-horizontal-relative:text;mso-position-vertical:absolute;mso-position-vertical-relative:text;v-text-anchor:top" o:gfxdata="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" filled="f" strokeweight=".5pt">
                 <v:textbox>
                   <w:txbxContent>
                     <w:p/>
@@ -6943,7 +6946,7 @@
           </mc:Choice>
           <mc:Fallback>
             <w:pict>
-              <v:shape w14:anchorId="68D31E54" id="Cuadro de texto 10" o:spid="_x0000_s1030" type="#_x0000_t202" style="position:absolute;margin-left:264.9pt;margin-top:48.2pt;width:179.15pt;height:25.1pt;z-index:251671552;visibility:visible;mso-wrap-style:square;mso-width-percent:0;mso-height-percent:0;mso-wrap-distance-left:9pt;mso-wrap-distance-top:0;mso-wrap-distance-right:9pt;mso-wrap-distance-bottom:0;mso-position-horizontal:absolute;mso-position-horizontal-relative:text;mso-position-vertical:absolute;mso-position-vertical-relative:text;mso-width-percent:0;mso-height-percent:0;mso-width-relative:margin;mso-height-relative:margin;v-text-anchor:top" o:gfxdata="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" fillcolor="yellow" strokeweight=".5pt">
+              <v:shape w14:anchorId="68D31E54" id="Cuadro de texto 10" o:spid="_x0000_s1031" type="#_x0000_t202" style="position:absolute;margin-left:264.9pt;margin-top:48.2pt;width:179.15pt;height:25.1pt;z-index:251671552;visibility:visible;mso-wrap-style:square;mso-width-percent:0;mso-height-percent:0;mso-wrap-distance-left:9pt;mso-wrap-distance-top:0;mso-wrap-distance-right:9pt;mso-wrap-distance-bottom:0;mso-position-horizontal:absolute;mso-position-horizontal-relative:text;mso-position-vertical:absolute;mso-position-vertical-relative:text;mso-width-percent:0;mso-height-percent:0;mso-width-relative:margin;mso-height-relative:margin;v-text-anchor:top" o:gfxdata="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" fillcolor="yellow" strokeweight=".5pt">
                 <v:textbox>
                   <w:txbxContent>
                     <w:p>
@@ -7379,7 +7382,7 @@
           </mc:Choice>
           <mc:Fallback>
             <w:pict>
-              <v:shape w14:anchorId="7C9552A8" id="Cuadro de texto 49" o:spid="_x0000_s1031" type="#_x0000_t202" style="position:absolute;margin-left:-8.05pt;margin-top:.55pt;width:447.9pt;height:180pt;z-index:251669504;visibility:visible;mso-wrap-style:square;mso-height-percent:0;mso-wrap-distance-left:9pt;mso-wrap-distance-top:0;mso-wrap-distance-right:9pt;mso-wrap-distance-bottom:0;mso-position-horizontal:absolute;mso-position-horizontal-relative:margin;mso-position-vertical:absolute;mso-position-vertical-relative:text;mso-height-percent:0;mso-height-relative:margin;v-text-anchor:top" o:gfxdata="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" filled="f" strokeweight=".5pt">
+              <v:shape w14:anchorId="7C9552A8" id="Cuadro de texto 49" o:spid="_x0000_s1032" type="#_x0000_t202" style="position:absolute;margin-left:-8.05pt;margin-top:.55pt;width:447.9pt;height:180pt;z-index:251669504;visibility:visible;mso-wrap-style:square;mso-height-percent:0;mso-wrap-distance-left:9pt;mso-wrap-distance-top:0;mso-wrap-distance-right:9pt;mso-wrap-distance-bottom:0;mso-position-horizontal:absolute;mso-position-horizontal-relative:margin;mso-position-vertical:absolute;mso-position-vertical-relative:text;mso-height-percent:0;mso-height-relative:margin;v-text-anchor:top" o:gfxdata="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" filled="f" strokeweight=".5pt">
                 <v:textbox>
                   <w:txbxContent>
                     <w:p>
@@ -8564,7 +8567,7 @@
                     <pic:cNvPicPr/>
                   </pic:nvPicPr>
                   <pic:blipFill>
-                    <a:blip r:embed="rId37"/>
+                    <a:blip r:embed="rId38"/>
                     <a:stretch>
                       <a:fillRect/>
                     </a:stretch>
@@ -8976,363 +8979,6 @@
             <wp:extent cx="4748990" cy="2711303"/>
             <wp:effectExtent l="0" t="0" r="0" b="0"/>
             <wp:docPr id="53" name="Imagen 53"/>
-            <wp:cNvGraphicFramePr>
-              <a:graphicFrameLocks xmlns:a="http://schemas.openxmlformats.org/drawingml/2006/main" noChangeAspect="1"/>
-            </wp:cNvGraphicFramePr>
-            <a:graphic xmlns:a="http://schemas.openxmlformats.org/drawingml/2006/main">
-              <a:graphicData uri="http://schemas.openxmlformats.org/drawingml/2006/picture">
-                <pic:pic xmlns:pic="http://schemas.openxmlformats.org/drawingml/2006/picture">
-                  <pic:nvPicPr>
-                    <pic:cNvPr id="1" name=""/>
-                    <pic:cNvPicPr/>
-                  </pic:nvPicPr>
-                  <pic:blipFill>
-                    <a:blip r:embed="rId38"/>
-                    <a:stretch>
-                      <a:fillRect/>
-                    </a:stretch>
-                  </pic:blipFill>
-                  <pic:spPr>
-                    <a:xfrm>
-                      <a:off x="0" y="0"/>
-                      <a:ext cx="4748990" cy="2711303"/>
-                    </a:xfrm>
-                    <a:prstGeom prst="rect">
-                      <a:avLst/>
-                    </a:prstGeom>
-                  </pic:spPr>
-                </pic:pic>
-              </a:graphicData>
-            </a:graphic>
-          </wp:inline>
-        </w:drawing>
-      </w:r>
-    </w:p>
-    <w:p>
-      <w:pPr>
-        <w:pStyle w:val="u"/>
-        <w:shd w:val="clear" w:color="auto" w:fill="FFFFFF"/>
-        <w:spacing w:before="0" w:beforeAutospacing="0" w:after="0" w:afterAutospacing="0" w:line="345" w:lineRule="atLeast"/>
-        <w:rPr>
-          <w:rFonts w:ascii="Arial" w:hAnsi="Arial" w:cs="Arial"/>
-          <w:color w:val="333333"/>
-          <w:sz w:val="21"/>
-          <w:szCs w:val="21"/>
-        </w:rPr>
-      </w:pPr>
-    </w:p>
-    <w:p>
-      <w:pPr>
-        <w:spacing w:after="0"/>
-        <w:rPr>
-          <w:rFonts w:ascii="Arial" w:hAnsi="Arial" w:cs="Arial"/>
-          <w:b/>
-          <w:color w:val="FF0000"/>
-          <w:sz w:val="28"/>
-          <w:szCs w:val="28"/>
-        </w:rPr>
-      </w:pPr>
-      <w:r>
-        <w:rPr>
-          <w:rFonts w:ascii="Arial" w:hAnsi="Arial" w:cs="Arial"/>
-          <w:color w:val="FF0000"/>
-          <w:sz w:val="28"/>
-          <w:szCs w:val="28"/>
-        </w:rPr>
-        <w:t>Un caso particular de un intervalo abierto es</w:t>
-      </w:r>
-      <w:r>
-        <w:rPr>
-          <w:rFonts w:ascii="Arial" w:hAnsi="Arial" w:cs="Arial"/>
-          <w:color w:val="FF0000"/>
-          <w:sz w:val="28"/>
-          <w:szCs w:val="28"/>
-        </w:rPr>
-        <w:t xml:space="preserve"> toda</w:t>
-      </w:r>
-      <w:r>
-        <w:rPr>
-          <w:rFonts w:ascii="Arial" w:hAnsi="Arial" w:cs="Arial"/>
-          <w:color w:val="FF0000"/>
-          <w:sz w:val="28"/>
-          <w:szCs w:val="28"/>
-        </w:rPr>
-        <w:t xml:space="preserve"> la recta real que se nota como el intervalo </w:t>
-      </w:r>
-      <w:r>
-        <w:rPr>
-          <w:rStyle w:val="apple-converted-space"/>
-          <w:rFonts w:ascii="Arial" w:hAnsi="Arial" w:cs="Arial"/>
-          <w:color w:val="FF0000"/>
-          <w:sz w:val="28"/>
-          <w:szCs w:val="28"/>
-          <w:shd w:val="clear" w:color="auto" w:fill="FFFFFF"/>
-        </w:rPr>
-        <w:t>(</w:t>
-      </w:r>
-      <w:r>
-        <w:rPr>
-          <w:rStyle w:val="Textoennegrita"/>
-          <w:rFonts w:ascii="Arial" w:hAnsi="Arial" w:cs="Arial"/>
-          <w:b w:val="0"/>
-          <w:color w:val="FF0000"/>
-          <w:sz w:val="28"/>
-          <w:szCs w:val="28"/>
-          <w:shd w:val="clear" w:color="auto" w:fill="FFFFFF"/>
-        </w:rPr>
-        <w:t>–∞</w:t>
-      </w:r>
-      <w:r>
-        <w:rPr>
-          <w:rStyle w:val="apple-converted-space"/>
-          <w:rFonts w:ascii="Arial" w:hAnsi="Arial" w:cs="Arial"/>
-          <w:b/>
-          <w:color w:val="FF0000"/>
-          <w:sz w:val="28"/>
-          <w:szCs w:val="28"/>
-          <w:shd w:val="clear" w:color="auto" w:fill="FFFFFF"/>
-        </w:rPr>
-        <w:t xml:space="preserve">, </w:t>
-      </w:r>
-      <w:r>
-        <w:rPr>
-          <w:rStyle w:val="Textoennegrita"/>
-          <w:rFonts w:ascii="Arial" w:hAnsi="Arial" w:cs="Arial"/>
-          <w:b w:val="0"/>
-          <w:color w:val="FF0000"/>
-          <w:sz w:val="28"/>
-          <w:szCs w:val="28"/>
-          <w:shd w:val="clear" w:color="auto" w:fill="FFFFFF"/>
-        </w:rPr>
-        <w:t>+∞).</w:t>
-      </w:r>
-      <w:r>
-        <w:rPr>
-          <w:rStyle w:val="Textoennegrita"/>
-          <w:rFonts w:ascii="Arial" w:hAnsi="Arial" w:cs="Arial"/>
-          <w:color w:val="FF0000"/>
-          <w:sz w:val="28"/>
-          <w:szCs w:val="28"/>
-          <w:shd w:val="clear" w:color="auto" w:fill="FFFFFF"/>
-        </w:rPr>
-        <w:t xml:space="preserve"> </w:t>
-      </w:r>
-      <w:r>
-        <w:rPr>
-          <w:rStyle w:val="Textoennegrita"/>
-          <w:rFonts w:ascii="Arial" w:hAnsi="Arial" w:cs="Arial"/>
-          <w:b w:val="0"/>
-          <w:color w:val="FF0000"/>
-          <w:sz w:val="28"/>
-          <w:szCs w:val="28"/>
-          <w:shd w:val="clear" w:color="auto" w:fill="FFFFFF"/>
-        </w:rPr>
-        <w:t>Otros ejemplos de este tipo de intervalos son:</w:t>
-      </w:r>
-    </w:p>
-    <w:p>
-      <w:pPr>
-        <w:pStyle w:val="u"/>
-        <w:shd w:val="clear" w:color="auto" w:fill="FFFFFF"/>
-        <w:spacing w:before="0" w:beforeAutospacing="0" w:after="0" w:afterAutospacing="0" w:line="345" w:lineRule="atLeast"/>
-        <w:rPr>
-          <w:rFonts w:ascii="Arial" w:hAnsi="Arial" w:cs="Arial"/>
-          <w:color w:val="333333"/>
-          <w:sz w:val="21"/>
-          <w:szCs w:val="21"/>
-        </w:rPr>
-      </w:pPr>
-    </w:p>
-    <w:p>
-      <w:pPr>
-        <w:pStyle w:val="u"/>
-        <w:shd w:val="clear" w:color="auto" w:fill="FFFFFF"/>
-        <w:spacing w:before="0" w:beforeAutospacing="0" w:after="0" w:afterAutospacing="0" w:line="345" w:lineRule="atLeast"/>
-        <w:rPr>
-          <w:rFonts w:ascii="Arial" w:hAnsi="Arial" w:cs="Arial"/>
-          <w:b/>
-          <w:color w:val="333333"/>
-          <w:sz w:val="21"/>
-          <w:szCs w:val="21"/>
-          <w:shd w:val="clear" w:color="auto" w:fill="FFFFFF"/>
-        </w:rPr>
-      </w:pPr>
-      <w:r>
-        <w:rPr>
-          <w:rFonts w:ascii="Arial" w:hAnsi="Arial" w:cs="Arial"/>
-          <w:color w:val="FF0000"/>
-          <w:sz w:val="28"/>
-          <w:szCs w:val="28"/>
-          <w:shd w:val="clear" w:color="auto" w:fill="FFFFFF"/>
-        </w:rPr>
-        <w:t>La</w:t>
-      </w:r>
-      <w:r>
-        <w:rPr>
-          <w:rStyle w:val="apple-converted-space"/>
-          <w:rFonts w:ascii="Arial" w:hAnsi="Arial" w:cs="Arial"/>
-          <w:color w:val="FF0000"/>
-          <w:sz w:val="28"/>
-          <w:szCs w:val="28"/>
-          <w:shd w:val="clear" w:color="auto" w:fill="FFFFFF"/>
-        </w:rPr>
-        <w:t> </w:t>
-      </w:r>
-      <w:r>
-        <w:rPr>
-          <w:rStyle w:val="Textoennegrita"/>
-          <w:rFonts w:ascii="Arial" w:hAnsi="Arial" w:cs="Arial"/>
-          <w:b w:val="0"/>
-          <w:color w:val="FF0000"/>
-          <w:sz w:val="28"/>
-          <w:szCs w:val="28"/>
-          <w:shd w:val="clear" w:color="auto" w:fill="FFFFFF"/>
-        </w:rPr>
-        <w:t>semirrecta</w:t>
-      </w:r>
-      <w:r>
-        <w:rPr>
-          <w:rStyle w:val="apple-converted-space"/>
-          <w:rFonts w:ascii="Arial" w:hAnsi="Arial" w:cs="Arial"/>
-          <w:b/>
-          <w:color w:val="FF0000"/>
-          <w:sz w:val="28"/>
-          <w:szCs w:val="28"/>
-          <w:shd w:val="clear" w:color="auto" w:fill="FFFFFF"/>
-        </w:rPr>
-        <w:t> </w:t>
-      </w:r>
-      <w:r>
-        <w:rPr>
-          <w:rFonts w:ascii="Arial" w:hAnsi="Arial" w:cs="Arial"/>
-          <w:b/>
-          <w:color w:val="FF0000"/>
-          <w:sz w:val="28"/>
-          <w:szCs w:val="28"/>
-          <w:shd w:val="clear" w:color="auto" w:fill="FFFFFF"/>
-        </w:rPr>
-        <w:t>(</w:t>
-      </w:r>
-      <w:r>
-        <w:rPr>
-          <w:rStyle w:val="Textoennegrita"/>
-          <w:rFonts w:ascii="Arial" w:hAnsi="Arial" w:cs="Arial"/>
-          <w:b w:val="0"/>
-          <w:i/>
-          <w:iCs/>
-          <w:color w:val="FF0000"/>
-          <w:sz w:val="28"/>
-          <w:szCs w:val="28"/>
-          <w:shd w:val="clear" w:color="auto" w:fill="FFFFFF"/>
-        </w:rPr>
-        <w:t>a</w:t>
-      </w:r>
-      <w:r>
-        <w:rPr>
-          <w:rStyle w:val="Textoennegrita"/>
-          <w:rFonts w:ascii="Arial" w:hAnsi="Arial" w:cs="Arial"/>
-          <w:color w:val="FF0000"/>
-          <w:sz w:val="28"/>
-          <w:szCs w:val="28"/>
-          <w:shd w:val="clear" w:color="auto" w:fill="FFFFFF"/>
-        </w:rPr>
-        <w:t>, +∞</w:t>
-      </w:r>
-      <w:r>
-        <w:rPr>
-          <w:rFonts w:ascii="Arial" w:hAnsi="Arial" w:cs="Arial"/>
-          <w:color w:val="FF0000"/>
-          <w:sz w:val="28"/>
-          <w:szCs w:val="28"/>
-          <w:shd w:val="clear" w:color="auto" w:fill="FFFFFF"/>
-        </w:rPr>
-        <w:t>) es el conjunto de todos los números</w:t>
-      </w:r>
-      <w:r>
-        <w:rPr>
-          <w:rStyle w:val="apple-converted-space"/>
-          <w:rFonts w:ascii="Arial" w:hAnsi="Arial" w:cs="Arial"/>
-          <w:color w:val="FF0000"/>
-          <w:sz w:val="28"/>
-          <w:szCs w:val="28"/>
-          <w:shd w:val="clear" w:color="auto" w:fill="FFFFFF"/>
-        </w:rPr>
-        <w:t> </w:t>
-      </w:r>
-      <w:r>
-        <w:rPr>
-          <w:rStyle w:val="Textoennegrita"/>
-          <w:rFonts w:ascii="Arial" w:hAnsi="Arial" w:cs="Arial"/>
-          <w:b w:val="0"/>
-          <w:color w:val="FF0000"/>
-          <w:sz w:val="28"/>
-          <w:szCs w:val="28"/>
-          <w:shd w:val="clear" w:color="auto" w:fill="FFFFFF"/>
-        </w:rPr>
-        <w:t xml:space="preserve">reales mayores que </w:t>
-      </w:r>
-      <w:r>
-        <w:rPr>
-          <w:rStyle w:val="Textoennegrita"/>
-          <w:rFonts w:ascii="Arial" w:hAnsi="Arial" w:cs="Arial"/>
-          <w:b w:val="0"/>
-          <w:i/>
-          <w:iCs/>
-          <w:color w:val="FF0000"/>
-          <w:sz w:val="28"/>
-          <w:szCs w:val="28"/>
-          <w:shd w:val="clear" w:color="auto" w:fill="FFFFFF"/>
-        </w:rPr>
-        <w:t>a</w:t>
-      </w:r>
-      <w:r>
-        <w:rPr>
-          <w:rFonts w:ascii="Arial" w:hAnsi="Arial" w:cs="Arial"/>
-          <w:b/>
-          <w:color w:val="333333"/>
-          <w:sz w:val="21"/>
-          <w:szCs w:val="21"/>
-          <w:shd w:val="clear" w:color="auto" w:fill="FFFFFF"/>
-        </w:rPr>
-        <w:t>.</w:t>
-      </w:r>
-    </w:p>
-    <w:p>
-      <w:pPr>
-        <w:pStyle w:val="u"/>
-        <w:shd w:val="clear" w:color="auto" w:fill="FFFFFF"/>
-        <w:spacing w:before="0" w:beforeAutospacing="0" w:after="0" w:afterAutospacing="0" w:line="345" w:lineRule="atLeast"/>
-        <w:rPr>
-          <w:rFonts w:ascii="Arial" w:hAnsi="Arial" w:cs="Arial"/>
-          <w:b/>
-          <w:color w:val="333333"/>
-          <w:sz w:val="21"/>
-          <w:szCs w:val="21"/>
-        </w:rPr>
-      </w:pPr>
-    </w:p>
-    <w:p>
-      <w:pPr>
-        <w:shd w:val="clear" w:color="auto" w:fill="FFFFFF"/>
-        <w:spacing w:after="0" w:line="345" w:lineRule="atLeast"/>
-        <w:rPr>
-          <w:rFonts w:ascii="Arial" w:eastAsia="Times New Roman" w:hAnsi="Arial" w:cs="Arial"/>
-          <w:color w:val="FF0000"/>
-          <w:sz w:val="28"/>
-          <w:szCs w:val="28"/>
-          <w:lang w:eastAsia="es-CO"/>
-        </w:rPr>
-      </w:pPr>
-      <w:r>
-        <w:rPr>
-          <w:noProof/>
-          <w:lang w:eastAsia="es-CO"/>
-        </w:rPr>
-        <w:drawing>
-          <wp:inline distT="0" distB="0" distL="0" distR="0" wp14:anchorId="26AD2394" wp14:editId="754ACD86">
-            <wp:extent cx="5380952" cy="961905"/>
-            <wp:effectExtent l="0" t="0" r="0" b="0"/>
-            <wp:docPr id="11" name="Imagen 11"/>
             <wp:cNvGraphicFramePr>
               <a:graphicFrameLocks xmlns:a="http://schemas.openxmlformats.org/drawingml/2006/main" noChangeAspect="1"/>
             </wp:cNvGraphicFramePr>
@@ -9352,7 +8998,7 @@
                   <pic:spPr>
                     <a:xfrm>
                       <a:off x="0" y="0"/>
-                      <a:ext cx="5380952" cy="961905"/>
+                      <a:ext cx="4748990" cy="2711303"/>
                     </a:xfrm>
                     <a:prstGeom prst="rect">
                       <a:avLst/>
@@ -9367,37 +9013,161 @@
     </w:p>
     <w:p>
       <w:pPr>
+        <w:pStyle w:val="u"/>
         <w:shd w:val="clear" w:color="auto" w:fill="FFFFFF"/>
-        <w:spacing w:after="0" w:line="345" w:lineRule="atLeast"/>
-        <w:rPr>
-          <w:rFonts w:ascii="Arial" w:eastAsia="Times New Roman" w:hAnsi="Arial" w:cs="Arial"/>
-          <w:color w:val="FF0000"/>
-          <w:sz w:val="28"/>
-          <w:szCs w:val="28"/>
-          <w:lang w:eastAsia="es-CO"/>
-        </w:rPr>
-      </w:pPr>
-    </w:p>
-    <w:p>
-      <w:pPr>
+        <w:spacing w:before="0" w:beforeAutospacing="0" w:after="0" w:afterAutospacing="0" w:line="345" w:lineRule="atLeast"/>
+        <w:rPr>
+          <w:rFonts w:ascii="Arial" w:hAnsi="Arial" w:cs="Arial"/>
+          <w:color w:val="333333"/>
+          <w:sz w:val="21"/>
+          <w:szCs w:val="21"/>
+        </w:rPr>
+      </w:pPr>
+    </w:p>
+    <w:p>
+      <w:pPr>
+        <w:spacing w:after="0"/>
+        <w:rPr>
+          <w:rFonts w:ascii="Arial" w:hAnsi="Arial" w:cs="Arial"/>
+          <w:b/>
+          <w:color w:val="FF0000"/>
+          <w:sz w:val="28"/>
+          <w:szCs w:val="28"/>
+        </w:rPr>
+      </w:pPr>
+      <w:r>
+        <w:rPr>
+          <w:rFonts w:ascii="Arial" w:hAnsi="Arial" w:cs="Arial"/>
+          <w:color w:val="FF0000"/>
+          <w:sz w:val="28"/>
+          <w:szCs w:val="28"/>
+        </w:rPr>
+        <w:t>Un caso particular de un intervalo abierto es</w:t>
+      </w:r>
+      <w:r>
+        <w:rPr>
+          <w:rFonts w:ascii="Arial" w:hAnsi="Arial" w:cs="Arial"/>
+          <w:color w:val="FF0000"/>
+          <w:sz w:val="28"/>
+          <w:szCs w:val="28"/>
+        </w:rPr>
+        <w:t xml:space="preserve"> toda</w:t>
+      </w:r>
+      <w:r>
+        <w:rPr>
+          <w:rFonts w:ascii="Arial" w:hAnsi="Arial" w:cs="Arial"/>
+          <w:color w:val="FF0000"/>
+          <w:sz w:val="28"/>
+          <w:szCs w:val="28"/>
+        </w:rPr>
+        <w:t xml:space="preserve"> la recta real que se nota como el intervalo </w:t>
+      </w:r>
+      <w:r>
+        <w:rPr>
+          <w:rStyle w:val="apple-converted-space"/>
+          <w:rFonts w:ascii="Arial" w:hAnsi="Arial" w:cs="Arial"/>
+          <w:color w:val="FF0000"/>
+          <w:sz w:val="28"/>
+          <w:szCs w:val="28"/>
+          <w:shd w:val="clear" w:color="auto" w:fill="FFFFFF"/>
+        </w:rPr>
+        <w:t>(</w:t>
+      </w:r>
+      <w:r>
+        <w:rPr>
+          <w:rStyle w:val="Textoennegrita"/>
+          <w:rFonts w:ascii="Arial" w:hAnsi="Arial" w:cs="Arial"/>
+          <w:b w:val="0"/>
+          <w:color w:val="FF0000"/>
+          <w:sz w:val="28"/>
+          <w:szCs w:val="28"/>
+          <w:shd w:val="clear" w:color="auto" w:fill="FFFFFF"/>
+        </w:rPr>
+        <w:t>–∞</w:t>
+      </w:r>
+      <w:r>
+        <w:rPr>
+          <w:rStyle w:val="apple-converted-space"/>
+          <w:rFonts w:ascii="Arial" w:hAnsi="Arial" w:cs="Arial"/>
+          <w:b/>
+          <w:color w:val="FF0000"/>
+          <w:sz w:val="28"/>
+          <w:szCs w:val="28"/>
+          <w:shd w:val="clear" w:color="auto" w:fill="FFFFFF"/>
+        </w:rPr>
+        <w:t xml:space="preserve">, </w:t>
+      </w:r>
+      <w:r>
+        <w:rPr>
+          <w:rStyle w:val="Textoennegrita"/>
+          <w:rFonts w:ascii="Arial" w:hAnsi="Arial" w:cs="Arial"/>
+          <w:b w:val="0"/>
+          <w:color w:val="FF0000"/>
+          <w:sz w:val="28"/>
+          <w:szCs w:val="28"/>
+          <w:shd w:val="clear" w:color="auto" w:fill="FFFFFF"/>
+        </w:rPr>
+        <w:t>+∞).</w:t>
+      </w:r>
+      <w:r>
+        <w:rPr>
+          <w:rStyle w:val="Textoennegrita"/>
+          <w:rFonts w:ascii="Arial" w:hAnsi="Arial" w:cs="Arial"/>
+          <w:color w:val="FF0000"/>
+          <w:sz w:val="28"/>
+          <w:szCs w:val="28"/>
+          <w:shd w:val="clear" w:color="auto" w:fill="FFFFFF"/>
+        </w:rPr>
+        <w:t xml:space="preserve"> </w:t>
+      </w:r>
+      <w:r>
+        <w:rPr>
+          <w:rStyle w:val="Textoennegrita"/>
+          <w:rFonts w:ascii="Arial" w:hAnsi="Arial" w:cs="Arial"/>
+          <w:b w:val="0"/>
+          <w:color w:val="FF0000"/>
+          <w:sz w:val="28"/>
+          <w:szCs w:val="28"/>
+          <w:shd w:val="clear" w:color="auto" w:fill="FFFFFF"/>
+        </w:rPr>
+        <w:t>Otros ejemplos de este tipo de intervalos son:</w:t>
+      </w:r>
+    </w:p>
+    <w:p>
+      <w:pPr>
+        <w:pStyle w:val="u"/>
         <w:shd w:val="clear" w:color="auto" w:fill="FFFFFF"/>
-        <w:spacing w:after="0" w:line="345" w:lineRule="atLeast"/>
-        <w:rPr>
-          <w:rFonts w:ascii="Arial" w:eastAsia="Times New Roman" w:hAnsi="Arial" w:cs="Arial"/>
-          <w:color w:val="FF0000"/>
-          <w:sz w:val="28"/>
-          <w:szCs w:val="28"/>
-          <w:lang w:eastAsia="es-CO"/>
-        </w:rPr>
-      </w:pPr>
-      <w:r>
-        <w:rPr>
-          <w:rFonts w:ascii="Arial" w:hAnsi="Arial" w:cs="Arial"/>
-          <w:color w:val="FF0000"/>
-          <w:sz w:val="28"/>
-          <w:szCs w:val="28"/>
+        <w:spacing w:before="0" w:beforeAutospacing="0" w:after="0" w:afterAutospacing="0" w:line="345" w:lineRule="atLeast"/>
+        <w:rPr>
+          <w:rFonts w:ascii="Arial" w:hAnsi="Arial" w:cs="Arial"/>
+          <w:color w:val="333333"/>
+          <w:sz w:val="21"/>
+          <w:szCs w:val="21"/>
+        </w:rPr>
+      </w:pPr>
+    </w:p>
+    <w:p>
+      <w:pPr>
+        <w:pStyle w:val="u"/>
+        <w:shd w:val="clear" w:color="auto" w:fill="FFFFFF"/>
+        <w:spacing w:before="0" w:beforeAutospacing="0" w:after="0" w:afterAutospacing="0" w:line="345" w:lineRule="atLeast"/>
+        <w:rPr>
+          <w:rFonts w:ascii="Arial" w:hAnsi="Arial" w:cs="Arial"/>
+          <w:b/>
+          <w:color w:val="333333"/>
+          <w:sz w:val="21"/>
+          <w:szCs w:val="21"/>
           <w:shd w:val="clear" w:color="auto" w:fill="FFFFFF"/>
         </w:rPr>
+      </w:pPr>
+      <w:r>
+        <w:rPr>
+          <w:rFonts w:ascii="Arial" w:hAnsi="Arial" w:cs="Arial"/>
+          <w:color w:val="FF0000"/>
+          <w:sz w:val="28"/>
+          <w:szCs w:val="28"/>
+          <w:shd w:val="clear" w:color="auto" w:fill="FFFFFF"/>
+        </w:rPr>
         <w:t>La</w:t>
       </w:r>
       <w:r>
@@ -9421,75 +9191,30 @@
           <w:szCs w:val="28"/>
           <w:shd w:val="clear" w:color="auto" w:fill="FFFFFF"/>
         </w:rPr>
-        <w:t xml:space="preserve">semirrecta (–∞, </w:t>
-      </w:r>
-      <w:r>
-        <w:rPr>
-          <w:rStyle w:val="Textoennegrita"/>
-          <w:rFonts w:ascii="Arial" w:hAnsi="Arial" w:cs="Arial"/>
-          <w:b w:val="0"/>
-          <w:i/>
+        <w:t>semirrecta</w:t>
+      </w:r>
+      <w:r>
+        <w:rPr>
+          <w:rStyle w:val="apple-converted-space"/>
+          <w:rFonts w:ascii="Arial" w:hAnsi="Arial" w:cs="Arial"/>
+          <w:b/>
           <w:color w:val="FF0000"/>
           <w:sz w:val="28"/>
           <w:szCs w:val="28"/>
           <w:shd w:val="clear" w:color="auto" w:fill="FFFFFF"/>
         </w:rPr>
-        <w:t>b</w:t>
-      </w:r>
-      <w:r>
-        <w:rPr>
-          <w:rStyle w:val="Textoennegrita"/>
-          <w:rFonts w:ascii="Arial" w:hAnsi="Arial" w:cs="Arial"/>
+        <w:t> </w:t>
+      </w:r>
+      <w:r>
+        <w:rPr>
+          <w:rFonts w:ascii="Arial" w:hAnsi="Arial" w:cs="Arial"/>
+          <w:b/>
           <w:color w:val="FF0000"/>
           <w:sz w:val="28"/>
           <w:szCs w:val="28"/>
           <w:shd w:val="clear" w:color="auto" w:fill="FFFFFF"/>
         </w:rPr>
-        <w:t>)</w:t>
-      </w:r>
-      <w:r>
-        <w:rPr>
-          <w:rStyle w:val="apple-converted-space"/>
-          <w:rFonts w:ascii="Arial" w:hAnsi="Arial" w:cs="Arial"/>
-          <w:color w:val="FF0000"/>
-          <w:sz w:val="28"/>
-          <w:szCs w:val="28"/>
-          <w:shd w:val="clear" w:color="auto" w:fill="FFFFFF"/>
-        </w:rPr>
-        <w:t> </w:t>
-      </w:r>
-      <w:r>
-        <w:rPr>
-          <w:rFonts w:ascii="Arial" w:hAnsi="Arial" w:cs="Arial"/>
-          <w:color w:val="FF0000"/>
-          <w:sz w:val="28"/>
-          <w:szCs w:val="28"/>
-          <w:shd w:val="clear" w:color="auto" w:fill="FFFFFF"/>
-        </w:rPr>
-        <w:t>es el conjunto de todos los números</w:t>
-      </w:r>
-      <w:r>
-        <w:rPr>
-          <w:rStyle w:val="apple-converted-space"/>
-          <w:rFonts w:ascii="Arial" w:hAnsi="Arial" w:cs="Arial"/>
-          <w:color w:val="FF0000"/>
-          <w:sz w:val="28"/>
-          <w:szCs w:val="28"/>
-          <w:shd w:val="clear" w:color="auto" w:fill="FFFFFF"/>
-        </w:rPr>
-        <w:t> </w:t>
-      </w:r>
-      <w:r>
-        <w:rPr>
-          <w:rStyle w:val="Textoennegrita"/>
-          <w:rFonts w:ascii="Arial" w:hAnsi="Arial" w:cs="Arial"/>
-          <w:b w:val="0"/>
-          <w:color w:val="FF0000"/>
-          <w:sz w:val="28"/>
-          <w:szCs w:val="28"/>
-          <w:shd w:val="clear" w:color="auto" w:fill="FFFFFF"/>
-        </w:rPr>
-        <w:t xml:space="preserve">reales menores que </w:t>
+        <w:t>(</w:t>
       </w:r>
       <w:r>
         <w:rPr>
@@ -9503,15 +9228,73 @@
           <w:szCs w:val="28"/>
           <w:shd w:val="clear" w:color="auto" w:fill="FFFFFF"/>
         </w:rPr>
-        <w:t>b</w:t>
+        <w:t>a</w:t>
+      </w:r>
+      <w:r>
+        <w:rPr>
+          <w:rStyle w:val="Textoennegrita"/>
+          <w:rFonts w:ascii="Arial" w:hAnsi="Arial" w:cs="Arial"/>
+          <w:color w:val="FF0000"/>
+          <w:sz w:val="28"/>
+          <w:szCs w:val="28"/>
+          <w:shd w:val="clear" w:color="auto" w:fill="FFFFFF"/>
+        </w:rPr>
+        <w:t>, +∞</w:t>
+      </w:r>
+      <w:r>
+        <w:rPr>
+          <w:rFonts w:ascii="Arial" w:hAnsi="Arial" w:cs="Arial"/>
+          <w:color w:val="FF0000"/>
+          <w:sz w:val="28"/>
+          <w:szCs w:val="28"/>
+          <w:shd w:val="clear" w:color="auto" w:fill="FFFFFF"/>
+        </w:rPr>
+        <w:t>) es el conjunto de todos los números</w:t>
+      </w:r>
+      <w:r>
+        <w:rPr>
+          <w:rStyle w:val="apple-converted-space"/>
+          <w:rFonts w:ascii="Arial" w:hAnsi="Arial" w:cs="Arial"/>
+          <w:color w:val="FF0000"/>
+          <w:sz w:val="28"/>
+          <w:szCs w:val="28"/>
+          <w:shd w:val="clear" w:color="auto" w:fill="FFFFFF"/>
+        </w:rPr>
+        <w:t> </w:t>
+      </w:r>
+      <w:r>
+        <w:rPr>
+          <w:rStyle w:val="Textoennegrita"/>
+          <w:rFonts w:ascii="Arial" w:hAnsi="Arial" w:cs="Arial"/>
+          <w:b w:val="0"/>
+          <w:color w:val="FF0000"/>
+          <w:sz w:val="28"/>
+          <w:szCs w:val="28"/>
+          <w:shd w:val="clear" w:color="auto" w:fill="FFFFFF"/>
+        </w:rPr>
+        <w:t xml:space="preserve">reales mayores que </w:t>
+      </w:r>
+      <w:r>
+        <w:rPr>
+          <w:rStyle w:val="Textoennegrita"/>
+          <w:rFonts w:ascii="Arial" w:hAnsi="Arial" w:cs="Arial"/>
+          <w:b w:val="0"/>
+          <w:i/>
+          <w:iCs/>
+          <w:color w:val="FF0000"/>
+          <w:sz w:val="28"/>
+          <w:szCs w:val="28"/>
+          <w:shd w:val="clear" w:color="auto" w:fill="FFFFFF"/>
+        </w:rPr>
+        <w:t>a</w:t>
       </w:r>
       <w:r>
         <w:rPr>
           <w:rFonts w:ascii="Arial" w:hAnsi="Arial" w:cs="Arial"/>
           <w:b/>
-          <w:color w:val="FF0000"/>
-          <w:sz w:val="28"/>
-          <w:szCs w:val="28"/>
+          <w:color w:val="333333"/>
+          <w:sz w:val="21"/>
+          <w:szCs w:val="21"/>
           <w:shd w:val="clear" w:color="auto" w:fill="FFFFFF"/>
         </w:rPr>
         <w:t>.</w:t>
@@ -9519,10 +9302,28 @@
     </w:p>
     <w:p>
       <w:pPr>
-        <w:rPr>
-          <w:color w:val="FF0000"/>
-          <w:sz w:val="28"/>
-          <w:szCs w:val="28"/>
+        <w:pStyle w:val="u"/>
+        <w:shd w:val="clear" w:color="auto" w:fill="FFFFFF"/>
+        <w:spacing w:before="0" w:beforeAutospacing="0" w:after="0" w:afterAutospacing="0" w:line="345" w:lineRule="atLeast"/>
+        <w:rPr>
+          <w:rFonts w:ascii="Arial" w:hAnsi="Arial" w:cs="Arial"/>
+          <w:b/>
+          <w:color w:val="333333"/>
+          <w:sz w:val="21"/>
+          <w:szCs w:val="21"/>
+        </w:rPr>
+      </w:pPr>
+    </w:p>
+    <w:p>
+      <w:pPr>
+        <w:shd w:val="clear" w:color="auto" w:fill="FFFFFF"/>
+        <w:spacing w:after="0" w:line="345" w:lineRule="atLeast"/>
+        <w:rPr>
+          <w:rFonts w:ascii="Arial" w:eastAsia="Times New Roman" w:hAnsi="Arial" w:cs="Arial"/>
+          <w:color w:val="FF0000"/>
+          <w:sz w:val="28"/>
+          <w:szCs w:val="28"/>
+          <w:lang w:eastAsia="es-CO"/>
         </w:rPr>
       </w:pPr>
       <w:r>
@@ -9531,10 +9332,10 @@
           <w:lang w:eastAsia="es-CO"/>
         </w:rPr>
         <w:drawing>
-          <wp:inline distT="0" distB="0" distL="0" distR="0" wp14:anchorId="49B1FB3C" wp14:editId="38B35779">
-            <wp:extent cx="4990476" cy="2095238"/>
-            <wp:effectExtent l="0" t="0" r="635" b="635"/>
-            <wp:docPr id="13" name="Imagen 13"/>
+          <wp:inline distT="0" distB="0" distL="0" distR="0" wp14:anchorId="26AD2394" wp14:editId="754ACD86">
+            <wp:extent cx="5380952" cy="961905"/>
+            <wp:effectExtent l="0" t="0" r="0" b="0"/>
+            <wp:docPr id="11" name="Imagen 11"/>
             <wp:cNvGraphicFramePr>
               <a:graphicFrameLocks xmlns:a="http://schemas.openxmlformats.org/drawingml/2006/main" noChangeAspect="1"/>
             </wp:cNvGraphicFramePr>
@@ -9554,7 +9355,7 @@
                   <pic:spPr>
                     <a:xfrm>
                       <a:off x="0" y="0"/>
-                      <a:ext cx="4990476" cy="2095238"/>
+                      <a:ext cx="5380952" cy="961905"/>
                     </a:xfrm>
                     <a:prstGeom prst="rect">
                       <a:avLst/>
@@ -9569,141 +9370,38 @@
     </w:p>
     <w:p>
       <w:pPr>
-        <w:rPr>
-          <w:color w:val="FF0000"/>
-          <w:sz w:val="28"/>
-          <w:szCs w:val="28"/>
-        </w:rPr>
-      </w:pPr>
-    </w:p>
-    <w:p>
-      <w:pPr>
-        <w:pStyle w:val="Ttulo3"/>
-        <w:shd w:val="clear" w:color="auto" w:fill="FFFFFF"/>
-        <w:spacing w:before="0" w:line="375" w:lineRule="atLeast"/>
-        <w:rPr>
-          <w:rFonts w:ascii="Georgia" w:hAnsi="Georgia" w:cs="Arial"/>
-          <w:color w:val="C53731"/>
-          <w:sz w:val="33"/>
-          <w:szCs w:val="33"/>
-        </w:rPr>
-      </w:pPr>
-      <w:r>
-        <w:rPr>
-          <w:rFonts w:ascii="Georgia" w:hAnsi="Georgia" w:cs="Arial"/>
-          <w:b/>
-          <w:bCs/>
-          <w:color w:val="C53731"/>
-          <w:sz w:val="33"/>
-          <w:szCs w:val="33"/>
-        </w:rPr>
-        <w:t xml:space="preserve">2.2 Los intervalos </w:t>
-      </w:r>
-      <w:proofErr w:type="spellStart"/>
-      <w:r>
-        <w:rPr>
-          <w:rFonts w:ascii="Georgia" w:hAnsi="Georgia" w:cs="Arial"/>
-          <w:b/>
-          <w:bCs/>
-          <w:color w:val="C53731"/>
-          <w:sz w:val="33"/>
-          <w:szCs w:val="33"/>
-        </w:rPr>
-        <w:t>semiabiertos</w:t>
-      </w:r>
-      <w:proofErr w:type="spellEnd"/>
-    </w:p>
-    <w:p>
-      <w:pPr>
-        <w:numPr>
-          <w:ilvl w:val="0"/>
-          <w:numId w:val="24"/>
-        </w:numPr>
-        <w:pBdr>
-          <w:top w:val="single" w:sz="6" w:space="0" w:color="FFFFFF"/>
-        </w:pBdr>
-        <w:shd w:val="clear" w:color="auto" w:fill="FFFFFF"/>
-        <w:spacing w:after="0" w:line="240" w:lineRule="auto"/>
-        <w:ind w:left="0"/>
-        <w:rPr>
-          <w:rFonts w:ascii="Arial" w:hAnsi="Arial" w:cs="Arial"/>
-          <w:color w:val="FFFFFF"/>
-          <w:sz w:val="18"/>
-          <w:szCs w:val="18"/>
-        </w:rPr>
-      </w:pPr>
-    </w:p>
-    <w:p>
-      <w:pPr>
-        <w:pStyle w:val="u"/>
-        <w:shd w:val="clear" w:color="auto" w:fill="FFFFFF"/>
-        <w:spacing w:before="0" w:beforeAutospacing="0" w:after="0" w:afterAutospacing="0" w:line="345" w:lineRule="atLeast"/>
-        <w:rPr>
-          <w:rFonts w:ascii="Arial" w:hAnsi="Arial" w:cs="Arial"/>
-          <w:color w:val="FF0000"/>
-          <w:sz w:val="28"/>
-          <w:szCs w:val="28"/>
-        </w:rPr>
-      </w:pPr>
-      <w:r>
-        <w:rPr>
-          <w:rStyle w:val="un"/>
-          <w:rFonts w:ascii="Arial" w:hAnsi="Arial" w:cs="Arial"/>
-          <w:color w:val="FF0000"/>
-          <w:sz w:val="28"/>
-          <w:szCs w:val="28"/>
-        </w:rPr>
-        <w:t xml:space="preserve">Los intervalos </w:t>
-      </w:r>
-      <w:proofErr w:type="spellStart"/>
-      <w:r>
-        <w:rPr>
-          <w:rStyle w:val="un"/>
-          <w:rFonts w:ascii="Arial" w:hAnsi="Arial" w:cs="Arial"/>
-          <w:color w:val="FF0000"/>
-          <w:sz w:val="28"/>
-          <w:szCs w:val="28"/>
-        </w:rPr>
-        <w:t>semiabiertos</w:t>
-      </w:r>
-      <w:proofErr w:type="spellEnd"/>
-      <w:r>
-        <w:rPr>
-          <w:rStyle w:val="un"/>
-          <w:rFonts w:ascii="Arial" w:hAnsi="Arial" w:cs="Arial"/>
-          <w:color w:val="FF0000"/>
-          <w:sz w:val="28"/>
-          <w:szCs w:val="28"/>
-        </w:rPr>
-        <w:t xml:space="preserve"> pueden estar abiertos por la derecha o por la izquierda:</w:t>
-      </w:r>
-    </w:p>
-    <w:p>
-      <w:pPr>
-        <w:numPr>
-          <w:ilvl w:val="0"/>
-          <w:numId w:val="25"/>
-        </w:numPr>
         <w:shd w:val="clear" w:color="auto" w:fill="FFFFFF"/>
         <w:spacing w:after="0" w:line="345" w:lineRule="atLeast"/>
-        <w:ind w:left="300"/>
-        <w:rPr>
-          <w:rStyle w:val="un"/>
-          <w:rFonts w:ascii="Arial" w:hAnsi="Arial" w:cs="Arial"/>
-          <w:color w:val="FF0000"/>
-          <w:sz w:val="28"/>
-          <w:szCs w:val="28"/>
-        </w:rPr>
-      </w:pPr>
-      <w:r>
-        <w:rPr>
-          <w:rStyle w:val="un"/>
-          <w:rFonts w:ascii="Arial" w:hAnsi="Arial" w:cs="Arial"/>
-          <w:color w:val="FF0000"/>
-          <w:sz w:val="28"/>
-          <w:szCs w:val="28"/>
-        </w:rPr>
-        <w:t>Un intervalo</w:t>
+        <w:rPr>
+          <w:rFonts w:ascii="Arial" w:eastAsia="Times New Roman" w:hAnsi="Arial" w:cs="Arial"/>
+          <w:color w:val="FF0000"/>
+          <w:sz w:val="28"/>
+          <w:szCs w:val="28"/>
+          <w:lang w:eastAsia="es-CO"/>
+        </w:rPr>
+      </w:pPr>
+    </w:p>
+    <w:p>
+      <w:pPr>
+        <w:shd w:val="clear" w:color="auto" w:fill="FFFFFF"/>
+        <w:spacing w:after="0" w:line="345" w:lineRule="atLeast"/>
+        <w:rPr>
+          <w:rFonts w:ascii="Arial" w:eastAsia="Times New Roman" w:hAnsi="Arial" w:cs="Arial"/>
+          <w:color w:val="FF0000"/>
+          <w:sz w:val="28"/>
+          <w:szCs w:val="28"/>
+          <w:lang w:eastAsia="es-CO"/>
+        </w:rPr>
+      </w:pPr>
+      <w:r>
+        <w:rPr>
+          <w:rFonts w:ascii="Arial" w:hAnsi="Arial" w:cs="Arial"/>
+          <w:color w:val="FF0000"/>
+          <w:sz w:val="28"/>
+          <w:szCs w:val="28"/>
+          <w:shd w:val="clear" w:color="auto" w:fill="FFFFFF"/>
+        </w:rPr>
+        <w:t>La</w:t>
       </w:r>
       <w:r>
         <w:rPr>
@@ -9712,40 +9410,34 @@
           <w:color w:val="FF0000"/>
           <w:sz w:val="28"/>
           <w:szCs w:val="28"/>
+          <w:shd w:val="clear" w:color="auto" w:fill="FFFFFF"/>
         </w:rPr>
         <w:t> </w:t>
       </w:r>
-      <w:proofErr w:type="spellStart"/>
       <w:r>
         <w:rPr>
           <w:rStyle w:val="Textoennegrita"/>
           <w:rFonts w:ascii="Arial" w:hAnsi="Arial" w:cs="Arial"/>
-          <w:color w:val="FF0000"/>
-          <w:sz w:val="28"/>
-          <w:szCs w:val="28"/>
-        </w:rPr>
-        <w:t>semiabierto</w:t>
-      </w:r>
-      <w:proofErr w:type="spellEnd"/>
+          <w:b w:val="0"/>
+          <w:color w:val="FF0000"/>
+          <w:sz w:val="28"/>
+          <w:szCs w:val="28"/>
+          <w:shd w:val="clear" w:color="auto" w:fill="FFFFFF"/>
+        </w:rPr>
+        <w:t xml:space="preserve">semirrecta (–∞, </w:t>
+      </w:r>
       <w:r>
         <w:rPr>
           <w:rStyle w:val="Textoennegrita"/>
           <w:rFonts w:ascii="Arial" w:hAnsi="Arial" w:cs="Arial"/>
-          <w:color w:val="FF0000"/>
-          <w:sz w:val="28"/>
-          <w:szCs w:val="28"/>
-        </w:rPr>
-        <w:t xml:space="preserve"> por la derecha</w:t>
-      </w:r>
-      <w:r>
-        <w:rPr>
-          <w:rStyle w:val="un"/>
-          <w:rFonts w:ascii="Arial" w:hAnsi="Arial" w:cs="Arial"/>
-          <w:color w:val="FF0000"/>
-          <w:sz w:val="28"/>
-          <w:szCs w:val="28"/>
-        </w:rPr>
-        <w:t xml:space="preserve"> se denota como intervalo </w:t>
+          <w:b w:val="0"/>
+          <w:i/>
+          <w:color w:val="FF0000"/>
+          <w:sz w:val="28"/>
+          <w:szCs w:val="28"/>
+          <w:shd w:val="clear" w:color="auto" w:fill="FFFFFF"/>
+        </w:rPr>
+        <w:t>b</w:t>
       </w:r>
       <w:r>
         <w:rPr>
@@ -9754,134 +9446,83 @@
           <w:color w:val="FF0000"/>
           <w:sz w:val="28"/>
           <w:szCs w:val="28"/>
-        </w:rPr>
-        <w:t>[</w:t>
+          <w:shd w:val="clear" w:color="auto" w:fill="FFFFFF"/>
+        </w:rPr>
+        <w:t>)</w:t>
+      </w:r>
+      <w:r>
+        <w:rPr>
+          <w:rStyle w:val="apple-converted-space"/>
+          <w:rFonts w:ascii="Arial" w:hAnsi="Arial" w:cs="Arial"/>
+          <w:color w:val="FF0000"/>
+          <w:sz w:val="28"/>
+          <w:szCs w:val="28"/>
+          <w:shd w:val="clear" w:color="auto" w:fill="FFFFFF"/>
+        </w:rPr>
+        <w:t> </w:t>
+      </w:r>
+      <w:r>
+        <w:rPr>
+          <w:rFonts w:ascii="Arial" w:hAnsi="Arial" w:cs="Arial"/>
+          <w:color w:val="FF0000"/>
+          <w:sz w:val="28"/>
+          <w:szCs w:val="28"/>
+          <w:shd w:val="clear" w:color="auto" w:fill="FFFFFF"/>
+        </w:rPr>
+        <w:t>es el conjunto de todos los números</w:t>
+      </w:r>
+      <w:r>
+        <w:rPr>
+          <w:rStyle w:val="apple-converted-space"/>
+          <w:rFonts w:ascii="Arial" w:hAnsi="Arial" w:cs="Arial"/>
+          <w:color w:val="FF0000"/>
+          <w:sz w:val="28"/>
+          <w:szCs w:val="28"/>
+          <w:shd w:val="clear" w:color="auto" w:fill="FFFFFF"/>
+        </w:rPr>
+        <w:t> </w:t>
       </w:r>
       <w:r>
         <w:rPr>
           <w:rStyle w:val="Textoennegrita"/>
           <w:rFonts w:ascii="Arial" w:hAnsi="Arial" w:cs="Arial"/>
+          <w:b w:val="0"/>
+          <w:color w:val="FF0000"/>
+          <w:sz w:val="28"/>
+          <w:szCs w:val="28"/>
+          <w:shd w:val="clear" w:color="auto" w:fill="FFFFFF"/>
+        </w:rPr>
+        <w:t xml:space="preserve">reales menores que </w:t>
+      </w:r>
+      <w:r>
+        <w:rPr>
+          <w:rStyle w:val="Textoennegrita"/>
+          <w:rFonts w:ascii="Arial" w:hAnsi="Arial" w:cs="Arial"/>
+          <w:b w:val="0"/>
           <w:i/>
           <w:iCs/>
           <w:color w:val="FF0000"/>
           <w:sz w:val="28"/>
           <w:szCs w:val="28"/>
-        </w:rPr>
-        <w:t>a</w:t>
-      </w:r>
-      <w:r>
-        <w:rPr>
-          <w:rStyle w:val="Textoennegrita"/>
-          <w:rFonts w:ascii="Arial" w:hAnsi="Arial" w:cs="Arial"/>
-          <w:color w:val="FF0000"/>
-          <w:sz w:val="28"/>
-          <w:szCs w:val="28"/>
-        </w:rPr>
-        <w:t>,</w:t>
-      </w:r>
-      <w:r>
-        <w:rPr>
-          <w:rStyle w:val="apple-converted-space"/>
+          <w:shd w:val="clear" w:color="auto" w:fill="FFFFFF"/>
+        </w:rPr>
+        <w:t>b</w:t>
+      </w:r>
+      <w:r>
+        <w:rPr>
           <w:rFonts w:ascii="Arial" w:hAnsi="Arial" w:cs="Arial"/>
           <w:b/>
-          <w:bCs/>
-          <w:color w:val="FF0000"/>
-          <w:sz w:val="28"/>
-          <w:szCs w:val="28"/>
-        </w:rPr>
-        <w:t> </w:t>
-      </w:r>
-      <w:r>
-        <w:rPr>
-          <w:rStyle w:val="Textoennegrita"/>
-          <w:rFonts w:ascii="Arial" w:hAnsi="Arial" w:cs="Arial"/>
-          <w:i/>
-          <w:iCs/>
-          <w:color w:val="FF0000"/>
-          <w:sz w:val="28"/>
-          <w:szCs w:val="28"/>
-        </w:rPr>
-        <w:t>b</w:t>
-      </w:r>
-      <w:r>
-        <w:rPr>
-          <w:rStyle w:val="Textoennegrita"/>
-          <w:rFonts w:ascii="Arial" w:hAnsi="Arial" w:cs="Arial"/>
-          <w:color w:val="FF0000"/>
-          <w:sz w:val="28"/>
-          <w:szCs w:val="28"/>
-        </w:rPr>
-        <w:t>)</w:t>
-      </w:r>
-      <w:r>
-        <w:rPr>
-          <w:rStyle w:val="un"/>
-          <w:rFonts w:ascii="Arial" w:hAnsi="Arial" w:cs="Arial"/>
-          <w:color w:val="FF0000"/>
-          <w:sz w:val="28"/>
-          <w:szCs w:val="28"/>
-        </w:rPr>
-        <w:t>, es el conjunto de todos los</w:t>
-      </w:r>
-      <w:r>
-        <w:rPr>
-          <w:rStyle w:val="un"/>
-          <w:rFonts w:ascii="Arial" w:hAnsi="Arial" w:cs="Arial"/>
-          <w:color w:val="FF0000"/>
-          <w:sz w:val="28"/>
-          <w:szCs w:val="28"/>
-        </w:rPr>
-        <w:t xml:space="preserve"> números reales comprendidos entre a y b incluyendo el valor de </w:t>
-      </w:r>
-      <w:r>
-        <w:rPr>
-          <w:rStyle w:val="un"/>
-          <w:rFonts w:ascii="Arial" w:hAnsi="Arial" w:cs="Arial"/>
-          <w:i/>
-          <w:color w:val="FF0000"/>
-          <w:sz w:val="28"/>
-          <w:szCs w:val="28"/>
-        </w:rPr>
-        <w:t>a</w:t>
-      </w:r>
-      <w:r>
-        <w:rPr>
-          <w:rStyle w:val="un"/>
-          <w:rFonts w:ascii="Arial" w:hAnsi="Arial" w:cs="Arial"/>
-          <w:color w:val="FF0000"/>
-          <w:sz w:val="28"/>
-          <w:szCs w:val="28"/>
-        </w:rPr>
-        <w:t xml:space="preserve"> pero no el de </w:t>
-      </w:r>
-      <w:r>
-        <w:rPr>
-          <w:rStyle w:val="un"/>
-          <w:rFonts w:ascii="Arial" w:hAnsi="Arial" w:cs="Arial"/>
-          <w:i/>
-          <w:color w:val="FF0000"/>
-          <w:sz w:val="28"/>
-          <w:szCs w:val="28"/>
-        </w:rPr>
-        <w:t>b</w:t>
-      </w:r>
-      <w:r>
-        <w:rPr>
-          <w:rStyle w:val="un"/>
-          <w:rFonts w:ascii="Arial" w:hAnsi="Arial" w:cs="Arial"/>
-          <w:color w:val="FF0000"/>
-          <w:sz w:val="28"/>
-          <w:szCs w:val="28"/>
-        </w:rPr>
-        <w:t xml:space="preserve">. </w:t>
-      </w:r>
-    </w:p>
-    <w:p>
-      <w:pPr>
-        <w:shd w:val="clear" w:color="auto" w:fill="FFFFFF"/>
-        <w:spacing w:after="0" w:line="345" w:lineRule="atLeast"/>
-        <w:rPr>
-          <w:rFonts w:ascii="Arial" w:hAnsi="Arial" w:cs="Arial"/>
+          <w:color w:val="FF0000"/>
+          <w:sz w:val="28"/>
+          <w:szCs w:val="28"/>
+          <w:shd w:val="clear" w:color="auto" w:fill="FFFFFF"/>
+        </w:rPr>
+        <w:t>.</w:t>
+      </w:r>
+    </w:p>
+    <w:p>
+      <w:pPr>
+        <w:rPr>
           <w:color w:val="FF0000"/>
           <w:sz w:val="28"/>
           <w:szCs w:val="28"/>
@@ -9893,10 +9534,10 @@
           <w:lang w:eastAsia="es-CO"/>
         </w:rPr>
         <w:drawing>
-          <wp:inline distT="0" distB="0" distL="0" distR="0" wp14:anchorId="79D05858" wp14:editId="5A1C1639">
-            <wp:extent cx="5380952" cy="1314286"/>
-            <wp:effectExtent l="0" t="0" r="0" b="635"/>
-            <wp:docPr id="15" name="Imagen 15"/>
+          <wp:inline distT="0" distB="0" distL="0" distR="0" wp14:anchorId="49B1FB3C" wp14:editId="38B35779">
+            <wp:extent cx="4990476" cy="2095238"/>
+            <wp:effectExtent l="0" t="0" r="635" b="635"/>
+            <wp:docPr id="13" name="Imagen 13"/>
             <wp:cNvGraphicFramePr>
               <a:graphicFrameLocks xmlns:a="http://schemas.openxmlformats.org/drawingml/2006/main" noChangeAspect="1"/>
             </wp:cNvGraphicFramePr>
@@ -9916,7 +9557,7 @@
                   <pic:spPr>
                     <a:xfrm>
                       <a:off x="0" y="0"/>
-                      <a:ext cx="5380952" cy="1314286"/>
+                      <a:ext cx="4990476" cy="2095238"/>
                     </a:xfrm>
                     <a:prstGeom prst="rect">
                       <a:avLst/>
@@ -9940,41 +9581,177 @@
     </w:p>
     <w:p>
       <w:pPr>
-        <w:pStyle w:val="Prrafodelista"/>
+        <w:pStyle w:val="Ttulo3"/>
+        <w:shd w:val="clear" w:color="auto" w:fill="FFFFFF"/>
+        <w:spacing w:before="0" w:line="375" w:lineRule="atLeast"/>
+        <w:rPr>
+          <w:rFonts w:ascii="Georgia" w:hAnsi="Georgia" w:cs="Arial"/>
+          <w:color w:val="C53731"/>
+          <w:sz w:val="33"/>
+          <w:szCs w:val="33"/>
+        </w:rPr>
+      </w:pPr>
+      <w:r>
+        <w:rPr>
+          <w:rFonts w:ascii="Georgia" w:hAnsi="Georgia" w:cs="Arial"/>
+          <w:b/>
+          <w:bCs/>
+          <w:color w:val="C53731"/>
+          <w:sz w:val="33"/>
+          <w:szCs w:val="33"/>
+        </w:rPr>
+        <w:t>2.</w:t>
+      </w:r>
+      <w:r>
+        <w:rPr>
+          <w:rFonts w:ascii="Georgia" w:hAnsi="Georgia" w:cs="Arial"/>
+          <w:b/>
+          <w:bCs/>
+          <w:color w:val="C53731"/>
+          <w:sz w:val="33"/>
+          <w:szCs w:val="33"/>
+        </w:rPr>
+        <w:t>3</w:t>
+      </w:r>
+      <w:r>
+        <w:rPr>
+          <w:rFonts w:ascii="Georgia" w:hAnsi="Georgia" w:cs="Arial"/>
+          <w:b/>
+          <w:bCs/>
+          <w:color w:val="C53731"/>
+          <w:sz w:val="33"/>
+          <w:szCs w:val="33"/>
+        </w:rPr>
+        <w:t xml:space="preserve"> Los intervalos </w:t>
+      </w:r>
+      <w:proofErr w:type="spellStart"/>
+      <w:r>
+        <w:rPr>
+          <w:rFonts w:ascii="Georgia" w:hAnsi="Georgia" w:cs="Arial"/>
+          <w:b/>
+          <w:bCs/>
+          <w:color w:val="C53731"/>
+          <w:sz w:val="33"/>
+          <w:szCs w:val="33"/>
+        </w:rPr>
+        <w:t>semiabiertos</w:t>
+      </w:r>
+      <w:proofErr w:type="spellEnd"/>
+    </w:p>
+    <w:p>
+      <w:pPr>
         <w:numPr>
           <w:ilvl w:val="0"/>
-          <w:numId w:val="26"/>
+          <w:numId w:val="24"/>
         </w:numPr>
+        <w:pBdr>
+          <w:top w:val="single" w:sz="6" w:space="0" w:color="FFFFFF"/>
+        </w:pBdr>
+        <w:shd w:val="clear" w:color="auto" w:fill="FFFFFF"/>
+        <w:spacing w:after="0" w:line="240" w:lineRule="auto"/>
+        <w:ind w:left="0"/>
+        <w:rPr>
+          <w:rFonts w:ascii="Arial" w:hAnsi="Arial" w:cs="Arial"/>
+          <w:color w:val="FFFFFF"/>
+          <w:sz w:val="18"/>
+          <w:szCs w:val="18"/>
+        </w:rPr>
+      </w:pPr>
+    </w:p>
+    <w:p>
+      <w:pPr>
+        <w:pStyle w:val="u"/>
+        <w:shd w:val="clear" w:color="auto" w:fill="FFFFFF"/>
+        <w:spacing w:before="0" w:beforeAutospacing="0" w:after="0" w:afterAutospacing="0" w:line="345" w:lineRule="atLeast"/>
+        <w:rPr>
+          <w:rFonts w:ascii="Arial" w:hAnsi="Arial" w:cs="Arial"/>
+          <w:color w:val="FF0000"/>
+          <w:sz w:val="28"/>
+          <w:szCs w:val="28"/>
+        </w:rPr>
+      </w:pPr>
+      <w:r>
+        <w:rPr>
+          <w:rStyle w:val="un"/>
+          <w:rFonts w:ascii="Arial" w:hAnsi="Arial" w:cs="Arial"/>
+          <w:color w:val="FF0000"/>
+          <w:sz w:val="28"/>
+          <w:szCs w:val="28"/>
+        </w:rPr>
+        <w:t xml:space="preserve">Los intervalos </w:t>
+      </w:r>
+      <w:proofErr w:type="spellStart"/>
+      <w:r>
+        <w:rPr>
+          <w:rStyle w:val="un"/>
+          <w:rFonts w:ascii="Arial" w:hAnsi="Arial" w:cs="Arial"/>
+          <w:color w:val="FF0000"/>
+          <w:sz w:val="28"/>
+          <w:szCs w:val="28"/>
+        </w:rPr>
+        <w:t>semiabiertos</w:t>
+      </w:r>
+      <w:proofErr w:type="spellEnd"/>
+      <w:r>
+        <w:rPr>
+          <w:rStyle w:val="un"/>
+          <w:rFonts w:ascii="Arial" w:hAnsi="Arial" w:cs="Arial"/>
+          <w:color w:val="FF0000"/>
+          <w:sz w:val="28"/>
+          <w:szCs w:val="28"/>
+        </w:rPr>
+        <w:t xml:space="preserve"> pueden estar abiertos por la derecha o por la izquierda:</w:t>
+      </w:r>
+    </w:p>
+    <w:p>
+      <w:pPr>
+        <w:numPr>
+          <w:ilvl w:val="0"/>
+          <w:numId w:val="25"/>
+        </w:numPr>
+        <w:shd w:val="clear" w:color="auto" w:fill="FFFFFF"/>
+        <w:spacing w:after="0" w:line="345" w:lineRule="atLeast"/>
+        <w:ind w:left="300"/>
+        <w:rPr>
+          <w:rStyle w:val="un"/>
+          <w:rFonts w:ascii="Arial" w:hAnsi="Arial" w:cs="Arial"/>
+          <w:color w:val="FF0000"/>
+          <w:sz w:val="28"/>
+          <w:szCs w:val="28"/>
+        </w:rPr>
+      </w:pPr>
+      <w:r>
+        <w:rPr>
+          <w:rStyle w:val="un"/>
+          <w:rFonts w:ascii="Arial" w:hAnsi="Arial" w:cs="Arial"/>
+          <w:color w:val="FF0000"/>
+          <w:sz w:val="28"/>
+          <w:szCs w:val="28"/>
+        </w:rPr>
+        <w:t>Un intervalo</w:t>
+      </w:r>
+      <w:r>
+        <w:rPr>
+          <w:rStyle w:val="apple-converted-space"/>
+          <w:rFonts w:ascii="Arial" w:hAnsi="Arial" w:cs="Arial"/>
+          <w:color w:val="FF0000"/>
+          <w:sz w:val="28"/>
+          <w:szCs w:val="28"/>
+        </w:rPr>
+        <w:t> </w:t>
+      </w:r>
+      <w:proofErr w:type="spellStart"/>
+      <w:r>
         <w:rPr>
           <w:rStyle w:val="Textoennegrita"/>
-          <w:bCs w:val="0"/>
-          <w:color w:val="FF0000"/>
-          <w:sz w:val="28"/>
-          <w:szCs w:val="28"/>
-        </w:rPr>
-      </w:pPr>
-      <w:r>
-        <w:rPr>
-          <w:rFonts w:ascii="Arial" w:hAnsi="Arial" w:cs="Arial"/>
-          <w:color w:val="FF0000"/>
-          <w:sz w:val="28"/>
-          <w:szCs w:val="28"/>
-          <w:shd w:val="clear" w:color="auto" w:fill="FFFFFF"/>
-        </w:rPr>
-        <w:t>Un intervalo</w:t>
-      </w:r>
-      <w:r>
-        <w:rPr>
-          <w:rStyle w:val="apple-converted-space"/>
-          <w:rFonts w:ascii="Arial" w:hAnsi="Arial" w:cs="Arial"/>
-          <w:color w:val="FF0000"/>
-          <w:sz w:val="28"/>
-          <w:szCs w:val="28"/>
-          <w:shd w:val="clear" w:color="auto" w:fill="FFFFFF"/>
-        </w:rPr>
-        <w:t> </w:t>
-      </w:r>
-      <w:proofErr w:type="spellStart"/>
+          <w:rFonts w:ascii="Arial" w:hAnsi="Arial" w:cs="Arial"/>
+          <w:color w:val="FF0000"/>
+          <w:sz w:val="28"/>
+          <w:szCs w:val="28"/>
+        </w:rPr>
+        <w:t>semiabierto</w:t>
+      </w:r>
+      <w:proofErr w:type="spellEnd"/>
       <w:r>
         <w:rPr>
           <w:rStyle w:val="Textoennegrita"/>
@@ -9982,11 +9759,19 @@
           <w:color w:val="FF0000"/>
           <w:sz w:val="28"/>
           <w:szCs w:val="28"/>
-          <w:shd w:val="clear" w:color="auto" w:fill="FFFFFF"/>
-        </w:rPr>
-        <w:t>semiabierto</w:t>
-      </w:r>
-      <w:proofErr w:type="spellEnd"/>
+        </w:rPr>
+        <w:t xml:space="preserve"> por la derecha</w:t>
+      </w:r>
+      <w:r>
+        <w:rPr>
+          <w:rStyle w:val="un"/>
+          <w:rFonts w:ascii="Arial" w:hAnsi="Arial" w:cs="Arial"/>
+          <w:color w:val="FF0000"/>
+          <w:sz w:val="28"/>
+          <w:szCs w:val="28"/>
+        </w:rPr>
+        <w:t xml:space="preserve"> se denota como intervalo </w:t>
+      </w:r>
       <w:r>
         <w:rPr>
           <w:rStyle w:val="Textoennegrita"/>
@@ -9994,68 +9779,18 @@
           <w:color w:val="FF0000"/>
           <w:sz w:val="28"/>
           <w:szCs w:val="28"/>
-          <w:shd w:val="clear" w:color="auto" w:fill="FFFFFF"/>
-        </w:rPr>
-        <w:t xml:space="preserve"> </w:t>
+        </w:rPr>
+        <w:t>[</w:t>
       </w:r>
       <w:r>
         <w:rPr>
           <w:rStyle w:val="Textoennegrita"/>
           <w:rFonts w:ascii="Arial" w:hAnsi="Arial" w:cs="Arial"/>
-          <w:b w:val="0"/>
-          <w:color w:val="FF0000"/>
-          <w:sz w:val="28"/>
-          <w:szCs w:val="28"/>
-          <w:shd w:val="clear" w:color="auto" w:fill="FFFFFF"/>
-        </w:rPr>
-        <w:t>por la izquierda</w:t>
-      </w:r>
-      <w:r>
-        <w:rPr>
-          <w:rFonts w:ascii="Arial" w:hAnsi="Arial" w:cs="Arial"/>
-          <w:b/>
-          <w:color w:val="FF0000"/>
-          <w:sz w:val="28"/>
-          <w:szCs w:val="28"/>
-          <w:shd w:val="clear" w:color="auto" w:fill="FFFFFF"/>
-        </w:rPr>
-        <w:t>,</w:t>
-      </w:r>
-      <w:r>
-        <w:rPr>
-          <w:rStyle w:val="apple-converted-space"/>
-          <w:rFonts w:ascii="Arial" w:hAnsi="Arial" w:cs="Arial"/>
-          <w:b/>
-          <w:color w:val="FF0000"/>
-          <w:sz w:val="28"/>
-          <w:szCs w:val="28"/>
-          <w:shd w:val="clear" w:color="auto" w:fill="FFFFFF"/>
-        </w:rPr>
-        <w:t> </w:t>
-      </w:r>
-      <w:r>
-        <w:rPr>
-          <w:rStyle w:val="Textoennegrita"/>
-          <w:rFonts w:ascii="Arial" w:hAnsi="Arial" w:cs="Arial"/>
-          <w:b w:val="0"/>
-          <w:color w:val="FF0000"/>
-          <w:sz w:val="28"/>
-          <w:szCs w:val="28"/>
-          <w:shd w:val="clear" w:color="auto" w:fill="FFFFFF"/>
-        </w:rPr>
-        <w:t>(</w:t>
-      </w:r>
-      <w:r>
-        <w:rPr>
-          <w:rStyle w:val="Textoennegrita"/>
-          <w:rFonts w:ascii="Arial" w:hAnsi="Arial" w:cs="Arial"/>
-          <w:b w:val="0"/>
           <w:i/>
           <w:iCs/>
           <w:color w:val="FF0000"/>
           <w:sz w:val="28"/>
           <w:szCs w:val="28"/>
-          <w:shd w:val="clear" w:color="auto" w:fill="FFFFFF"/>
         </w:rPr>
         <w:t>a</w:t>
       </w:r>
@@ -10063,11 +9798,9 @@
         <w:rPr>
           <w:rStyle w:val="Textoennegrita"/>
           <w:rFonts w:ascii="Arial" w:hAnsi="Arial" w:cs="Arial"/>
-          <w:b w:val="0"/>
-          <w:color w:val="FF0000"/>
-          <w:sz w:val="28"/>
-          <w:szCs w:val="28"/>
-          <w:shd w:val="clear" w:color="auto" w:fill="FFFFFF"/>
+          <w:color w:val="FF0000"/>
+          <w:sz w:val="28"/>
+          <w:szCs w:val="28"/>
         </w:rPr>
         <w:t>,</w:t>
       </w:r>
@@ -10080,7 +9813,6 @@
           <w:color w:val="FF0000"/>
           <w:sz w:val="28"/>
           <w:szCs w:val="28"/>
-          <w:shd w:val="clear" w:color="auto" w:fill="FFFFFF"/>
         </w:rPr>
         <w:t> </w:t>
       </w:r>
@@ -10088,13 +9820,11 @@
         <w:rPr>
           <w:rStyle w:val="Textoennegrita"/>
           <w:rFonts w:ascii="Arial" w:hAnsi="Arial" w:cs="Arial"/>
-          <w:b w:val="0"/>
           <w:i/>
           <w:iCs/>
           <w:color w:val="FF0000"/>
           <w:sz w:val="28"/>
           <w:szCs w:val="28"/>
-          <w:shd w:val="clear" w:color="auto" w:fill="FFFFFF"/>
         </w:rPr>
         <w:t>b</w:t>
       </w:r>
@@ -10105,167 +9835,78 @@
           <w:color w:val="FF0000"/>
           <w:sz w:val="28"/>
           <w:szCs w:val="28"/>
-          <w:shd w:val="clear" w:color="auto" w:fill="FFFFFF"/>
-        </w:rPr>
-        <w:t>]</w:t>
-      </w:r>
-      <w:r>
-        <w:rPr>
-          <w:rFonts w:ascii="Arial" w:hAnsi="Arial" w:cs="Arial"/>
-          <w:color w:val="FF0000"/>
-          <w:sz w:val="28"/>
-          <w:szCs w:val="28"/>
-          <w:shd w:val="clear" w:color="auto" w:fill="FFFFFF"/>
-        </w:rPr>
-        <w:t>, es el conjunto de todos los números</w:t>
-      </w:r>
-      <w:r>
-        <w:rPr>
-          <w:rStyle w:val="apple-converted-space"/>
-          <w:rFonts w:ascii="Arial" w:hAnsi="Arial" w:cs="Arial"/>
-          <w:color w:val="FF0000"/>
-          <w:sz w:val="28"/>
-          <w:szCs w:val="28"/>
-          <w:shd w:val="clear" w:color="auto" w:fill="FFFFFF"/>
-        </w:rPr>
-        <w:t> </w:t>
-      </w:r>
-      <w:r>
-        <w:rPr>
-          <w:rStyle w:val="Textoennegrita"/>
-          <w:rFonts w:ascii="Arial" w:hAnsi="Arial" w:cs="Arial"/>
-          <w:b w:val="0"/>
-          <w:color w:val="FF0000"/>
-          <w:sz w:val="28"/>
-          <w:szCs w:val="28"/>
-          <w:shd w:val="clear" w:color="auto" w:fill="FFFFFF"/>
-        </w:rPr>
-        <w:t>reales</w:t>
-      </w:r>
-      <w:r>
-        <w:rPr>
-          <w:rStyle w:val="apple-converted-space"/>
-          <w:rFonts w:ascii="Arial" w:hAnsi="Arial" w:cs="Arial"/>
-          <w:b/>
-          <w:color w:val="FF0000"/>
-          <w:sz w:val="28"/>
-          <w:szCs w:val="28"/>
-          <w:shd w:val="clear" w:color="auto" w:fill="FFFFFF"/>
-        </w:rPr>
-        <w:t> </w:t>
-      </w:r>
-      <w:r>
-        <w:rPr>
-          <w:rFonts w:ascii="Arial" w:hAnsi="Arial" w:cs="Arial"/>
-          <w:color w:val="FF0000"/>
-          <w:sz w:val="28"/>
-          <w:szCs w:val="28"/>
-          <w:shd w:val="clear" w:color="auto" w:fill="FFFFFF"/>
-        </w:rPr>
-        <w:t>comprendidos</w:t>
-      </w:r>
-      <w:r>
-        <w:rPr>
-          <w:rStyle w:val="apple-converted-space"/>
-          <w:rFonts w:ascii="Arial" w:hAnsi="Arial" w:cs="Arial"/>
-          <w:color w:val="FF0000"/>
-          <w:sz w:val="28"/>
-          <w:szCs w:val="28"/>
-          <w:shd w:val="clear" w:color="auto" w:fill="FFFFFF"/>
-        </w:rPr>
-        <w:t> </w:t>
-      </w:r>
-      <w:r>
-        <w:rPr>
-          <w:rStyle w:val="Textoennegrita"/>
-          <w:rFonts w:ascii="Arial" w:hAnsi="Arial" w:cs="Arial"/>
-          <w:b w:val="0"/>
-          <w:color w:val="FF0000"/>
-          <w:sz w:val="28"/>
-          <w:szCs w:val="28"/>
-          <w:shd w:val="clear" w:color="auto" w:fill="FFFFFF"/>
-        </w:rPr>
-        <w:t xml:space="preserve">entre </w:t>
-      </w:r>
-      <w:r>
-        <w:rPr>
-          <w:rStyle w:val="Textoennegrita"/>
-          <w:rFonts w:ascii="Arial" w:hAnsi="Arial" w:cs="Arial"/>
-          <w:b w:val="0"/>
-          <w:iCs/>
-          <w:color w:val="FF0000"/>
-          <w:sz w:val="28"/>
-          <w:szCs w:val="28"/>
-          <w:shd w:val="clear" w:color="auto" w:fill="FFFFFF"/>
-        </w:rPr>
-        <w:t xml:space="preserve">a </w:t>
-      </w:r>
-      <w:r>
-        <w:rPr>
-          <w:rStyle w:val="Textoennegrita"/>
-          <w:rFonts w:ascii="Arial" w:hAnsi="Arial" w:cs="Arial"/>
-          <w:b w:val="0"/>
-          <w:color w:val="FF0000"/>
-          <w:sz w:val="28"/>
-          <w:szCs w:val="28"/>
-          <w:shd w:val="clear" w:color="auto" w:fill="FFFFFF"/>
-        </w:rPr>
-        <w:t xml:space="preserve">y </w:t>
-      </w:r>
-      <w:r>
-        <w:rPr>
-          <w:rStyle w:val="Textoennegrita"/>
-          <w:rFonts w:ascii="Arial" w:hAnsi="Arial" w:cs="Arial"/>
-          <w:b w:val="0"/>
-          <w:color w:val="FF0000"/>
-          <w:sz w:val="28"/>
-          <w:szCs w:val="28"/>
-          <w:shd w:val="clear" w:color="auto" w:fill="FFFFFF"/>
-        </w:rPr>
-        <w:t xml:space="preserve">b, </w:t>
-      </w:r>
-      <w:r>
-        <w:rPr>
-          <w:rStyle w:val="Textoennegrita"/>
-          <w:rFonts w:ascii="Arial" w:hAnsi="Arial" w:cs="Arial"/>
-          <w:b w:val="0"/>
-          <w:color w:val="FF0000"/>
-          <w:sz w:val="28"/>
-          <w:szCs w:val="28"/>
-          <w:shd w:val="clear" w:color="auto" w:fill="FFFFFF"/>
-        </w:rPr>
-        <w:t xml:space="preserve">excluyendo el valor de </w:t>
-      </w:r>
-      <w:r>
-        <w:rPr>
-          <w:rStyle w:val="Textoennegrita"/>
-          <w:rFonts w:ascii="Arial" w:hAnsi="Arial" w:cs="Arial"/>
-          <w:b w:val="0"/>
+        </w:rPr>
+        <w:t>)</w:t>
+      </w:r>
+      <w:r>
+        <w:rPr>
+          <w:rStyle w:val="un"/>
+          <w:rFonts w:ascii="Arial" w:hAnsi="Arial" w:cs="Arial"/>
+          <w:color w:val="FF0000"/>
+          <w:sz w:val="28"/>
+          <w:szCs w:val="28"/>
+        </w:rPr>
+        <w:t>, es el conjunto de todos los</w:t>
+      </w:r>
+      <w:r>
+        <w:rPr>
+          <w:rStyle w:val="un"/>
+          <w:rFonts w:ascii="Arial" w:hAnsi="Arial" w:cs="Arial"/>
+          <w:color w:val="FF0000"/>
+          <w:sz w:val="28"/>
+          <w:szCs w:val="28"/>
+        </w:rPr>
+        <w:t xml:space="preserve"> números reales comprendidos entre a y b incluyendo el valor de </w:t>
+      </w:r>
+      <w:r>
+        <w:rPr>
+          <w:rStyle w:val="un"/>
+          <w:rFonts w:ascii="Arial" w:hAnsi="Arial" w:cs="Arial"/>
           <w:i/>
           <w:color w:val="FF0000"/>
           <w:sz w:val="28"/>
           <w:szCs w:val="28"/>
-          <w:shd w:val="clear" w:color="auto" w:fill="FFFFFF"/>
         </w:rPr>
         <w:t>a</w:t>
       </w:r>
       <w:r>
         <w:rPr>
-          <w:rStyle w:val="Textoennegrita"/>
-          <w:rFonts w:ascii="Arial" w:hAnsi="Arial" w:cs="Arial"/>
-          <w:b w:val="0"/>
-          <w:color w:val="FF0000"/>
-          <w:sz w:val="28"/>
-          <w:szCs w:val="28"/>
-          <w:shd w:val="clear" w:color="auto" w:fill="FFFFFF"/>
-        </w:rPr>
-        <w:t>.</w:t>
-      </w:r>
-    </w:p>
-    <w:p>
-      <w:pPr>
-        <w:rPr>
-          <w:b/>
+          <w:rStyle w:val="un"/>
+          <w:rFonts w:ascii="Arial" w:hAnsi="Arial" w:cs="Arial"/>
+          <w:color w:val="FF0000"/>
+          <w:sz w:val="28"/>
+          <w:szCs w:val="28"/>
+        </w:rPr>
+        <w:t xml:space="preserve"> pero no el de </w:t>
+      </w:r>
+      <w:r>
+        <w:rPr>
+          <w:rStyle w:val="un"/>
+          <w:rFonts w:ascii="Arial" w:hAnsi="Arial" w:cs="Arial"/>
+          <w:i/>
+          <w:color w:val="FF0000"/>
+          <w:sz w:val="28"/>
+          <w:szCs w:val="28"/>
+        </w:rPr>
+        <w:t>b</w:t>
+      </w:r>
+      <w:r>
+        <w:rPr>
+          <w:rStyle w:val="un"/>
+          <w:rFonts w:ascii="Arial" w:hAnsi="Arial" w:cs="Arial"/>
+          <w:color w:val="FF0000"/>
+          <w:sz w:val="28"/>
+          <w:szCs w:val="28"/>
+        </w:rPr>
+        <w:t xml:space="preserve">. </w:t>
+      </w:r>
+    </w:p>
+    <w:p>
+      <w:pPr>
+        <w:shd w:val="clear" w:color="auto" w:fill="FFFFFF"/>
+        <w:spacing w:after="0" w:line="345" w:lineRule="atLeast"/>
+        <w:rPr>
+          <w:rFonts w:ascii="Arial" w:hAnsi="Arial" w:cs="Arial"/>
           <w:color w:val="FF0000"/>
           <w:sz w:val="28"/>
           <w:szCs w:val="28"/>
@@ -10277,10 +9918,10 @@
           <w:lang w:eastAsia="es-CO"/>
         </w:rPr>
         <w:drawing>
-          <wp:inline distT="0" distB="0" distL="0" distR="0" wp14:anchorId="254369E3" wp14:editId="0C1A9BC7">
-            <wp:extent cx="4990476" cy="2533333"/>
-            <wp:effectExtent l="0" t="0" r="635" b="635"/>
-            <wp:docPr id="18" name="Imagen 18"/>
+          <wp:inline distT="0" distB="0" distL="0" distR="0" wp14:anchorId="79D05858" wp14:editId="5A1C1639">
+            <wp:extent cx="5380952" cy="1314286"/>
+            <wp:effectExtent l="0" t="0" r="0" b="635"/>
+            <wp:docPr id="15" name="Imagen 15"/>
             <wp:cNvGraphicFramePr>
               <a:graphicFrameLocks xmlns:a="http://schemas.openxmlformats.org/drawingml/2006/main" noChangeAspect="1"/>
             </wp:cNvGraphicFramePr>
@@ -10300,7 +9941,7 @@
                   <pic:spPr>
                     <a:xfrm>
                       <a:off x="0" y="0"/>
-                      <a:ext cx="4990476" cy="2533333"/>
+                      <a:ext cx="5380952" cy="1314286"/>
                     </a:xfrm>
                     <a:prstGeom prst="rect">
                       <a:avLst/>
@@ -10315,260 +9956,344 @@
     </w:p>
     <w:p>
       <w:pPr>
-        <w:shd w:val="clear" w:color="auto" w:fill="FFFFFF"/>
-        <w:spacing w:after="0" w:line="345" w:lineRule="atLeast"/>
-        <w:ind w:left="300"/>
-        <w:rPr>
-          <w:rFonts w:ascii="Arial" w:eastAsia="Times New Roman" w:hAnsi="Arial" w:cs="Arial"/>
-          <w:color w:val="FF0000"/>
-          <w:sz w:val="28"/>
-          <w:szCs w:val="28"/>
-          <w:lang w:eastAsia="es-CO"/>
-        </w:rPr>
-      </w:pPr>
-      <w:r>
-        <w:rPr>
-          <w:rFonts w:ascii="Arial" w:eastAsia="Times New Roman" w:hAnsi="Arial" w:cs="Arial"/>
-          <w:color w:val="FF0000"/>
-          <w:sz w:val="28"/>
-          <w:szCs w:val="28"/>
-          <w:lang w:eastAsia="es-CO"/>
-        </w:rPr>
-        <w:t>Como </w:t>
-      </w:r>
-      <w:r>
-        <w:rPr>
-          <w:rFonts w:ascii="Arial" w:eastAsia="Times New Roman" w:hAnsi="Arial" w:cs="Arial"/>
+        <w:rPr>
+          <w:color w:val="FF0000"/>
+          <w:sz w:val="28"/>
+          <w:szCs w:val="28"/>
+        </w:rPr>
+      </w:pPr>
+    </w:p>
+    <w:p>
+      <w:pPr>
+        <w:pStyle w:val="Prrafodelista"/>
+        <w:numPr>
+          <w:ilvl w:val="0"/>
+          <w:numId w:val="26"/>
+        </w:numPr>
+        <w:rPr>
+          <w:rStyle w:val="Textoennegrita"/>
+          <w:bCs w:val="0"/>
+          <w:color w:val="FF0000"/>
+          <w:sz w:val="28"/>
+          <w:szCs w:val="28"/>
+        </w:rPr>
+      </w:pPr>
+      <w:r>
+        <w:rPr>
+          <w:rFonts w:ascii="Arial" w:hAnsi="Arial" w:cs="Arial"/>
+          <w:color w:val="FF0000"/>
+          <w:sz w:val="28"/>
+          <w:szCs w:val="28"/>
+          <w:shd w:val="clear" w:color="auto" w:fill="FFFFFF"/>
+        </w:rPr>
+        <w:t>Un intervalo</w:t>
+      </w:r>
+      <w:r>
+        <w:rPr>
+          <w:rStyle w:val="apple-converted-space"/>
+          <w:rFonts w:ascii="Arial" w:hAnsi="Arial" w:cs="Arial"/>
+          <w:color w:val="FF0000"/>
+          <w:sz w:val="28"/>
+          <w:szCs w:val="28"/>
+          <w:shd w:val="clear" w:color="auto" w:fill="FFFFFF"/>
+        </w:rPr>
+        <w:t> </w:t>
+      </w:r>
+      <w:proofErr w:type="spellStart"/>
+      <w:r>
+        <w:rPr>
+          <w:rStyle w:val="Textoennegrita"/>
+          <w:rFonts w:ascii="Arial" w:hAnsi="Arial" w:cs="Arial"/>
+          <w:color w:val="FF0000"/>
+          <w:sz w:val="28"/>
+          <w:szCs w:val="28"/>
+          <w:shd w:val="clear" w:color="auto" w:fill="FFFFFF"/>
+        </w:rPr>
+        <w:t>semiabierto</w:t>
+      </w:r>
+      <w:proofErr w:type="spellEnd"/>
+      <w:r>
+        <w:rPr>
+          <w:rStyle w:val="Textoennegrita"/>
+          <w:rFonts w:ascii="Arial" w:hAnsi="Arial" w:cs="Arial"/>
+          <w:color w:val="FF0000"/>
+          <w:sz w:val="28"/>
+          <w:szCs w:val="28"/>
+          <w:shd w:val="clear" w:color="auto" w:fill="FFFFFF"/>
+        </w:rPr>
+        <w:t xml:space="preserve"> </w:t>
+      </w:r>
+      <w:r>
+        <w:rPr>
+          <w:rStyle w:val="Textoennegrita"/>
+          <w:rFonts w:ascii="Arial" w:hAnsi="Arial" w:cs="Arial"/>
+          <w:b w:val="0"/>
+          <w:color w:val="FF0000"/>
+          <w:sz w:val="28"/>
+          <w:szCs w:val="28"/>
+          <w:shd w:val="clear" w:color="auto" w:fill="FFFFFF"/>
+        </w:rPr>
+        <w:t>por la izquierda</w:t>
+      </w:r>
+      <w:r>
+        <w:rPr>
+          <w:rFonts w:ascii="Arial" w:hAnsi="Arial" w:cs="Arial"/>
+          <w:b/>
+          <w:color w:val="FF0000"/>
+          <w:sz w:val="28"/>
+          <w:szCs w:val="28"/>
+          <w:shd w:val="clear" w:color="auto" w:fill="FFFFFF"/>
+        </w:rPr>
+        <w:t>,</w:t>
+      </w:r>
+      <w:r>
+        <w:rPr>
+          <w:rStyle w:val="apple-converted-space"/>
+          <w:rFonts w:ascii="Arial" w:hAnsi="Arial" w:cs="Arial"/>
+          <w:b/>
+          <w:color w:val="FF0000"/>
+          <w:sz w:val="28"/>
+          <w:szCs w:val="28"/>
+          <w:shd w:val="clear" w:color="auto" w:fill="FFFFFF"/>
+        </w:rPr>
+        <w:t> </w:t>
+      </w:r>
+      <w:r>
+        <w:rPr>
+          <w:rStyle w:val="Textoennegrita"/>
+          <w:rFonts w:ascii="Arial" w:hAnsi="Arial" w:cs="Arial"/>
+          <w:b w:val="0"/>
+          <w:color w:val="FF0000"/>
+          <w:sz w:val="28"/>
+          <w:szCs w:val="28"/>
+          <w:shd w:val="clear" w:color="auto" w:fill="FFFFFF"/>
+        </w:rPr>
+        <w:t>(</w:t>
+      </w:r>
+      <w:r>
+        <w:rPr>
+          <w:rStyle w:val="Textoennegrita"/>
+          <w:rFonts w:ascii="Arial" w:hAnsi="Arial" w:cs="Arial"/>
+          <w:b w:val="0"/>
+          <w:i/>
+          <w:iCs/>
+          <w:color w:val="FF0000"/>
+          <w:sz w:val="28"/>
+          <w:szCs w:val="28"/>
+          <w:shd w:val="clear" w:color="auto" w:fill="FFFFFF"/>
+        </w:rPr>
+        <w:t>a</w:t>
+      </w:r>
+      <w:r>
+        <w:rPr>
+          <w:rStyle w:val="Textoennegrita"/>
+          <w:rFonts w:ascii="Arial" w:hAnsi="Arial" w:cs="Arial"/>
+          <w:b w:val="0"/>
+          <w:color w:val="FF0000"/>
+          <w:sz w:val="28"/>
+          <w:szCs w:val="28"/>
+          <w:shd w:val="clear" w:color="auto" w:fill="FFFFFF"/>
+        </w:rPr>
+        <w:t>,</w:t>
+      </w:r>
+      <w:r>
+        <w:rPr>
+          <w:rStyle w:val="apple-converted-space"/>
+          <w:rFonts w:ascii="Arial" w:hAnsi="Arial" w:cs="Arial"/>
           <w:b/>
           <w:bCs/>
           <w:color w:val="FF0000"/>
           <w:sz w:val="28"/>
           <w:szCs w:val="28"/>
-          <w:lang w:eastAsia="es-CO"/>
-        </w:rPr>
-        <w:t>caso particular</w:t>
-      </w:r>
-      <w:r>
-        <w:rPr>
-          <w:rFonts w:ascii="Arial" w:eastAsia="Times New Roman" w:hAnsi="Arial" w:cs="Arial"/>
-          <w:color w:val="FF0000"/>
-          <w:sz w:val="28"/>
-          <w:szCs w:val="28"/>
-          <w:lang w:eastAsia="es-CO"/>
-        </w:rPr>
-        <w:t>, podemos encontrar que el </w:t>
-      </w:r>
-      <w:r>
-        <w:rPr>
-          <w:rFonts w:ascii="Arial" w:eastAsia="Times New Roman" w:hAnsi="Arial" w:cs="Arial"/>
-          <w:b/>
-          <w:bCs/>
-          <w:color w:val="FF0000"/>
-          <w:sz w:val="28"/>
-          <w:szCs w:val="28"/>
-          <w:lang w:eastAsia="es-CO"/>
-        </w:rPr>
-        <w:t>extremo abierto sea</w:t>
-      </w:r>
-      <w:r>
-        <w:rPr>
-          <w:rFonts w:ascii="Arial" w:eastAsia="Times New Roman" w:hAnsi="Arial" w:cs="Arial"/>
-          <w:color w:val="FF0000"/>
-          <w:sz w:val="28"/>
-          <w:szCs w:val="28"/>
-          <w:lang w:eastAsia="es-CO"/>
-        </w:rPr>
-        <w:t> el </w:t>
-      </w:r>
-      <w:r>
-        <w:rPr>
-          <w:rFonts w:ascii="Arial" w:eastAsia="Times New Roman" w:hAnsi="Arial" w:cs="Arial"/>
-          <w:b/>
-          <w:bCs/>
-          <w:color w:val="FF0000"/>
-          <w:sz w:val="28"/>
-          <w:szCs w:val="28"/>
-          <w:lang w:eastAsia="es-CO"/>
-        </w:rPr>
-        <w:t>‒∞</w:t>
-      </w:r>
-      <w:r>
-        <w:rPr>
-          <w:rFonts w:ascii="Arial" w:eastAsia="Times New Roman" w:hAnsi="Arial" w:cs="Arial"/>
-          <w:color w:val="FF0000"/>
-          <w:sz w:val="28"/>
-          <w:szCs w:val="28"/>
-          <w:lang w:eastAsia="es-CO"/>
-        </w:rPr>
-        <w:t> o bien el </w:t>
-      </w:r>
-      <w:r>
-        <w:rPr>
-          <w:rFonts w:ascii="Arial" w:eastAsia="Times New Roman" w:hAnsi="Arial" w:cs="Arial"/>
-          <w:b/>
-          <w:bCs/>
-          <w:color w:val="FF0000"/>
-          <w:sz w:val="28"/>
-          <w:szCs w:val="28"/>
-          <w:lang w:eastAsia="es-CO"/>
-        </w:rPr>
-        <w:t>+∞</w:t>
-      </w:r>
-      <w:r>
-        <w:rPr>
-          <w:rFonts w:ascii="Arial" w:eastAsia="Times New Roman" w:hAnsi="Arial" w:cs="Arial"/>
-          <w:color w:val="FF0000"/>
-          <w:sz w:val="28"/>
-          <w:szCs w:val="28"/>
-          <w:lang w:eastAsia="es-CO"/>
-        </w:rPr>
-        <w:t>. Por ejemplo:</w:t>
-      </w:r>
-    </w:p>
-    <w:p>
-      <w:pPr>
-        <w:shd w:val="clear" w:color="auto" w:fill="FFFFFF"/>
-        <w:spacing w:after="0" w:line="345" w:lineRule="atLeast"/>
-        <w:ind w:left="300"/>
-        <w:rPr>
-          <w:rFonts w:ascii="Arial" w:eastAsia="Times New Roman" w:hAnsi="Arial" w:cs="Arial"/>
-          <w:color w:val="FF0000"/>
-          <w:sz w:val="28"/>
-          <w:szCs w:val="28"/>
-          <w:lang w:eastAsia="es-CO"/>
-        </w:rPr>
-      </w:pPr>
-    </w:p>
-    <w:p>
-      <w:pPr>
-        <w:numPr>
-          <w:ilvl w:val="0"/>
-          <w:numId w:val="27"/>
-        </w:numPr>
-        <w:shd w:val="clear" w:color="auto" w:fill="FFFFFF"/>
-        <w:spacing w:after="0" w:line="345" w:lineRule="atLeast"/>
-        <w:ind w:left="300"/>
-        <w:rPr>
-          <w:rFonts w:ascii="Arial" w:eastAsia="Times New Roman" w:hAnsi="Arial" w:cs="Arial"/>
-          <w:color w:val="FF0000"/>
-          <w:sz w:val="28"/>
-          <w:szCs w:val="28"/>
-          <w:lang w:eastAsia="es-CO"/>
-        </w:rPr>
-      </w:pPr>
-      <w:r>
-        <w:rPr>
-          <w:rFonts w:ascii="Arial" w:eastAsia="Times New Roman" w:hAnsi="Arial" w:cs="Arial"/>
-          <w:color w:val="FF0000"/>
-          <w:sz w:val="28"/>
-          <w:szCs w:val="28"/>
-          <w:lang w:eastAsia="es-CO"/>
-        </w:rPr>
-        <w:t>La </w:t>
-      </w:r>
-      <w:r>
-        <w:rPr>
-          <w:rFonts w:ascii="Arial" w:eastAsia="Times New Roman" w:hAnsi="Arial" w:cs="Arial"/>
-          <w:bCs/>
-          <w:color w:val="FF0000"/>
-          <w:sz w:val="28"/>
-          <w:szCs w:val="28"/>
-          <w:lang w:eastAsia="es-CO"/>
-        </w:rPr>
-        <w:t>semirrecta</w:t>
-      </w:r>
-      <w:r>
-        <w:rPr>
-          <w:rFonts w:ascii="Arial" w:eastAsia="Times New Roman" w:hAnsi="Arial" w:cs="Arial"/>
-          <w:b/>
-          <w:bCs/>
-          <w:color w:val="FF0000"/>
-          <w:sz w:val="28"/>
-          <w:szCs w:val="28"/>
-          <w:lang w:eastAsia="es-CO"/>
-        </w:rPr>
-        <w:t xml:space="preserve"> </w:t>
-      </w:r>
-      <w:r>
-        <w:rPr>
-          <w:rFonts w:ascii="Arial" w:eastAsia="Times New Roman" w:hAnsi="Arial" w:cs="Arial"/>
-          <w:bCs/>
-          <w:color w:val="FF0000"/>
-          <w:sz w:val="28"/>
-          <w:szCs w:val="28"/>
-          <w:lang w:eastAsia="es-CO"/>
-        </w:rPr>
-        <w:t>[</w:t>
-      </w:r>
-      <w:r>
-        <w:rPr>
-          <w:rFonts w:ascii="Arial" w:eastAsia="Times New Roman" w:hAnsi="Arial" w:cs="Arial"/>
-          <w:bCs/>
+          <w:shd w:val="clear" w:color="auto" w:fill="FFFFFF"/>
+        </w:rPr>
+        <w:t> </w:t>
+      </w:r>
+      <w:r>
+        <w:rPr>
+          <w:rStyle w:val="Textoennegrita"/>
+          <w:rFonts w:ascii="Arial" w:hAnsi="Arial" w:cs="Arial"/>
+          <w:b w:val="0"/>
           <w:i/>
           <w:iCs/>
           <w:color w:val="FF0000"/>
           <w:sz w:val="28"/>
           <w:szCs w:val="28"/>
-          <w:lang w:eastAsia="es-CO"/>
+          <w:shd w:val="clear" w:color="auto" w:fill="FFFFFF"/>
+        </w:rPr>
+        <w:t>b</w:t>
+      </w:r>
+      <w:r>
+        <w:rPr>
+          <w:rStyle w:val="Textoennegrita"/>
+          <w:rFonts w:ascii="Arial" w:hAnsi="Arial" w:cs="Arial"/>
+          <w:color w:val="FF0000"/>
+          <w:sz w:val="28"/>
+          <w:szCs w:val="28"/>
+          <w:shd w:val="clear" w:color="auto" w:fill="FFFFFF"/>
+        </w:rPr>
+        <w:t>]</w:t>
+      </w:r>
+      <w:r>
+        <w:rPr>
+          <w:rFonts w:ascii="Arial" w:hAnsi="Arial" w:cs="Arial"/>
+          <w:color w:val="FF0000"/>
+          <w:sz w:val="28"/>
+          <w:szCs w:val="28"/>
+          <w:shd w:val="clear" w:color="auto" w:fill="FFFFFF"/>
+        </w:rPr>
+        <w:t>, es el conjunto de todos los números</w:t>
+      </w:r>
+      <w:r>
+        <w:rPr>
+          <w:rStyle w:val="apple-converted-space"/>
+          <w:rFonts w:ascii="Arial" w:hAnsi="Arial" w:cs="Arial"/>
+          <w:color w:val="FF0000"/>
+          <w:sz w:val="28"/>
+          <w:szCs w:val="28"/>
+          <w:shd w:val="clear" w:color="auto" w:fill="FFFFFF"/>
+        </w:rPr>
+        <w:t> </w:t>
+      </w:r>
+      <w:r>
+        <w:rPr>
+          <w:rStyle w:val="Textoennegrita"/>
+          <w:rFonts w:ascii="Arial" w:hAnsi="Arial" w:cs="Arial"/>
+          <w:b w:val="0"/>
+          <w:color w:val="FF0000"/>
+          <w:sz w:val="28"/>
+          <w:szCs w:val="28"/>
+          <w:shd w:val="clear" w:color="auto" w:fill="FFFFFF"/>
+        </w:rPr>
+        <w:t>reales</w:t>
+      </w:r>
+      <w:r>
+        <w:rPr>
+          <w:rStyle w:val="apple-converted-space"/>
+          <w:rFonts w:ascii="Arial" w:hAnsi="Arial" w:cs="Arial"/>
+          <w:b/>
+          <w:color w:val="FF0000"/>
+          <w:sz w:val="28"/>
+          <w:szCs w:val="28"/>
+          <w:shd w:val="clear" w:color="auto" w:fill="FFFFFF"/>
+        </w:rPr>
+        <w:t> </w:t>
+      </w:r>
+      <w:r>
+        <w:rPr>
+          <w:rFonts w:ascii="Arial" w:hAnsi="Arial" w:cs="Arial"/>
+          <w:color w:val="FF0000"/>
+          <w:sz w:val="28"/>
+          <w:szCs w:val="28"/>
+          <w:shd w:val="clear" w:color="auto" w:fill="FFFFFF"/>
+        </w:rPr>
+        <w:t>comprendidos</w:t>
+      </w:r>
+      <w:r>
+        <w:rPr>
+          <w:rStyle w:val="apple-converted-space"/>
+          <w:rFonts w:ascii="Arial" w:hAnsi="Arial" w:cs="Arial"/>
+          <w:color w:val="FF0000"/>
+          <w:sz w:val="28"/>
+          <w:szCs w:val="28"/>
+          <w:shd w:val="clear" w:color="auto" w:fill="FFFFFF"/>
+        </w:rPr>
+        <w:t> </w:t>
+      </w:r>
+      <w:r>
+        <w:rPr>
+          <w:rStyle w:val="Textoennegrita"/>
+          <w:rFonts w:ascii="Arial" w:hAnsi="Arial" w:cs="Arial"/>
+          <w:b w:val="0"/>
+          <w:color w:val="FF0000"/>
+          <w:sz w:val="28"/>
+          <w:szCs w:val="28"/>
+          <w:shd w:val="clear" w:color="auto" w:fill="FFFFFF"/>
+        </w:rPr>
+        <w:t xml:space="preserve">entre </w:t>
+      </w:r>
+      <w:r>
+        <w:rPr>
+          <w:rStyle w:val="Textoennegrita"/>
+          <w:rFonts w:ascii="Arial" w:hAnsi="Arial" w:cs="Arial"/>
+          <w:b w:val="0"/>
+          <w:iCs/>
+          <w:color w:val="FF0000"/>
+          <w:sz w:val="28"/>
+          <w:szCs w:val="28"/>
+          <w:shd w:val="clear" w:color="auto" w:fill="FFFFFF"/>
+        </w:rPr>
+        <w:t xml:space="preserve">a </w:t>
+      </w:r>
+      <w:r>
+        <w:rPr>
+          <w:rStyle w:val="Textoennegrita"/>
+          <w:rFonts w:ascii="Arial" w:hAnsi="Arial" w:cs="Arial"/>
+          <w:b w:val="0"/>
+          <w:color w:val="FF0000"/>
+          <w:sz w:val="28"/>
+          <w:szCs w:val="28"/>
+          <w:shd w:val="clear" w:color="auto" w:fill="FFFFFF"/>
+        </w:rPr>
+        <w:t xml:space="preserve">y </w:t>
+      </w:r>
+      <w:r>
+        <w:rPr>
+          <w:rStyle w:val="Textoennegrita"/>
+          <w:rFonts w:ascii="Arial" w:hAnsi="Arial" w:cs="Arial"/>
+          <w:b w:val="0"/>
+          <w:color w:val="FF0000"/>
+          <w:sz w:val="28"/>
+          <w:szCs w:val="28"/>
+          <w:shd w:val="clear" w:color="auto" w:fill="FFFFFF"/>
+        </w:rPr>
+        <w:t xml:space="preserve">b, </w:t>
+      </w:r>
+      <w:r>
+        <w:rPr>
+          <w:rStyle w:val="Textoennegrita"/>
+          <w:rFonts w:ascii="Arial" w:hAnsi="Arial" w:cs="Arial"/>
+          <w:b w:val="0"/>
+          <w:color w:val="FF0000"/>
+          <w:sz w:val="28"/>
+          <w:szCs w:val="28"/>
+          <w:shd w:val="clear" w:color="auto" w:fill="FFFFFF"/>
+        </w:rPr>
+        <w:t xml:space="preserve">excluyendo el valor de </w:t>
+      </w:r>
+      <w:r>
+        <w:rPr>
+          <w:rStyle w:val="Textoennegrita"/>
+          <w:rFonts w:ascii="Arial" w:hAnsi="Arial" w:cs="Arial"/>
+          <w:b w:val="0"/>
+          <w:i/>
+          <w:color w:val="FF0000"/>
+          <w:sz w:val="28"/>
+          <w:szCs w:val="28"/>
+          <w:shd w:val="clear" w:color="auto" w:fill="FFFFFF"/>
         </w:rPr>
         <w:t>a</w:t>
       </w:r>
       <w:r>
         <w:rPr>
-          <w:rFonts w:ascii="Arial" w:eastAsia="Times New Roman" w:hAnsi="Arial" w:cs="Arial"/>
+          <w:rStyle w:val="Textoennegrita"/>
+          <w:rFonts w:ascii="Arial" w:hAnsi="Arial" w:cs="Arial"/>
+          <w:b w:val="0"/>
+          <w:color w:val="FF0000"/>
+          <w:sz w:val="28"/>
+          <w:szCs w:val="28"/>
+          <w:shd w:val="clear" w:color="auto" w:fill="FFFFFF"/>
+        </w:rPr>
+        <w:t>.</w:t>
+      </w:r>
+    </w:p>
+    <w:p>
+      <w:pPr>
+        <w:rPr>
           <w:b/>
-          <w:bCs/>
-          <w:color w:val="FF0000"/>
-          <w:sz w:val="28"/>
-          <w:szCs w:val="28"/>
-          <w:lang w:eastAsia="es-CO"/>
-        </w:rPr>
-        <w:t>, +∞)</w:t>
-      </w:r>
-      <w:r>
-        <w:rPr>
-          <w:rFonts w:ascii="Arial" w:eastAsia="Times New Roman" w:hAnsi="Arial" w:cs="Arial"/>
-          <w:color w:val="FF0000"/>
-          <w:sz w:val="28"/>
-          <w:szCs w:val="28"/>
-          <w:lang w:eastAsia="es-CO"/>
-        </w:rPr>
-        <w:t> es el conjunto de todos los números reales mayores o iguales que </w:t>
-      </w:r>
-      <w:r>
-        <w:rPr>
-          <w:rFonts w:ascii="Arial" w:eastAsia="Times New Roman" w:hAnsi="Arial" w:cs="Arial"/>
-          <w:bCs/>
-          <w:i/>
-          <w:iCs/>
-          <w:color w:val="FF0000"/>
-          <w:sz w:val="28"/>
-          <w:szCs w:val="28"/>
-          <w:lang w:eastAsia="es-CO"/>
-        </w:rPr>
-        <w:t>a</w:t>
-      </w:r>
-      <w:r>
-        <w:rPr>
-          <w:rFonts w:ascii="Arial" w:eastAsia="Times New Roman" w:hAnsi="Arial" w:cs="Arial"/>
-          <w:color w:val="FF0000"/>
-          <w:sz w:val="28"/>
-          <w:szCs w:val="28"/>
-          <w:lang w:eastAsia="es-CO"/>
-        </w:rPr>
-        <w:t>.</w:t>
-      </w:r>
-    </w:p>
-    <w:p>
-      <w:pPr>
-        <w:shd w:val="clear" w:color="auto" w:fill="FFFFFF"/>
-        <w:spacing w:after="0" w:line="345" w:lineRule="atLeast"/>
-        <w:rPr>
-          <w:rFonts w:ascii="Arial" w:eastAsia="Times New Roman" w:hAnsi="Arial" w:cs="Arial"/>
-          <w:color w:val="333333"/>
-          <w:sz w:val="21"/>
-          <w:szCs w:val="21"/>
-          <w:lang w:eastAsia="es-CO"/>
+          <w:color w:val="FF0000"/>
+          <w:sz w:val="28"/>
+          <w:szCs w:val="28"/>
         </w:rPr>
       </w:pPr>
       <w:r>
@@ -10576,12 +10301,11 @@
           <w:noProof/>
           <w:lang w:eastAsia="es-CO"/>
         </w:rPr>
-        <w:lastRenderedPageBreak/>
         <w:drawing>
-          <wp:inline distT="0" distB="0" distL="0" distR="0" wp14:anchorId="5B5F51C4" wp14:editId="7FCCA66B">
-            <wp:extent cx="4876190" cy="1904762"/>
+          <wp:inline distT="0" distB="0" distL="0" distR="0" wp14:anchorId="254369E3" wp14:editId="0C1A9BC7">
+            <wp:extent cx="4990476" cy="2533333"/>
             <wp:effectExtent l="0" t="0" r="635" b="635"/>
-            <wp:docPr id="19" name="Imagen 19"/>
+            <wp:docPr id="18" name="Imagen 18"/>
             <wp:cNvGraphicFramePr>
               <a:graphicFrameLocks xmlns:a="http://schemas.openxmlformats.org/drawingml/2006/main" noChangeAspect="1"/>
             </wp:cNvGraphicFramePr>
@@ -10601,6 +10325,307 @@
                   <pic:spPr>
                     <a:xfrm>
                       <a:off x="0" y="0"/>
+                      <a:ext cx="4990476" cy="2533333"/>
+                    </a:xfrm>
+                    <a:prstGeom prst="rect">
+                      <a:avLst/>
+                    </a:prstGeom>
+                  </pic:spPr>
+                </pic:pic>
+              </a:graphicData>
+            </a:graphic>
+          </wp:inline>
+        </w:drawing>
+      </w:r>
+    </w:p>
+    <w:p>
+      <w:pPr>
+        <w:shd w:val="clear" w:color="auto" w:fill="FFFFFF"/>
+        <w:spacing w:after="0" w:line="345" w:lineRule="atLeast"/>
+        <w:ind w:left="300"/>
+        <w:rPr>
+          <w:rFonts w:ascii="Arial" w:eastAsia="Times New Roman" w:hAnsi="Arial" w:cs="Arial"/>
+          <w:color w:val="FF0000"/>
+          <w:sz w:val="28"/>
+          <w:szCs w:val="28"/>
+          <w:lang w:eastAsia="es-CO"/>
+        </w:rPr>
+      </w:pPr>
+      <w:r>
+        <w:rPr>
+          <w:rFonts w:ascii="Arial" w:eastAsia="Times New Roman" w:hAnsi="Arial" w:cs="Arial"/>
+          <w:color w:val="FF0000"/>
+          <w:sz w:val="28"/>
+          <w:szCs w:val="28"/>
+          <w:lang w:eastAsia="es-CO"/>
+        </w:rPr>
+        <w:t>Como </w:t>
+      </w:r>
+      <w:r>
+        <w:rPr>
+          <w:rFonts w:ascii="Arial" w:eastAsia="Times New Roman" w:hAnsi="Arial" w:cs="Arial"/>
+          <w:b/>
+          <w:bCs/>
+          <w:color w:val="FF0000"/>
+          <w:sz w:val="28"/>
+          <w:szCs w:val="28"/>
+          <w:lang w:eastAsia="es-CO"/>
+        </w:rPr>
+        <w:t>caso particular</w:t>
+      </w:r>
+      <w:r>
+        <w:rPr>
+          <w:rFonts w:ascii="Arial" w:eastAsia="Times New Roman" w:hAnsi="Arial" w:cs="Arial"/>
+          <w:color w:val="FF0000"/>
+          <w:sz w:val="28"/>
+          <w:szCs w:val="28"/>
+          <w:lang w:eastAsia="es-CO"/>
+        </w:rPr>
+        <w:t>, podemos encontrar que el </w:t>
+      </w:r>
+      <w:r>
+        <w:rPr>
+          <w:rFonts w:ascii="Arial" w:eastAsia="Times New Roman" w:hAnsi="Arial" w:cs="Arial"/>
+          <w:b/>
+          <w:bCs/>
+          <w:color w:val="FF0000"/>
+          <w:sz w:val="28"/>
+          <w:szCs w:val="28"/>
+          <w:lang w:eastAsia="es-CO"/>
+        </w:rPr>
+        <w:t>extremo abierto sea</w:t>
+      </w:r>
+      <w:r>
+        <w:rPr>
+          <w:rFonts w:ascii="Arial" w:eastAsia="Times New Roman" w:hAnsi="Arial" w:cs="Arial"/>
+          <w:color w:val="FF0000"/>
+          <w:sz w:val="28"/>
+          <w:szCs w:val="28"/>
+          <w:lang w:eastAsia="es-CO"/>
+        </w:rPr>
+        <w:t> el </w:t>
+      </w:r>
+      <w:r>
+        <w:rPr>
+          <w:rFonts w:ascii="Arial" w:eastAsia="Times New Roman" w:hAnsi="Arial" w:cs="Arial"/>
+          <w:b/>
+          <w:bCs/>
+          <w:color w:val="FF0000"/>
+          <w:sz w:val="28"/>
+          <w:szCs w:val="28"/>
+          <w:lang w:eastAsia="es-CO"/>
+        </w:rPr>
+        <w:t>‒∞</w:t>
+      </w:r>
+      <w:r>
+        <w:rPr>
+          <w:rFonts w:ascii="Arial" w:eastAsia="Times New Roman" w:hAnsi="Arial" w:cs="Arial"/>
+          <w:color w:val="FF0000"/>
+          <w:sz w:val="28"/>
+          <w:szCs w:val="28"/>
+          <w:lang w:eastAsia="es-CO"/>
+        </w:rPr>
+        <w:t> o bien el </w:t>
+      </w:r>
+      <w:r>
+        <w:rPr>
+          <w:rFonts w:ascii="Arial" w:eastAsia="Times New Roman" w:hAnsi="Arial" w:cs="Arial"/>
+          <w:b/>
+          <w:bCs/>
+          <w:color w:val="FF0000"/>
+          <w:sz w:val="28"/>
+          <w:szCs w:val="28"/>
+          <w:lang w:eastAsia="es-CO"/>
+        </w:rPr>
+        <w:t>+∞</w:t>
+      </w:r>
+      <w:r>
+        <w:rPr>
+          <w:rFonts w:ascii="Arial" w:eastAsia="Times New Roman" w:hAnsi="Arial" w:cs="Arial"/>
+          <w:color w:val="FF0000"/>
+          <w:sz w:val="28"/>
+          <w:szCs w:val="28"/>
+          <w:lang w:eastAsia="es-CO"/>
+        </w:rPr>
+        <w:t>. Por ejemplo:</w:t>
+      </w:r>
+    </w:p>
+    <w:p>
+      <w:pPr>
+        <w:shd w:val="clear" w:color="auto" w:fill="FFFFFF"/>
+        <w:spacing w:after="0" w:line="345" w:lineRule="atLeast"/>
+        <w:ind w:left="300"/>
+        <w:rPr>
+          <w:rFonts w:ascii="Arial" w:eastAsia="Times New Roman" w:hAnsi="Arial" w:cs="Arial"/>
+          <w:color w:val="FF0000"/>
+          <w:sz w:val="28"/>
+          <w:szCs w:val="28"/>
+          <w:lang w:eastAsia="es-CO"/>
+        </w:rPr>
+      </w:pPr>
+    </w:p>
+    <w:p>
+      <w:pPr>
+        <w:numPr>
+          <w:ilvl w:val="0"/>
+          <w:numId w:val="27"/>
+        </w:numPr>
+        <w:shd w:val="clear" w:color="auto" w:fill="FFFFFF"/>
+        <w:spacing w:after="0" w:line="345" w:lineRule="atLeast"/>
+        <w:ind w:left="300"/>
+        <w:rPr>
+          <w:rFonts w:ascii="Arial" w:eastAsia="Times New Roman" w:hAnsi="Arial" w:cs="Arial"/>
+          <w:color w:val="FF0000"/>
+          <w:sz w:val="28"/>
+          <w:szCs w:val="28"/>
+          <w:lang w:eastAsia="es-CO"/>
+        </w:rPr>
+      </w:pPr>
+      <w:r>
+        <w:rPr>
+          <w:rFonts w:ascii="Arial" w:eastAsia="Times New Roman" w:hAnsi="Arial" w:cs="Arial"/>
+          <w:color w:val="FF0000"/>
+          <w:sz w:val="28"/>
+          <w:szCs w:val="28"/>
+          <w:lang w:eastAsia="es-CO"/>
+        </w:rPr>
+        <w:t>La </w:t>
+      </w:r>
+      <w:r>
+        <w:rPr>
+          <w:rFonts w:ascii="Arial" w:eastAsia="Times New Roman" w:hAnsi="Arial" w:cs="Arial"/>
+          <w:bCs/>
+          <w:color w:val="FF0000"/>
+          <w:sz w:val="28"/>
+          <w:szCs w:val="28"/>
+          <w:lang w:eastAsia="es-CO"/>
+        </w:rPr>
+        <w:t>semirrecta</w:t>
+      </w:r>
+      <w:r>
+        <w:rPr>
+          <w:rFonts w:ascii="Arial" w:eastAsia="Times New Roman" w:hAnsi="Arial" w:cs="Arial"/>
+          <w:b/>
+          <w:bCs/>
+          <w:color w:val="FF0000"/>
+          <w:sz w:val="28"/>
+          <w:szCs w:val="28"/>
+          <w:lang w:eastAsia="es-CO"/>
+        </w:rPr>
+        <w:t xml:space="preserve"> </w:t>
+      </w:r>
+      <w:r>
+        <w:rPr>
+          <w:rFonts w:ascii="Arial" w:eastAsia="Times New Roman" w:hAnsi="Arial" w:cs="Arial"/>
+          <w:bCs/>
+          <w:color w:val="FF0000"/>
+          <w:sz w:val="28"/>
+          <w:szCs w:val="28"/>
+          <w:lang w:eastAsia="es-CO"/>
+        </w:rPr>
+        <w:t>[</w:t>
+      </w:r>
+      <w:r>
+        <w:rPr>
+          <w:rFonts w:ascii="Arial" w:eastAsia="Times New Roman" w:hAnsi="Arial" w:cs="Arial"/>
+          <w:bCs/>
+          <w:i/>
+          <w:iCs/>
+          <w:color w:val="FF0000"/>
+          <w:sz w:val="28"/>
+          <w:szCs w:val="28"/>
+          <w:lang w:eastAsia="es-CO"/>
+        </w:rPr>
+        <w:t>a</w:t>
+      </w:r>
+      <w:r>
+        <w:rPr>
+          <w:rFonts w:ascii="Arial" w:eastAsia="Times New Roman" w:hAnsi="Arial" w:cs="Arial"/>
+          <w:b/>
+          <w:bCs/>
+          <w:color w:val="FF0000"/>
+          <w:sz w:val="28"/>
+          <w:szCs w:val="28"/>
+          <w:lang w:eastAsia="es-CO"/>
+        </w:rPr>
+        <w:t>, +∞)</w:t>
+      </w:r>
+      <w:r>
+        <w:rPr>
+          <w:rFonts w:ascii="Arial" w:eastAsia="Times New Roman" w:hAnsi="Arial" w:cs="Arial"/>
+          <w:color w:val="FF0000"/>
+          <w:sz w:val="28"/>
+          <w:szCs w:val="28"/>
+          <w:lang w:eastAsia="es-CO"/>
+        </w:rPr>
+        <w:t> es el conjunto de todos los números reales mayores o iguales que </w:t>
+      </w:r>
+      <w:r>
+        <w:rPr>
+          <w:rFonts w:ascii="Arial" w:eastAsia="Times New Roman" w:hAnsi="Arial" w:cs="Arial"/>
+          <w:bCs/>
+          <w:i/>
+          <w:iCs/>
+          <w:color w:val="FF0000"/>
+          <w:sz w:val="28"/>
+          <w:szCs w:val="28"/>
+          <w:lang w:eastAsia="es-CO"/>
+        </w:rPr>
+        <w:t>a</w:t>
+      </w:r>
+      <w:r>
+        <w:rPr>
+          <w:rFonts w:ascii="Arial" w:eastAsia="Times New Roman" w:hAnsi="Arial" w:cs="Arial"/>
+          <w:color w:val="FF0000"/>
+          <w:sz w:val="28"/>
+          <w:szCs w:val="28"/>
+          <w:lang w:eastAsia="es-CO"/>
+        </w:rPr>
+        <w:t>.</w:t>
+      </w:r>
+    </w:p>
+    <w:p>
+      <w:pPr>
+        <w:shd w:val="clear" w:color="auto" w:fill="FFFFFF"/>
+        <w:spacing w:after="0" w:line="345" w:lineRule="atLeast"/>
+        <w:rPr>
+          <w:rFonts w:ascii="Arial" w:eastAsia="Times New Roman" w:hAnsi="Arial" w:cs="Arial"/>
+          <w:color w:val="333333"/>
+          <w:sz w:val="21"/>
+          <w:szCs w:val="21"/>
+          <w:lang w:eastAsia="es-CO"/>
+        </w:rPr>
+      </w:pPr>
+      <w:r>
+        <w:rPr>
+          <w:noProof/>
+          <w:lang w:eastAsia="es-CO"/>
+        </w:rPr>
+        <w:lastRenderedPageBreak/>
+        <w:drawing>
+          <wp:inline distT="0" distB="0" distL="0" distR="0" wp14:anchorId="5B5F51C4" wp14:editId="7FCCA66B">
+            <wp:extent cx="4876190" cy="1904762"/>
+            <wp:effectExtent l="0" t="0" r="635" b="635"/>
+            <wp:docPr id="19" name="Imagen 19"/>
+            <wp:cNvGraphicFramePr>
+              <a:graphicFrameLocks xmlns:a="http://schemas.openxmlformats.org/drawingml/2006/main" noChangeAspect="1"/>
+            </wp:cNvGraphicFramePr>
+            <a:graphic xmlns:a="http://schemas.openxmlformats.org/drawingml/2006/main">
+              <a:graphicData uri="http://schemas.openxmlformats.org/drawingml/2006/picture">
+                <pic:pic xmlns:pic="http://schemas.openxmlformats.org/drawingml/2006/picture">
+                  <pic:nvPicPr>
+                    <pic:cNvPr id="1" name=""/>
+                    <pic:cNvPicPr/>
+                  </pic:nvPicPr>
+                  <pic:blipFill>
+                    <a:blip r:embed="rId44"/>
+                    <a:stretch>
+                      <a:fillRect/>
+                    </a:stretch>
+                  </pic:blipFill>
+                  <pic:spPr>
+                    <a:xfrm>
+                      <a:off x="0" y="0"/>
                       <a:ext cx="4876190" cy="1904762"/>
                     </a:xfrm>
                     <a:prstGeom prst="rect">
@@ -10842,7 +10867,7 @@
                     <pic:cNvPicPr/>
                   </pic:nvPicPr>
                   <pic:blipFill>
-                    <a:blip r:embed="rId44"/>
+                    <a:blip r:embed="rId45"/>
                     <a:stretch>
                       <a:fillRect/>
                     </a:stretch>
@@ -10996,7 +11021,7 @@
           </mc:Choice>
           <mc:Fallback>
             <w:pict>
-              <v:shape id="Cuadro de texto 70" o:spid="_x0000_s1034" type="#_x0000_t202" style="position:absolute;left:0;text-align:left;margin-left:201.6pt;margin-top:286.45pt;width:250.65pt;height:35.3pt;z-index:251674624;visibility:visible;mso-wrap-style:square;mso-height-percent:0;mso-wrap-distance-left:9pt;mso-wrap-distance-top:0;mso-wrap-distance-right:9pt;mso-wrap-distance-bottom:0;mso-position-horizontal:absolute;mso-position-horizontal-relative:text;mso-position-vertical:absolute;mso-position-vertical-relative:text;mso-height-percent:0;mso-height-relative:margin;v-text-anchor:top" o:gfxdata="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" fillcolor="#ed7d31 [3205]" strokeweight=".5pt">
+              <v:shape id="Cuadro de texto 70" o:spid="_x0000_s1033" type="#_x0000_t202" style="position:absolute;left:0;text-align:left;margin-left:201.6pt;margin-top:286.45pt;width:250.65pt;height:35.3pt;z-index:251674624;visibility:visible;mso-wrap-style:square;mso-height-percent:0;mso-wrap-distance-left:9pt;mso-wrap-distance-top:0;mso-wrap-distance-right:9pt;mso-wrap-distance-bottom:0;mso-position-horizontal:absolute;mso-position-horizontal-relative:text;mso-position-vertical:absolute;mso-position-vertical-relative:text;mso-height-percent:0;mso-height-relative:margin;v-text-anchor:top" o:gfxdata="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" fillcolor="#ed7d31 [3205]" strokeweight=".5pt">
                 <v:textbox>
                   <w:txbxContent>
                     <w:p>
@@ -11060,7 +11085,7 @@
                     <pic:cNvPicPr/>
                   </pic:nvPicPr>
                   <pic:blipFill>
-                    <a:blip r:embed="rId45"/>
+                    <a:blip r:embed="rId46"/>
                     <a:stretch>
                       <a:fillRect/>
                     </a:stretch>
@@ -11109,6 +11134,15 @@
           <w:sz w:val="28"/>
           <w:szCs w:val="28"/>
         </w:rPr>
+        <w:t xml:space="preserve">2.4 </w:t>
+      </w:r>
+      <w:r>
+        <w:rPr>
+          <w:b/>
+          <w:color w:val="FF0000"/>
+          <w:sz w:val="28"/>
+          <w:szCs w:val="28"/>
+        </w:rPr>
         <w:t>Consolidación</w:t>
       </w:r>
     </w:p>
@@ -11285,7 +11319,19 @@
           <w:lang w:eastAsia="es-CO"/>
         </w:rPr>
         <w:lastRenderedPageBreak/>
-        <w:t xml:space="preserve">4. </w:t>
+        <w:t>3</w:t>
+      </w:r>
+      <w:bookmarkStart w:id="0" w:name="_GoBack"/>
+      <w:bookmarkEnd w:id="0"/>
+      <w:r>
+        <w:rPr>
+          <w:noProof/>
+          <w:color w:val="FF0000"/>
+          <w:sz w:val="32"/>
+          <w:szCs w:val="32"/>
+          <w:lang w:eastAsia="es-CO"/>
+        </w:rPr>
+        <w:t xml:space="preserve">. </w:t>
       </w:r>
       <w:r>
         <w:rPr>
@@ -11489,7 +11535,7 @@
                     </pic:cNvPicPr>
                   </pic:nvPicPr>
                   <pic:blipFill>
-                    <a:blip r:embed="rId46">
+                    <a:blip r:embed="rId47">
                       <a:extLst>
                         <a:ext uri="{28A0092B-C50C-407E-A947-70E740481C1C}">
                           <a14:useLocalDpi xmlns:a14="http://schemas.microsoft.com/office/drawing/2010/main" val="0"/>
@@ -11608,7 +11654,7 @@
                     <pic:cNvPicPr/>
                   </pic:nvPicPr>
                   <pic:blipFill>
-                    <a:blip r:embed="rId47"/>
+                    <a:blip r:embed="rId48"/>
                     <a:stretch>
                       <a:fillRect/>
                     </a:stretch>
@@ -12148,7 +12194,7 @@
                     </pic:cNvPicPr>
                   </pic:nvPicPr>
                   <pic:blipFill>
-                    <a:blip r:embed="rId48">
+                    <a:blip r:embed="rId49">
                       <a:extLst>
                         <a:ext uri="{28A0092B-C50C-407E-A947-70E740481C1C}">
                           <a14:useLocalDpi xmlns:a14="http://schemas.microsoft.com/office/drawing/2010/main" val="0"/>
@@ -12572,7 +12618,7 @@
                     </pic:cNvPicPr>
                   </pic:nvPicPr>
                   <pic:blipFill>
-                    <a:blip r:embed="rId49">
+                    <a:blip r:embed="rId50">
                       <a:extLst>
                         <a:ext uri="{28A0092B-C50C-407E-A947-70E740481C1C}">
                           <a14:useLocalDpi xmlns:a14="http://schemas.microsoft.com/office/drawing/2010/main" val="0"/>
@@ -13076,7 +13122,7 @@
                     <pic:cNvPicPr/>
                   </pic:nvPicPr>
                   <pic:blipFill>
-                    <a:blip r:embed="rId50">
+                    <a:blip r:embed="rId51">
                       <a:extLst>
                         <a:ext uri="{28A0092B-C50C-407E-A947-70E740481C1C}">
                           <a14:useLocalDpi xmlns:a14="http://schemas.microsoft.com/office/drawing/2010/main" val="0"/>
@@ -13254,7 +13300,7 @@
                     <pic:cNvPicPr/>
                   </pic:nvPicPr>
                   <pic:blipFill>
-                    <a:blip r:embed="rId51">
+                    <a:blip r:embed="rId52">
                       <a:extLst>
                         <a:ext uri="{28A0092B-C50C-407E-A947-70E740481C1C}">
                           <a14:useLocalDpi xmlns:a14="http://schemas.microsoft.com/office/drawing/2010/main" val="0"/>
@@ -13312,7 +13358,7 @@
                     <pic:cNvPicPr/>
                   </pic:nvPicPr>
                   <pic:blipFill>
-                    <a:blip r:embed="rId52">
+                    <a:blip r:embed="rId53">
                       <a:extLst>
                         <a:ext uri="{28A0092B-C50C-407E-A947-70E740481C1C}">
                           <a14:useLocalDpi xmlns:a14="http://schemas.microsoft.com/office/drawing/2010/main" val="0"/>
@@ -13370,7 +13416,7 @@
                     <pic:cNvPicPr/>
                   </pic:nvPicPr>
                   <pic:blipFill>
-                    <a:blip r:embed="rId53">
+                    <a:blip r:embed="rId54">
                       <a:extLst>
                         <a:ext uri="{28A0092B-C50C-407E-A947-70E740481C1C}">
                           <a14:useLocalDpi xmlns:a14="http://schemas.microsoft.com/office/drawing/2010/main" val="0"/>
@@ -13616,7 +13662,7 @@
                     <pic:cNvPicPr/>
                   </pic:nvPicPr>
                   <pic:blipFill>
-                    <a:blip r:embed="rId54">
+                    <a:blip r:embed="rId55">
                       <a:extLst>
                         <a:ext uri="{28A0092B-C50C-407E-A947-70E740481C1C}">
                           <a14:useLocalDpi xmlns:a14="http://schemas.microsoft.com/office/drawing/2010/main" val="0"/>
@@ -13688,81 +13734,6 @@
                 <pic:pic xmlns:pic="http://schemas.openxmlformats.org/drawingml/2006/picture">
                   <pic:nvPicPr>
                     <pic:cNvPr id="60" name="CodeCogsEqn (22).gif"/>
-                    <pic:cNvPicPr/>
-                  </pic:nvPicPr>
-                  <pic:blipFill>
-                    <a:blip r:embed="rId55">
-                      <a:extLst>
-                        <a:ext uri="{28A0092B-C50C-407E-A947-70E740481C1C}">
-                          <a14:useLocalDpi xmlns:a14="http://schemas.microsoft.com/office/drawing/2010/main" val="0"/>
-                        </a:ext>
-                      </a:extLst>
-                    </a:blip>
-                    <a:stretch>
-                      <a:fillRect/>
-                    </a:stretch>
-                  </pic:blipFill>
-                  <pic:spPr>
-                    <a:xfrm>
-                      <a:off x="0" y="0"/>
-                      <a:ext cx="419100" cy="314325"/>
-                    </a:xfrm>
-                    <a:prstGeom prst="rect">
-                      <a:avLst/>
-                    </a:prstGeom>
-                  </pic:spPr>
-                </pic:pic>
-              </a:graphicData>
-            </a:graphic>
-          </wp:inline>
-        </w:drawing>
-      </w:r>
-    </w:p>
-    <w:p>
-      <w:pPr>
-        <w:spacing w:after="0"/>
-        <w:jc w:val="center"/>
-        <w:rPr>
-          <w:rFonts w:ascii="Arial" w:hAnsi="Arial" w:cs="Arial"/>
-          <w:color w:val="FF0000"/>
-          <w:sz w:val="24"/>
-          <w:szCs w:val="24"/>
-        </w:rPr>
-      </w:pPr>
-    </w:p>
-    <w:p>
-      <w:pPr>
-        <w:spacing w:after="0"/>
-        <w:jc w:val="center"/>
-        <w:rPr>
-          <w:rFonts w:ascii="Arial" w:hAnsi="Arial" w:cs="Arial"/>
-          <w:color w:val="FF0000"/>
-          <w:sz w:val="24"/>
-          <w:szCs w:val="24"/>
-        </w:rPr>
-      </w:pPr>
-      <w:r>
-        <w:rPr>
-          <w:rFonts w:ascii="Arial" w:hAnsi="Arial" w:cs="Arial"/>
-          <w:noProof/>
-          <w:color w:val="FF0000"/>
-          <w:sz w:val="24"/>
-          <w:szCs w:val="24"/>
-          <w:lang w:eastAsia="es-CO"/>
-        </w:rPr>
-        <w:drawing>
-          <wp:inline distT="0" distB="0" distL="0" distR="0" wp14:anchorId="48278159" wp14:editId="2E9A1590">
-            <wp:extent cx="419100" cy="314325"/>
-            <wp:effectExtent l="0" t="0" r="0" b="9525"/>
-            <wp:docPr id="61" name="Imagen 61"/>
-            <wp:cNvGraphicFramePr>
-              <a:graphicFrameLocks xmlns:a="http://schemas.openxmlformats.org/drawingml/2006/main" noChangeAspect="1"/>
-            </wp:cNvGraphicFramePr>
-            <a:graphic xmlns:a="http://schemas.openxmlformats.org/drawingml/2006/main">
-              <a:graphicData uri="http://schemas.openxmlformats.org/drawingml/2006/picture">
-                <pic:pic xmlns:pic="http://schemas.openxmlformats.org/drawingml/2006/picture">
-                  <pic:nvPicPr>
-                    <pic:cNvPr id="61" name="CodeCogsEqn (23).gif"/>
                     <pic:cNvPicPr/>
                   </pic:nvPicPr>
                   <pic:blipFill>
@@ -13795,6 +13766,81 @@
     </w:p>
     <w:p>
       <w:pPr>
+        <w:spacing w:after="0"/>
+        <w:jc w:val="center"/>
+        <w:rPr>
+          <w:rFonts w:ascii="Arial" w:hAnsi="Arial" w:cs="Arial"/>
+          <w:color w:val="FF0000"/>
+          <w:sz w:val="24"/>
+          <w:szCs w:val="24"/>
+        </w:rPr>
+      </w:pPr>
+    </w:p>
+    <w:p>
+      <w:pPr>
+        <w:spacing w:after="0"/>
+        <w:jc w:val="center"/>
+        <w:rPr>
+          <w:rFonts w:ascii="Arial" w:hAnsi="Arial" w:cs="Arial"/>
+          <w:color w:val="FF0000"/>
+          <w:sz w:val="24"/>
+          <w:szCs w:val="24"/>
+        </w:rPr>
+      </w:pPr>
+      <w:r>
+        <w:rPr>
+          <w:rFonts w:ascii="Arial" w:hAnsi="Arial" w:cs="Arial"/>
+          <w:noProof/>
+          <w:color w:val="FF0000"/>
+          <w:sz w:val="24"/>
+          <w:szCs w:val="24"/>
+          <w:lang w:eastAsia="es-CO"/>
+        </w:rPr>
+        <w:drawing>
+          <wp:inline distT="0" distB="0" distL="0" distR="0" wp14:anchorId="48278159" wp14:editId="2E9A1590">
+            <wp:extent cx="419100" cy="314325"/>
+            <wp:effectExtent l="0" t="0" r="0" b="9525"/>
+            <wp:docPr id="61" name="Imagen 61"/>
+            <wp:cNvGraphicFramePr>
+              <a:graphicFrameLocks xmlns:a="http://schemas.openxmlformats.org/drawingml/2006/main" noChangeAspect="1"/>
+            </wp:cNvGraphicFramePr>
+            <a:graphic xmlns:a="http://schemas.openxmlformats.org/drawingml/2006/main">
+              <a:graphicData uri="http://schemas.openxmlformats.org/drawingml/2006/picture">
+                <pic:pic xmlns:pic="http://schemas.openxmlformats.org/drawingml/2006/picture">
+                  <pic:nvPicPr>
+                    <pic:cNvPr id="61" name="CodeCogsEqn (23).gif"/>
+                    <pic:cNvPicPr/>
+                  </pic:nvPicPr>
+                  <pic:blipFill>
+                    <a:blip r:embed="rId57">
+                      <a:extLst>
+                        <a:ext uri="{28A0092B-C50C-407E-A947-70E740481C1C}">
+                          <a14:useLocalDpi xmlns:a14="http://schemas.microsoft.com/office/drawing/2010/main" val="0"/>
+                        </a:ext>
+                      </a:extLst>
+                    </a:blip>
+                    <a:stretch>
+                      <a:fillRect/>
+                    </a:stretch>
+                  </pic:blipFill>
+                  <pic:spPr>
+                    <a:xfrm>
+                      <a:off x="0" y="0"/>
+                      <a:ext cx="419100" cy="314325"/>
+                    </a:xfrm>
+                    <a:prstGeom prst="rect">
+                      <a:avLst/>
+                    </a:prstGeom>
+                  </pic:spPr>
+                </pic:pic>
+              </a:graphicData>
+            </a:graphic>
+          </wp:inline>
+        </w:drawing>
+      </w:r>
+    </w:p>
+    <w:p>
+      <w:pPr>
         <w:pStyle w:val="Ttulo4"/>
         <w:shd w:val="clear" w:color="auto" w:fill="FFFFFF"/>
         <w:spacing w:before="90" w:beforeAutospacing="0" w:after="0" w:afterAutospacing="0"/>
@@ -14023,7 +14069,7 @@
                     </pic:cNvPicPr>
                   </pic:nvPicPr>
                   <pic:blipFill>
-                    <a:blip r:embed="rId57">
+                    <a:blip r:embed="rId58">
                       <a:extLst>
                         <a:ext uri="{28A0092B-C50C-407E-A947-70E740481C1C}">
                           <a14:useLocalDpi xmlns:a14="http://schemas.microsoft.com/office/drawing/2010/main" val="0"/>
@@ -14415,7 +14461,7 @@
                     <pic:cNvPicPr/>
                   </pic:nvPicPr>
                   <pic:blipFill>
-                    <a:blip r:embed="rId58">
+                    <a:blip r:embed="rId59">
                       <a:extLst>
                         <a:ext uri="{28A0092B-C50C-407E-A947-70E740481C1C}">
                           <a14:useLocalDpi xmlns:a14="http://schemas.microsoft.com/office/drawing/2010/main" val="0"/>
@@ -14968,7 +15014,7 @@
                     </pic:cNvPicPr>
                   </pic:nvPicPr>
                   <pic:blipFill>
-                    <a:blip r:embed="rId59">
+                    <a:blip r:embed="rId60">
                       <a:extLst>
                         <a:ext uri="{28A0092B-C50C-407E-A947-70E740481C1C}">
                           <a14:useLocalDpi xmlns:a14="http://schemas.microsoft.com/office/drawing/2010/main" val="0"/>
@@ -15078,7 +15124,7 @@
                     </pic:cNvPicPr>
                   </pic:nvPicPr>
                   <pic:blipFill>
-                    <a:blip r:embed="rId60">
+                    <a:blip r:embed="rId61">
                       <a:extLst>
                         <a:ext uri="{28A0092B-C50C-407E-A947-70E740481C1C}">
                           <a14:useLocalDpi xmlns:a14="http://schemas.microsoft.com/office/drawing/2010/main" val="0"/>
@@ -15374,7 +15420,7 @@
                     <pic:cNvPicPr/>
                   </pic:nvPicPr>
                   <pic:blipFill>
-                    <a:blip r:embed="rId61">
+                    <a:blip r:embed="rId62">
                       <a:extLst>
                         <a:ext uri="{28A0092B-C50C-407E-A947-70E740481C1C}">
                           <a14:useLocalDpi xmlns:a14="http://schemas.microsoft.com/office/drawing/2010/main" val="0"/>
@@ -15453,7 +15499,7 @@
                     <pic:cNvPicPr/>
                   </pic:nvPicPr>
                   <pic:blipFill>
-                    <a:blip r:embed="rId62">
+                    <a:blip r:embed="rId63">
                       <a:extLst>
                         <a:ext uri="{28A0092B-C50C-407E-A947-70E740481C1C}">
                           <a14:useLocalDpi xmlns:a14="http://schemas.microsoft.com/office/drawing/2010/main" val="0"/>
@@ -15532,7 +15578,7 @@
                     <pic:cNvPicPr/>
                   </pic:nvPicPr>
                   <pic:blipFill>
-                    <a:blip r:embed="rId63">
+                    <a:blip r:embed="rId64">
                       <a:extLst>
                         <a:ext uri="{28A0092B-C50C-407E-A947-70E740481C1C}">
                           <a14:useLocalDpi xmlns:a14="http://schemas.microsoft.com/office/drawing/2010/main" val="0"/>
@@ -15711,7 +15757,7 @@
                     <pic:cNvPicPr/>
                   </pic:nvPicPr>
                   <pic:blipFill>
-                    <a:blip r:embed="rId64">
+                    <a:blip r:embed="rId65">
                       <a:extLst>
                         <a:ext uri="{28A0092B-C50C-407E-A947-70E740481C1C}">
                           <a14:useLocalDpi xmlns:a14="http://schemas.microsoft.com/office/drawing/2010/main" val="0"/>
@@ -15785,7 +15831,7 @@
                     </pic:cNvPicPr>
                   </pic:nvPicPr>
                   <pic:blipFill>
-                    <a:blip r:embed="rId65" cstate="print">
+                    <a:blip r:embed="rId66" cstate="print">
                       <a:extLst>
                         <a:ext uri="{28A0092B-C50C-407E-A947-70E740481C1C}">
                           <a14:useLocalDpi xmlns:a14="http://schemas.microsoft.com/office/drawing/2010/main" val="0"/>
@@ -15892,7 +15938,7 @@
                     </pic:cNvPicPr>
                   </pic:nvPicPr>
                   <pic:blipFill>
-                    <a:blip r:embed="rId66">
+                    <a:blip r:embed="rId67">
                       <a:extLst>
                         <a:ext uri="{28A0092B-C50C-407E-A947-70E740481C1C}">
                           <a14:useLocalDpi xmlns:a14="http://schemas.microsoft.com/office/drawing/2010/main" val="0"/>
@@ -15961,7 +16007,7 @@
                     <pic:cNvPicPr/>
                   </pic:nvPicPr>
                   <pic:blipFill>
-                    <a:blip r:embed="rId67"/>
+                    <a:blip r:embed="rId68"/>
                     <a:stretch>
                       <a:fillRect/>
                     </a:stretch>
@@ -16031,7 +16077,7 @@
                     <pic:cNvPicPr/>
                   </pic:nvPicPr>
                   <pic:blipFill>
-                    <a:blip r:embed="rId68"/>
+                    <a:blip r:embed="rId69"/>
                     <a:stretch>
                       <a:fillRect/>
                     </a:stretch>
@@ -16239,7 +16285,7 @@
         <v:path o:extrusionok="f" gradientshapeok="t" o:connecttype="rect"/>
         <o:lock v:ext="edit" aspectratio="t"/>
       </v:shapetype>
-      <v:shape id="_x0000_i1035" type="#_x0000_t75" alt="http://profesores.aulaplaneta.com/DNNPlayerPackages/Package14646/InfoGuion/cuadernoestudio/images_xml/MT_10_13_formula11_resized.gif" style="width:17pt;height:12.25pt;visibility:visible;mso-wrap-style:square" o:bullet="t">
+      <v:shape id="_x0000_i1028" type="#_x0000_t75" alt="http://profesores.aulaplaneta.com/DNNPlayerPackages/Package14646/InfoGuion/cuadernoestudio/images_xml/MT_10_13_formula11_resized.gif" style="width:17.2pt;height:12.35pt;visibility:visible;mso-wrap-style:square" o:bullet="t">
         <v:imagedata r:id="rId1" o:title="MT_10_13_formula11_resized"/>
       </v:shape>
     </w:pict>
@@ -21575,4 +21621,16 @@
     </a:ext>
   </a:extLst>
 </a:theme>
+</file>
+
+<file path=customXml/item1.xml><?xml version="1.0" encoding="utf-8"?>
+<b:Sources xmlns:b="http://schemas.openxmlformats.org/officeDocument/2006/bibliography" xmlns="http://schemas.openxmlformats.org/officeDocument/2006/bibliography" SelectedStyle="\APASixthEditionOfficeOnline.xsl" StyleName="APA" Version="6"/>
+</file>
+
+<file path=customXml/itemProps1.xml><?xml version="1.0" encoding="utf-8"?>
+<ds:datastoreItem xmlns:ds="http://schemas.openxmlformats.org/officeDocument/2006/customXml" ds:itemID="{FDE2469F-6B07-4EDF-BE7A-3DF153452F2F}">
+  <ds:schemaRefs>
+    <ds:schemaRef ds:uri="http://schemas.openxmlformats.org/officeDocument/2006/bibliography"/>
+  </ds:schemaRefs>
+</ds:datastoreItem>
 </file>
</xml_diff>